<commit_message>
Commit the supplementary Info complete
</commit_message>
<xml_diff>
--- a/For submission/Food production shocks across land and sea V3 RC.docx
+++ b/For submission/Food production shocks across land and sea V3 RC.docx
@@ -454,7 +454,6 @@
           <w:lang w:val="en-US"/>
         </w:rPr>
       </w:pPr>
-      <w:commentRangeStart w:id="0"/>
       <w:r>
         <w:rPr>
           <w:rFonts w:asciiTheme="majorBidi" w:hAnsiTheme="majorBidi" w:cstheme="majorBidi"/>
@@ -463,14 +462,6 @@
           <w:lang w:val="en-US"/>
         </w:rPr>
         <w:t>Affiliations</w:t>
-      </w:r>
-      <w:commentRangeEnd w:id="0"/>
-      <w:r>
-        <w:rPr>
-          <w:rStyle w:val="CommentReference"/>
-          <w:rFonts w:asciiTheme="majorBidi" w:hAnsiTheme="majorBidi" w:cstheme="majorBidi"/>
-        </w:rPr>
-        <w:commentReference w:id="0"/>
       </w:r>
     </w:p>
     <w:p>
@@ -830,7 +821,7 @@
         </w:rPr>
         <w:t>(</w:t>
       </w:r>
-      <w:commentRangeStart w:id="1"/>
+      <w:commentRangeStart w:id="0"/>
       <w:r>
         <w:rPr>
           <w:rFonts w:asciiTheme="majorBidi" w:hAnsiTheme="majorBidi" w:cstheme="majorBidi"/>
@@ -840,13 +831,13 @@
         </w:rPr>
         <w:t>150</w:t>
       </w:r>
-      <w:commentRangeEnd w:id="1"/>
+      <w:commentRangeEnd w:id="0"/>
       <w:r>
         <w:rPr>
           <w:rStyle w:val="CommentReference"/>
           <w:rFonts w:asciiTheme="majorBidi" w:hAnsiTheme="majorBidi" w:cstheme="majorBidi"/>
         </w:rPr>
-        <w:commentReference w:id="1"/>
+        <w:commentReference w:id="0"/>
       </w:r>
       <w:r>
         <w:rPr>
@@ -1347,7 +1338,7 @@
           <w:rFonts w:asciiTheme="majorBidi" w:hAnsiTheme="majorBidi" w:cstheme="majorBidi"/>
           <w:lang w:val="en-US"/>
         </w:rPr>
-        <w:t>primary</w:t>
+        <w:t>leading</w:t>
       </w:r>
       <w:r>
         <w:rPr>
@@ -1589,7 +1580,7 @@
         </w:rPr>
         <w:t>(</w:t>
       </w:r>
-      <w:commentRangeStart w:id="2"/>
+      <w:commentRangeStart w:id="1"/>
       <w:r>
         <w:rPr>
           <w:rFonts w:asciiTheme="majorBidi" w:hAnsiTheme="majorBidi" w:cstheme="majorBidi"/>
@@ -1599,12 +1590,12 @@
         </w:rPr>
         <w:t>3500</w:t>
       </w:r>
-      <w:commentRangeEnd w:id="2"/>
+      <w:commentRangeEnd w:id="1"/>
       <w:r>
         <w:rPr>
           <w:rStyle w:val="CommentReference"/>
         </w:rPr>
-        <w:commentReference w:id="2"/>
+        <w:commentReference w:id="1"/>
       </w:r>
       <w:r>
         <w:rPr>
@@ -2131,14 +2122,14 @@
           <w:rFonts w:asciiTheme="majorBidi" w:hAnsiTheme="majorBidi" w:cstheme="majorBidi"/>
           <w:lang w:val="en-US"/>
         </w:rPr>
-        <w:t xml:space="preserve"> and shock-prone</w:t>
-      </w:r>
-      <w:r>
-        <w:rPr>
-          <w:rFonts w:asciiTheme="majorBidi" w:hAnsiTheme="majorBidi" w:cstheme="majorBidi"/>
-          <w:lang w:val="en-US"/>
-        </w:rPr>
-        <w:t xml:space="preserve"> countries such as</w:t>
+        <w:t xml:space="preserve"> </w:t>
+      </w:r>
+      <w:r>
+        <w:rPr>
+          <w:rFonts w:asciiTheme="majorBidi" w:hAnsiTheme="majorBidi" w:cstheme="majorBidi"/>
+          <w:lang w:val="en-US"/>
+        </w:rPr>
+        <w:t>countries such as</w:t>
       </w:r>
       <w:r>
         <w:rPr>
@@ -2245,18 +2236,27 @@
           <w:rFonts w:asciiTheme="majorBidi" w:hAnsiTheme="majorBidi" w:cstheme="majorBidi"/>
           <w:lang w:val="en-US"/>
         </w:rPr>
-        <w:t xml:space="preserve"> indirectly</w:t>
-      </w:r>
-      <w:r>
-        <w:rPr>
-          <w:rFonts w:asciiTheme="majorBidi" w:hAnsiTheme="majorBidi" w:cstheme="majorBidi"/>
-          <w:lang w:val="en-US"/>
-        </w:rPr>
         <w:t xml:space="preserve"> </w:t>
       </w:r>
       <w:r>
         <w:rPr>
           <w:rFonts w:asciiTheme="majorBidi" w:hAnsiTheme="majorBidi" w:cstheme="majorBidi"/>
+          <w:i/>
+          <w:iCs/>
+          <w:lang w:val="en-US"/>
+        </w:rPr>
+        <w:t>indirectly</w:t>
+      </w:r>
+      <w:r>
+        <w:rPr>
+          <w:rFonts w:asciiTheme="majorBidi" w:hAnsiTheme="majorBidi" w:cstheme="majorBidi"/>
+          <w:lang w:val="en-US"/>
+        </w:rPr>
+        <w:t xml:space="preserve"> </w:t>
+      </w:r>
+      <w:r>
+        <w:rPr>
+          <w:rFonts w:asciiTheme="majorBidi" w:hAnsiTheme="majorBidi" w:cstheme="majorBidi"/>
           <w:lang w:val="en-US"/>
         </w:rPr>
         <w:t xml:space="preserve">by </w:t>
@@ -2411,15 +2411,22 @@
           <w:rFonts w:asciiTheme="majorBidi" w:hAnsiTheme="majorBidi" w:cstheme="majorBidi"/>
           <w:lang w:val="en-US"/>
         </w:rPr>
+        <w:t xml:space="preserve">recurrent </w:t>
+      </w:r>
+      <w:r>
+        <w:rPr>
+          <w:rFonts w:asciiTheme="majorBidi" w:hAnsiTheme="majorBidi" w:cstheme="majorBidi"/>
+          <w:lang w:val="en-US"/>
+        </w:rPr>
+        <w:t xml:space="preserve">barriers to </w:t>
+      </w:r>
+      <w:r>
+        <w:rPr>
+          <w:rFonts w:asciiTheme="majorBidi" w:hAnsiTheme="majorBidi" w:cstheme="majorBidi"/>
+          <w:lang w:val="en-US"/>
+        </w:rPr>
         <w:lastRenderedPageBreak/>
-        <w:t xml:space="preserve">recurrent </w:t>
-      </w:r>
-      <w:r>
-        <w:rPr>
-          <w:rFonts w:asciiTheme="majorBidi" w:hAnsiTheme="majorBidi" w:cstheme="majorBidi"/>
-          <w:lang w:val="en-US"/>
-        </w:rPr>
-        <w:t xml:space="preserve">barriers to economic </w:t>
+        <w:t xml:space="preserve">economic </w:t>
       </w:r>
       <w:r>
         <w:rPr>
@@ -3179,7 +3186,14 @@
           <w:rFonts w:asciiTheme="majorBidi" w:hAnsiTheme="majorBidi" w:cstheme="majorBidi"/>
           <w:lang w:val="en-US"/>
         </w:rPr>
-        <w:t xml:space="preserve"> we detected 216 production shock</w:t>
+        <w:t xml:space="preserve"> we detected 215</w:t>
+      </w:r>
+      <w:r>
+        <w:rPr>
+          <w:rFonts w:asciiTheme="majorBidi" w:hAnsiTheme="majorBidi" w:cstheme="majorBidi"/>
+          <w:lang w:val="en-US"/>
+        </w:rPr>
+        <w:t xml:space="preserve"> production shock</w:t>
       </w:r>
       <w:r>
         <w:rPr>
@@ -3607,20 +3621,6 @@
         </w:rPr>
         <w:t xml:space="preserve"> </w:t>
       </w:r>
-      <w:r>
-        <w:rPr>
-          <w:rFonts w:asciiTheme="majorBidi" w:hAnsiTheme="majorBidi" w:cstheme="majorBidi"/>
-          <w:lang w:val="en-US"/>
-        </w:rPr>
-        <w:tab/>
-      </w:r>
-      <w:r>
-        <w:rPr>
-          <w:rFonts w:asciiTheme="majorBidi" w:hAnsiTheme="majorBidi" w:cstheme="majorBidi"/>
-          <w:lang w:val="en-US"/>
-        </w:rPr>
-        <w:tab/>
-      </w:r>
     </w:p>
     <w:p>
       <w:pPr>
@@ -3630,7 +3630,6 @@
           <w:lang w:val="en-US"/>
         </w:rPr>
       </w:pPr>
-      <w:bookmarkStart w:id="3" w:name="_GoBack"/>
       <w:r>
         <w:rPr>
           <w:rFonts w:asciiTheme="majorBidi" w:hAnsiTheme="majorBidi" w:cstheme="majorBidi"/>
@@ -3638,10 +3637,10 @@
           <w:lang w:val="en-AU"/>
         </w:rPr>
         <w:drawing>
-          <wp:inline distT="0" distB="0" distL="0" distR="0" wp14:anchorId="010C5774" wp14:editId="0900E3DD">
-            <wp:extent cx="5731510" cy="3913474"/>
-            <wp:effectExtent l="0" t="0" r="2540" b="0"/>
-            <wp:docPr id="2" name="Picture 2" descr="C:\Users\rsc2\Documents\github\shocks\Shock rates only map.tiff"/>
+          <wp:inline distT="0" distB="0" distL="0" distR="0" wp14:anchorId="72EAFED4" wp14:editId="2BF8B47D">
+            <wp:extent cx="5731510" cy="3914775"/>
+            <wp:effectExtent l="0" t="0" r="2540" b="9525"/>
+            <wp:docPr id="1" name="Picture 1"/>
             <wp:cNvGraphicFramePr>
               <a:graphicFrameLocks xmlns:a="http://schemas.openxmlformats.org/drawingml/2006/main" noChangeAspect="1"/>
             </wp:cNvGraphicFramePr>
@@ -3649,10 +3648,8 @@
               <a:graphicData uri="http://schemas.openxmlformats.org/drawingml/2006/picture">
                 <pic:pic xmlns:pic="http://schemas.openxmlformats.org/drawingml/2006/picture">
                   <pic:nvPicPr>
-                    <pic:cNvPr id="0" name="Picture 1" descr="C:\Users\rsc2\Documents\github\shocks\Shock rates only map.tiff"/>
-                    <pic:cNvPicPr>
-                      <a:picLocks noChangeAspect="1" noChangeArrowheads="1"/>
-                    </pic:cNvPicPr>
+                    <pic:cNvPr id="1" name="Figure 1.tiff"/>
+                    <pic:cNvPicPr/>
                   </pic:nvPicPr>
                   <pic:blipFill>
                     <a:blip r:embed="rId11" cstate="print">
@@ -3662,23 +3659,18 @@
                         </a:ext>
                       </a:extLst>
                     </a:blip>
-                    <a:srcRect/>
                     <a:stretch>
                       <a:fillRect/>
                     </a:stretch>
                   </pic:blipFill>
-                  <pic:spPr bwMode="auto">
+                  <pic:spPr>
                     <a:xfrm>
                       <a:off x="0" y="0"/>
-                      <a:ext cx="5731510" cy="3913474"/>
+                      <a:ext cx="5731510" cy="3914775"/>
                     </a:xfrm>
                     <a:prstGeom prst="rect">
                       <a:avLst/>
                     </a:prstGeom>
-                    <a:noFill/>
-                    <a:ln>
-                      <a:noFill/>
-                    </a:ln>
                   </pic:spPr>
                 </pic:pic>
               </a:graphicData>
@@ -3686,7 +3678,6 @@
           </wp:inline>
         </w:drawing>
       </w:r>
-      <w:bookmarkEnd w:id="3"/>
     </w:p>
     <w:p>
       <w:pPr>
@@ -3708,6 +3699,7 @@
           <w:szCs w:val="22"/>
           <w:lang w:val="en-US"/>
         </w:rPr>
+        <w:lastRenderedPageBreak/>
         <w:t xml:space="preserve">Figure </w:t>
       </w:r>
       <w:proofErr w:type="gramStart"/>
@@ -3741,8 +3733,9 @@
           <w:szCs w:val="22"/>
           <w:lang w:val="en-US"/>
         </w:rPr>
-        <w:t xml:space="preserve">Shock frequency calculated as total number of shocks detected </w:t>
-      </w:r>
+        <w:t xml:space="preserve">Shock frequency calculated as total number of shocks detected in a region divided by the number of national time series </w:t>
+      </w:r>
+      <w:proofErr w:type="spellStart"/>
       <w:r>
         <w:rPr>
           <w:rFonts w:asciiTheme="majorBidi" w:hAnsiTheme="majorBidi" w:cstheme="majorBidi"/>
@@ -3750,10 +3743,9 @@
           <w:szCs w:val="22"/>
           <w:lang w:val="en-US"/>
         </w:rPr>
-        <w:lastRenderedPageBreak/>
-        <w:t xml:space="preserve">in a region divided by the number of national time series </w:t>
-      </w:r>
-      <w:proofErr w:type="spellStart"/>
+        <w:t>analysed</w:t>
+      </w:r>
+      <w:proofErr w:type="spellEnd"/>
       <w:r>
         <w:rPr>
           <w:rFonts w:asciiTheme="majorBidi" w:hAnsiTheme="majorBidi" w:cstheme="majorBidi"/>
@@ -3761,26 +3753,14 @@
           <w:szCs w:val="22"/>
           <w:lang w:val="en-US"/>
         </w:rPr>
-        <w:t>analysed</w:t>
-      </w:r>
-      <w:proofErr w:type="spellEnd"/>
-      <w:r>
-        <w:rPr>
-          <w:rFonts w:asciiTheme="majorBidi" w:hAnsiTheme="majorBidi" w:cstheme="majorBidi"/>
-          <w:sz w:val="22"/>
-          <w:szCs w:val="22"/>
-          <w:lang w:val="en-US"/>
-        </w:rPr>
         <w:t xml:space="preserve"> from the region. Regions include North America, Latin America and Caribbean, Europe and Central Asia, Middle East and North Africa, Sub-Saharan Africa, South Asia, East Asia, and Oceania. </w:t>
       </w:r>
     </w:p>
     <w:p>
       <w:pPr>
-        <w:spacing w:line="360" w:lineRule="auto"/>
-        <w:rPr>
-          <w:rFonts w:asciiTheme="majorBidi" w:hAnsiTheme="majorBidi" w:cstheme="majorBidi"/>
-          <w:sz w:val="22"/>
-          <w:szCs w:val="22"/>
+        <w:spacing w:line="480" w:lineRule="auto"/>
+        <w:rPr>
+          <w:rFonts w:asciiTheme="majorBidi" w:hAnsiTheme="majorBidi" w:cstheme="majorBidi"/>
           <w:lang w:val="en-US"/>
         </w:rPr>
       </w:pPr>
@@ -4145,7 +4125,7 @@
           <w:rFonts w:asciiTheme="majorBidi" w:hAnsiTheme="majorBidi" w:cstheme="majorBidi"/>
           <w:lang w:val="en-US"/>
         </w:rPr>
-        <w:t xml:space="preserve"> closure of a fishery to prevent collapse </w:t>
+        <w:t xml:space="preserve"> closure of a fishery </w:t>
       </w:r>
       <w:r>
         <w:rPr>
@@ -4315,21 +4295,84 @@
           <w:rFonts w:asciiTheme="majorBidi" w:hAnsiTheme="majorBidi" w:cstheme="majorBidi"/>
           <w:lang w:val="en-US"/>
         </w:rPr>
-        <w:t xml:space="preserve"> (s</w:t>
-      </w:r>
-      <w:r>
-        <w:rPr>
-          <w:rFonts w:asciiTheme="majorBidi" w:hAnsiTheme="majorBidi" w:cstheme="majorBidi"/>
-          <w:lang w:val="en-US"/>
-        </w:rPr>
-        <w:t xml:space="preserve">ee </w:t>
-      </w:r>
-      <w:r>
-        <w:rPr>
-          <w:rFonts w:asciiTheme="majorBidi" w:hAnsiTheme="majorBidi" w:cstheme="majorBidi"/>
-          <w:lang w:val="en-US"/>
-        </w:rPr>
-        <w:t>supplementary information</w:t>
+        <w:t xml:space="preserve">. </w:t>
+      </w:r>
+      <w:r>
+        <w:rPr>
+          <w:rFonts w:asciiTheme="majorBidi" w:hAnsiTheme="majorBidi" w:cstheme="majorBidi"/>
+          <w:lang w:val="en-US"/>
+        </w:rPr>
+        <w:t>D</w:t>
+      </w:r>
+      <w:r>
+        <w:rPr>
+          <w:rFonts w:asciiTheme="majorBidi" w:hAnsiTheme="majorBidi" w:cstheme="majorBidi"/>
+          <w:lang w:val="en-US"/>
+        </w:rPr>
+        <w:t>ue to the complex nature of social-ecological stressors on food systems, we combine</w:t>
+      </w:r>
+      <w:r>
+        <w:rPr>
+          <w:rFonts w:asciiTheme="majorBidi" w:hAnsiTheme="majorBidi" w:cstheme="majorBidi"/>
+          <w:lang w:val="en-US"/>
+        </w:rPr>
+        <w:t>d</w:t>
+      </w:r>
+      <w:r>
+        <w:rPr>
+          <w:rFonts w:asciiTheme="majorBidi" w:hAnsiTheme="majorBidi" w:cstheme="majorBidi"/>
+          <w:lang w:val="en-US"/>
+        </w:rPr>
+        <w:t xml:space="preserve"> many of these</w:t>
+      </w:r>
+      <w:r>
+        <w:rPr>
+          <w:rFonts w:asciiTheme="majorBidi" w:hAnsiTheme="majorBidi" w:cstheme="majorBidi"/>
+          <w:lang w:val="en-US"/>
+        </w:rPr>
+        <w:t xml:space="preserve"> categories to explain the cause</w:t>
+      </w:r>
+      <w:r>
+        <w:rPr>
+          <w:rFonts w:asciiTheme="majorBidi" w:hAnsiTheme="majorBidi" w:cstheme="majorBidi"/>
+          <w:lang w:val="en-US"/>
+        </w:rPr>
+        <w:t>s</w:t>
+      </w:r>
+      <w:r>
+        <w:rPr>
+          <w:rFonts w:asciiTheme="majorBidi" w:hAnsiTheme="majorBidi" w:cstheme="majorBidi"/>
+          <w:lang w:val="en-US"/>
+        </w:rPr>
+        <w:t xml:space="preserve"> of </w:t>
+      </w:r>
+      <w:r>
+        <w:rPr>
+          <w:rFonts w:asciiTheme="majorBidi" w:hAnsiTheme="majorBidi" w:cstheme="majorBidi"/>
+          <w:lang w:val="en-US"/>
+        </w:rPr>
+        <w:t xml:space="preserve">production </w:t>
+      </w:r>
+      <w:r>
+        <w:rPr>
+          <w:rFonts w:asciiTheme="majorBidi" w:hAnsiTheme="majorBidi" w:cstheme="majorBidi"/>
+          <w:lang w:val="en-US"/>
+        </w:rPr>
+        <w:t xml:space="preserve">shocks, and highlight </w:t>
+      </w:r>
+      <w:r>
+        <w:rPr>
+          <w:rFonts w:asciiTheme="majorBidi" w:hAnsiTheme="majorBidi" w:cstheme="majorBidi"/>
+          <w:lang w:val="en-US"/>
+        </w:rPr>
+        <w:t xml:space="preserve">these </w:t>
+      </w:r>
+      <w:r>
+        <w:rPr>
+          <w:rFonts w:asciiTheme="majorBidi" w:hAnsiTheme="majorBidi" w:cstheme="majorBidi"/>
+          <w:lang w:val="en-US"/>
+        </w:rPr>
+        <w:t xml:space="preserve">sub-categories in </w:t>
       </w:r>
       <w:r>
         <w:rPr>
@@ -4338,6 +4381,34 @@
           <w:bCs/>
           <w:lang w:val="en-US"/>
         </w:rPr>
+        <w:t>Figure 2.</w:t>
+      </w:r>
+      <w:r>
+        <w:rPr>
+          <w:rFonts w:asciiTheme="majorBidi" w:hAnsiTheme="majorBidi" w:cstheme="majorBidi"/>
+          <w:lang w:val="en-US"/>
+        </w:rPr>
+        <w:t xml:space="preserve"> The Unknown category contains shocks </w:t>
+      </w:r>
+      <w:r>
+        <w:rPr>
+          <w:rFonts w:asciiTheme="majorBidi" w:hAnsiTheme="majorBidi" w:cstheme="majorBidi"/>
+          <w:lang w:val="en-US"/>
+        </w:rPr>
+        <w:t>for which</w:t>
+      </w:r>
+      <w:r>
+        <w:rPr>
+          <w:rFonts w:asciiTheme="majorBidi" w:hAnsiTheme="majorBidi" w:cstheme="majorBidi"/>
+          <w:lang w:val="en-US"/>
+        </w:rPr>
+        <w:t xml:space="preserve"> we could not find a documented reason.</w:t>
+      </w:r>
+      <w:r>
+        <w:rPr>
+          <w:rFonts w:asciiTheme="majorBidi" w:hAnsiTheme="majorBidi" w:cstheme="majorBidi"/>
+          <w:lang w:val="en-US"/>
+        </w:rPr>
         <w:t xml:space="preserve"> </w:t>
       </w:r>
       <w:r>
@@ -4345,86 +4416,77 @@
           <w:rFonts w:asciiTheme="majorBidi" w:hAnsiTheme="majorBidi" w:cstheme="majorBidi"/>
           <w:lang w:val="en-US"/>
         </w:rPr>
-        <w:t xml:space="preserve">for full </w:t>
-      </w:r>
-      <w:r>
-        <w:rPr>
-          <w:rFonts w:asciiTheme="majorBidi" w:hAnsiTheme="majorBidi" w:cstheme="majorBidi"/>
-          <w:lang w:val="en-US"/>
-        </w:rPr>
-        <w:t>breakdown</w:t>
-      </w:r>
-      <w:r>
-        <w:rPr>
-          <w:rFonts w:asciiTheme="majorBidi" w:hAnsiTheme="majorBidi" w:cstheme="majorBidi"/>
-          <w:lang w:val="en-US"/>
-        </w:rPr>
-        <w:t>)</w:t>
-      </w:r>
-      <w:r>
-        <w:rPr>
-          <w:rFonts w:asciiTheme="majorBidi" w:hAnsiTheme="majorBidi" w:cstheme="majorBidi"/>
-          <w:lang w:val="en-US"/>
-        </w:rPr>
-        <w:t xml:space="preserve">. </w:t>
-      </w:r>
-      <w:r>
-        <w:rPr>
-          <w:rFonts w:asciiTheme="majorBidi" w:hAnsiTheme="majorBidi" w:cstheme="majorBidi"/>
-          <w:lang w:val="en-US"/>
-        </w:rPr>
-        <w:t>D</w:t>
-      </w:r>
-      <w:r>
-        <w:rPr>
-          <w:rFonts w:asciiTheme="majorBidi" w:hAnsiTheme="majorBidi" w:cstheme="majorBidi"/>
-          <w:lang w:val="en-US"/>
-        </w:rPr>
-        <w:t>ue to the complex nature of social-ecological stressors on food systems, reports of multiple drivers leading to production shocks were common. Therefore, we combine a number of these categories to explain the cause</w:t>
-      </w:r>
-      <w:r>
-        <w:rPr>
-          <w:rFonts w:asciiTheme="majorBidi" w:hAnsiTheme="majorBidi" w:cstheme="majorBidi"/>
-          <w:lang w:val="en-US"/>
-        </w:rPr>
-        <w:t>s</w:t>
-      </w:r>
-      <w:r>
-        <w:rPr>
-          <w:rFonts w:asciiTheme="majorBidi" w:hAnsiTheme="majorBidi" w:cstheme="majorBidi"/>
-          <w:lang w:val="en-US"/>
-        </w:rPr>
-        <w:t xml:space="preserve"> of food production shocks, and highlight these sub-categories in </w:t>
-      </w:r>
-      <w:r>
-        <w:rPr>
-          <w:rFonts w:asciiTheme="majorBidi" w:hAnsiTheme="majorBidi" w:cstheme="majorBidi"/>
-          <w:b/>
-          <w:bCs/>
-          <w:lang w:val="en-US"/>
-        </w:rPr>
-        <w:t>Figure 2.</w:t>
-      </w:r>
-      <w:r>
-        <w:rPr>
-          <w:rFonts w:asciiTheme="majorBidi" w:hAnsiTheme="majorBidi" w:cstheme="majorBidi"/>
-          <w:lang w:val="en-US"/>
-        </w:rPr>
-        <w:t xml:space="preserve"> The Unknown category contains shocks </w:t>
-      </w:r>
-      <w:r>
-        <w:rPr>
-          <w:rFonts w:asciiTheme="majorBidi" w:hAnsiTheme="majorBidi" w:cstheme="majorBidi"/>
-          <w:lang w:val="en-US"/>
-        </w:rPr>
-        <w:t>for which</w:t>
-      </w:r>
-      <w:r>
-        <w:rPr>
-          <w:rFonts w:asciiTheme="majorBidi" w:hAnsiTheme="majorBidi" w:cstheme="majorBidi"/>
-          <w:lang w:val="en-US"/>
-        </w:rPr>
-        <w:t xml:space="preserve"> we could not find a documented reason.</w:t>
+        <w:t>I</w:t>
+      </w:r>
+      <w:r>
+        <w:rPr>
+          <w:rFonts w:asciiTheme="majorBidi" w:hAnsiTheme="majorBidi" w:cstheme="majorBidi"/>
+          <w:lang w:val="en-US"/>
+        </w:rPr>
+        <w:t>t is possible</w:t>
+      </w:r>
+      <w:r>
+        <w:rPr>
+          <w:rFonts w:asciiTheme="majorBidi" w:hAnsiTheme="majorBidi" w:cstheme="majorBidi"/>
+          <w:lang w:val="en-US"/>
+        </w:rPr>
+        <w:t xml:space="preserve"> that o</w:t>
+      </w:r>
+      <w:r>
+        <w:rPr>
+          <w:rFonts w:asciiTheme="majorBidi" w:hAnsiTheme="majorBidi" w:cstheme="majorBidi"/>
+          <w:lang w:val="en-US"/>
+        </w:rPr>
+        <w:t xml:space="preserve">ur statistical approach to detection means we </w:t>
+      </w:r>
+      <w:r>
+        <w:rPr>
+          <w:rFonts w:asciiTheme="majorBidi" w:hAnsiTheme="majorBidi" w:cstheme="majorBidi"/>
+          <w:lang w:val="en-US"/>
+        </w:rPr>
+        <w:t>identif</w:t>
+      </w:r>
+      <w:r>
+        <w:rPr>
+          <w:rFonts w:asciiTheme="majorBidi" w:hAnsiTheme="majorBidi" w:cstheme="majorBidi"/>
+          <w:lang w:val="en-US"/>
+        </w:rPr>
+        <w:t>y</w:t>
+      </w:r>
+      <w:r>
+        <w:rPr>
+          <w:rFonts w:asciiTheme="majorBidi" w:hAnsiTheme="majorBidi" w:cstheme="majorBidi"/>
+          <w:lang w:val="en-US"/>
+        </w:rPr>
+        <w:t xml:space="preserve"> changes</w:t>
+      </w:r>
+      <w:r>
+        <w:rPr>
+          <w:rFonts w:asciiTheme="majorBidi" w:hAnsiTheme="majorBidi" w:cstheme="majorBidi"/>
+          <w:lang w:val="en-US"/>
+        </w:rPr>
+        <w:t xml:space="preserve"> to</w:t>
+      </w:r>
+      <w:r>
+        <w:rPr>
+          <w:rFonts w:asciiTheme="majorBidi" w:hAnsiTheme="majorBidi" w:cstheme="majorBidi"/>
+          <w:lang w:val="en-US"/>
+        </w:rPr>
+        <w:t xml:space="preserve"> national reporting methods </w:t>
+      </w:r>
+      <w:r>
+        <w:rPr>
+          <w:rFonts w:asciiTheme="majorBidi" w:hAnsiTheme="majorBidi" w:cstheme="majorBidi"/>
+          <w:lang w:val="en-US"/>
+        </w:rPr>
+        <w:t>as a shock</w:t>
+      </w:r>
+      <w:r>
+        <w:rPr>
+          <w:rFonts w:asciiTheme="majorBidi" w:hAnsiTheme="majorBidi" w:cstheme="majorBidi"/>
+          <w:lang w:val="en-US"/>
+        </w:rPr>
+        <w:t>.</w:t>
       </w:r>
       <w:r>
         <w:rPr>
@@ -4438,140 +4500,49 @@
           <w:rFonts w:asciiTheme="majorBidi" w:hAnsiTheme="majorBidi" w:cstheme="majorBidi"/>
           <w:lang w:val="en-US"/>
         </w:rPr>
-        <w:t>O</w:t>
-      </w:r>
-      <w:r>
-        <w:rPr>
-          <w:rFonts w:asciiTheme="majorBidi" w:hAnsiTheme="majorBidi" w:cstheme="majorBidi"/>
-          <w:lang w:val="en-US"/>
-        </w:rPr>
-        <w:t>ne potential source for these may be that o</w:t>
-      </w:r>
-      <w:r>
-        <w:rPr>
-          <w:rFonts w:asciiTheme="majorBidi" w:hAnsiTheme="majorBidi" w:cstheme="majorBidi"/>
-          <w:lang w:val="en-US"/>
-        </w:rPr>
-        <w:t xml:space="preserve">ur purely statistical approach to detection means </w:t>
-      </w:r>
-      <w:r>
-        <w:rPr>
-          <w:rFonts w:asciiTheme="majorBidi" w:hAnsiTheme="majorBidi" w:cstheme="majorBidi"/>
-          <w:lang w:val="en-US"/>
-        </w:rPr>
-        <w:t xml:space="preserve">that </w:t>
-      </w:r>
-      <w:r>
-        <w:rPr>
-          <w:rFonts w:asciiTheme="majorBidi" w:hAnsiTheme="majorBidi" w:cstheme="majorBidi"/>
-          <w:lang w:val="en-US"/>
-        </w:rPr>
-        <w:t xml:space="preserve">we </w:t>
-      </w:r>
-      <w:r>
-        <w:rPr>
-          <w:rFonts w:asciiTheme="majorBidi" w:hAnsiTheme="majorBidi" w:cstheme="majorBidi"/>
-          <w:lang w:val="en-US"/>
-        </w:rPr>
-        <w:t>identif</w:t>
-      </w:r>
-      <w:r>
-        <w:rPr>
-          <w:rFonts w:asciiTheme="majorBidi" w:hAnsiTheme="majorBidi" w:cstheme="majorBidi"/>
-          <w:lang w:val="en-US"/>
-        </w:rPr>
-        <w:t>ied</w:t>
-      </w:r>
-      <w:r>
-        <w:rPr>
-          <w:rFonts w:asciiTheme="majorBidi" w:hAnsiTheme="majorBidi" w:cstheme="majorBidi"/>
-          <w:lang w:val="en-US"/>
-        </w:rPr>
-        <w:t xml:space="preserve"> changes</w:t>
-      </w:r>
-      <w:r>
-        <w:rPr>
-          <w:rFonts w:asciiTheme="majorBidi" w:hAnsiTheme="majorBidi" w:cstheme="majorBidi"/>
-          <w:lang w:val="en-US"/>
-        </w:rPr>
-        <w:t xml:space="preserve"> to</w:t>
-      </w:r>
-      <w:r>
-        <w:rPr>
-          <w:rFonts w:asciiTheme="majorBidi" w:hAnsiTheme="majorBidi" w:cstheme="majorBidi"/>
-          <w:lang w:val="en-US"/>
-        </w:rPr>
-        <w:t xml:space="preserve"> national reporting methods </w:t>
-      </w:r>
-      <w:r>
-        <w:rPr>
-          <w:rFonts w:asciiTheme="majorBidi" w:hAnsiTheme="majorBidi" w:cstheme="majorBidi"/>
-          <w:lang w:val="en-US"/>
-        </w:rPr>
-        <w:t>as a shock</w:t>
-      </w:r>
-      <w:r>
-        <w:rPr>
-          <w:rFonts w:asciiTheme="majorBidi" w:hAnsiTheme="majorBidi" w:cstheme="majorBidi"/>
-          <w:lang w:val="en-US"/>
-        </w:rPr>
-        <w:t xml:space="preserve">. </w:t>
-      </w:r>
-      <w:r>
-        <w:rPr>
-          <w:rFonts w:asciiTheme="majorBidi" w:hAnsiTheme="majorBidi" w:cstheme="majorBidi"/>
-          <w:lang w:val="en-US"/>
-        </w:rPr>
-        <w:t>T</w:t>
-      </w:r>
-      <w:r>
-        <w:rPr>
-          <w:rFonts w:asciiTheme="majorBidi" w:hAnsiTheme="majorBidi" w:cstheme="majorBidi"/>
-          <w:lang w:val="en-US"/>
-        </w:rPr>
-        <w:t xml:space="preserve">he complimentary quantitative and qualitative approaches </w:t>
-      </w:r>
-      <w:r>
-        <w:rPr>
-          <w:rFonts w:asciiTheme="majorBidi" w:hAnsiTheme="majorBidi" w:cstheme="majorBidi"/>
-          <w:lang w:val="en-US"/>
-        </w:rPr>
-        <w:t xml:space="preserve">taken should </w:t>
-      </w:r>
-      <w:r>
-        <w:rPr>
-          <w:rFonts w:asciiTheme="majorBidi" w:hAnsiTheme="majorBidi" w:cstheme="majorBidi"/>
-          <w:lang w:val="en-US"/>
-        </w:rPr>
-        <w:t xml:space="preserve">minimize the </w:t>
-      </w:r>
-      <w:r>
-        <w:rPr>
-          <w:rFonts w:asciiTheme="majorBidi" w:hAnsiTheme="majorBidi" w:cstheme="majorBidi"/>
-          <w:lang w:val="en-US"/>
-        </w:rPr>
-        <w:t xml:space="preserve">number </w:t>
-      </w:r>
-      <w:r>
-        <w:rPr>
-          <w:rFonts w:asciiTheme="majorBidi" w:hAnsiTheme="majorBidi" w:cstheme="majorBidi"/>
-          <w:lang w:val="en-US"/>
-        </w:rPr>
-        <w:t xml:space="preserve">of </w:t>
-      </w:r>
-      <w:r>
-        <w:rPr>
-          <w:rFonts w:asciiTheme="majorBidi" w:hAnsiTheme="majorBidi" w:cstheme="majorBidi"/>
-          <w:lang w:val="en-US"/>
-        </w:rPr>
-        <w:t xml:space="preserve">such </w:t>
-      </w:r>
-      <w:r>
-        <w:rPr>
-          <w:rFonts w:asciiTheme="majorBidi" w:hAnsiTheme="majorBidi" w:cstheme="majorBidi"/>
-          <w:lang w:val="en-US"/>
-        </w:rPr>
-        <w:t>false positives in our analysis</w:t>
+        <w:t>This</w:t>
+      </w:r>
+      <w:r>
+        <w:rPr>
+          <w:rFonts w:asciiTheme="majorBidi" w:hAnsiTheme="majorBidi" w:cstheme="majorBidi"/>
+          <w:lang w:val="en-US"/>
+        </w:rPr>
+        <w:t xml:space="preserve"> highlights the importance of the</w:t>
+      </w:r>
+      <w:r>
+        <w:rPr>
+          <w:rFonts w:asciiTheme="majorBidi" w:hAnsiTheme="majorBidi" w:cstheme="majorBidi"/>
+          <w:lang w:val="en-US"/>
+        </w:rPr>
+        <w:t xml:space="preserve"> complimentary quantitative and qualitative approaches </w:t>
+      </w:r>
+      <w:r>
+        <w:rPr>
+          <w:rFonts w:asciiTheme="majorBidi" w:hAnsiTheme="majorBidi" w:cstheme="majorBidi"/>
+          <w:lang w:val="en-US"/>
+        </w:rPr>
+        <w:t xml:space="preserve">used here to prevent </w:t>
+      </w:r>
+      <w:r>
+        <w:rPr>
+          <w:rFonts w:asciiTheme="majorBidi" w:hAnsiTheme="majorBidi" w:cstheme="majorBidi"/>
+          <w:lang w:val="en-US"/>
+        </w:rPr>
+        <w:t>spurious</w:t>
+      </w:r>
+      <w:r>
+        <w:rPr>
+          <w:rFonts w:asciiTheme="majorBidi" w:hAnsiTheme="majorBidi" w:cstheme="majorBidi"/>
+          <w:lang w:val="en-US"/>
+        </w:rPr>
+        <w:t xml:space="preserve"> conclusions on cause and effect</w:t>
+      </w:r>
+      <w:r>
+        <w:rPr>
+          <w:rFonts w:asciiTheme="majorBidi" w:hAnsiTheme="majorBidi" w:cstheme="majorBidi"/>
+          <w:lang w:val="en-US"/>
+        </w:rPr>
+        <w:t xml:space="preserve"> being drawn from such false positives</w:t>
       </w:r>
       <w:r>
         <w:rPr>
@@ -4638,10 +4609,10 @@
         </w:rPr>
         <w:lastRenderedPageBreak/>
         <w:drawing>
-          <wp:inline distT="0" distB="0" distL="0" distR="0" wp14:anchorId="1042808C" wp14:editId="624A3CA5">
-            <wp:extent cx="4126082" cy="6517758"/>
-            <wp:effectExtent l="0" t="0" r="8255" b="0"/>
-            <wp:docPr id="12" name="Picture 12" descr="C:\Users\rsc2\Documents\github\shocks\Drivers - only with images.tiff"/>
+          <wp:inline distT="0" distB="0" distL="0" distR="0" wp14:anchorId="22F1A3AD" wp14:editId="5837543C">
+            <wp:extent cx="5245994" cy="8280400"/>
+            <wp:effectExtent l="0" t="0" r="0" b="6350"/>
+            <wp:docPr id="5" name="Picture 5"/>
             <wp:cNvGraphicFramePr>
               <a:graphicFrameLocks xmlns:a="http://schemas.openxmlformats.org/drawingml/2006/main" noChangeAspect="1"/>
             </wp:cNvGraphicFramePr>
@@ -4649,10 +4620,8 @@
               <a:graphicData uri="http://schemas.openxmlformats.org/drawingml/2006/picture">
                 <pic:pic xmlns:pic="http://schemas.openxmlformats.org/drawingml/2006/picture">
                   <pic:nvPicPr>
-                    <pic:cNvPr id="0" name="Picture 3" descr="C:\Users\rsc2\Documents\github\shocks\Drivers - only with images.tiff"/>
-                    <pic:cNvPicPr>
-                      <a:picLocks noChangeAspect="1" noChangeArrowheads="1"/>
-                    </pic:cNvPicPr>
+                    <pic:cNvPr id="5" name="Figure 2.tiff"/>
+                    <pic:cNvPicPr/>
                   </pic:nvPicPr>
                   <pic:blipFill>
                     <a:blip r:embed="rId12" cstate="print">
@@ -4662,23 +4631,18 @@
                         </a:ext>
                       </a:extLst>
                     </a:blip>
-                    <a:srcRect/>
                     <a:stretch>
                       <a:fillRect/>
                     </a:stretch>
                   </pic:blipFill>
-                  <pic:spPr bwMode="auto">
+                  <pic:spPr>
                     <a:xfrm>
                       <a:off x="0" y="0"/>
-                      <a:ext cx="4132373" cy="6527695"/>
+                      <a:ext cx="5247714" cy="8283115"/>
                     </a:xfrm>
                     <a:prstGeom prst="rect">
                       <a:avLst/>
                     </a:prstGeom>
-                    <a:noFill/>
-                    <a:ln>
-                      <a:noFill/>
-                    </a:ln>
                   </pic:spPr>
                 </pic:pic>
               </a:graphicData>
@@ -4745,6 +4709,7 @@
         <w:rPr>
           <w:rFonts w:asciiTheme="majorBidi" w:hAnsiTheme="majorBidi" w:cstheme="majorBidi"/>
         </w:rPr>
+        <w:lastRenderedPageBreak/>
         <w:t xml:space="preserve">Extreme weather events and geopolitical crises </w:t>
       </w:r>
       <w:r>
@@ -4799,7 +4764,19 @@
         <w:rPr>
           <w:rFonts w:asciiTheme="majorBidi" w:hAnsiTheme="majorBidi" w:cstheme="majorBidi"/>
         </w:rPr>
-        <w:t>. Over half of all shocks to crop production systems were a result of extreme weather events</w:t>
+        <w:t xml:space="preserve">. </w:t>
+      </w:r>
+      <w:r>
+        <w:rPr>
+          <w:rFonts w:asciiTheme="majorBidi" w:hAnsiTheme="majorBidi" w:cstheme="majorBidi"/>
+        </w:rPr>
+        <w:t>Over half</w:t>
+      </w:r>
+      <w:r>
+        <w:rPr>
+          <w:rFonts w:asciiTheme="majorBidi" w:hAnsiTheme="majorBidi" w:cstheme="majorBidi"/>
+        </w:rPr>
+        <w:t xml:space="preserve"> of all shocks to crop production systems were a result of extreme weather events</w:t>
       </w:r>
       <w:r>
         <w:rPr>
@@ -4841,13 +4818,13 @@
         <w:rPr>
           <w:rFonts w:asciiTheme="majorBidi" w:hAnsiTheme="majorBidi" w:cstheme="majorBidi"/>
         </w:rPr>
-        <w:t>largely</w:t>
-      </w:r>
-      <w:r>
-        <w:rPr>
-          <w:rFonts w:asciiTheme="majorBidi" w:hAnsiTheme="majorBidi" w:cstheme="majorBidi"/>
-        </w:rPr>
-        <w:t xml:space="preserve"> drought, reinforcing</w:t>
+        <w:t xml:space="preserve">largely drought, </w:t>
+      </w:r>
+      <w:r>
+        <w:rPr>
+          <w:rFonts w:asciiTheme="majorBidi" w:hAnsiTheme="majorBidi" w:cstheme="majorBidi"/>
+        </w:rPr>
+        <w:t>reinforcing</w:t>
       </w:r>
       <w:r>
         <w:rPr>
@@ -4934,7 +4911,19 @@
         <w:rPr>
           <w:rFonts w:asciiTheme="majorBidi" w:hAnsiTheme="majorBidi" w:cstheme="majorBidi"/>
         </w:rPr>
-        <w:t>found extreme weather to be a major driver of shocks to livestock production (31%)</w:t>
+        <w:t>found extreme weather to be a major driver of shocks to livestock production (3</w:t>
+      </w:r>
+      <w:r>
+        <w:rPr>
+          <w:rFonts w:asciiTheme="majorBidi" w:hAnsiTheme="majorBidi" w:cstheme="majorBidi"/>
+        </w:rPr>
+        <w:t>3</w:t>
+      </w:r>
+      <w:r>
+        <w:rPr>
+          <w:rFonts w:asciiTheme="majorBidi" w:hAnsiTheme="majorBidi" w:cstheme="majorBidi"/>
+        </w:rPr>
+        <w:t>%)</w:t>
       </w:r>
       <w:r>
         <w:rPr>
@@ -4954,25 +4943,15 @@
           <w:rFonts w:asciiTheme="majorBidi" w:hAnsiTheme="majorBidi" w:cstheme="majorBidi"/>
           <w:lang w:val="en-US"/>
         </w:rPr>
-        <w:t xml:space="preserve"> </w:t>
-      </w:r>
-      <w:r>
-        <w:rPr>
-          <w:rFonts w:asciiTheme="majorBidi" w:hAnsiTheme="majorBidi" w:cstheme="majorBidi"/>
-          <w:lang w:val="en-US"/>
-        </w:rPr>
-        <w:lastRenderedPageBreak/>
-        <w:t>where reductions to feed occurred. For instance, severe summertime droughts in Mongolia in 2001 and 2010 reduced fodder and feed availability</w:t>
-      </w:r>
-      <w:ins w:id="4" w:author="Kirsty Nash" w:date="2018-05-21T23:52:00Z">
-        <w:r>
-          <w:rPr>
-            <w:rFonts w:asciiTheme="majorBidi" w:hAnsiTheme="majorBidi" w:cstheme="majorBidi"/>
-            <w:lang w:val="en-US"/>
-          </w:rPr>
-          <w:t>,</w:t>
-        </w:r>
-      </w:ins>
+        <w:t xml:space="preserve"> where reductions to feed occurred. For instance, severe summertime droughts in Mongolia in 2001 and 2010 reduced fodder and feed availability</w:t>
+      </w:r>
+      <w:r>
+        <w:rPr>
+          <w:rFonts w:asciiTheme="majorBidi" w:hAnsiTheme="majorBidi" w:cstheme="majorBidi"/>
+          <w:lang w:val="en-US"/>
+        </w:rPr>
+        <w:t>,</w:t>
+      </w:r>
       <w:r>
         <w:rPr>
           <w:rFonts w:asciiTheme="majorBidi" w:hAnsiTheme="majorBidi" w:cstheme="majorBidi"/>
@@ -5098,7 +5077,19 @@
         <w:rPr>
           <w:rFonts w:asciiTheme="majorBidi" w:hAnsiTheme="majorBidi" w:cstheme="majorBidi"/>
         </w:rPr>
-        <w:t>46%</w:t>
+        <w:t>4</w:t>
+      </w:r>
+      <w:r>
+        <w:rPr>
+          <w:rFonts w:asciiTheme="majorBidi" w:hAnsiTheme="majorBidi" w:cstheme="majorBidi"/>
+        </w:rPr>
+        <w:t>4</w:t>
+      </w:r>
+      <w:r>
+        <w:rPr>
+          <w:rFonts w:asciiTheme="majorBidi" w:hAnsiTheme="majorBidi" w:cstheme="majorBidi"/>
+        </w:rPr>
+        <w:t>%</w:t>
       </w:r>
       <w:r>
         <w:rPr>
@@ -5167,19 +5158,7 @@
         <w:rPr>
           <w:rFonts w:asciiTheme="majorBidi" w:hAnsiTheme="majorBidi" w:cstheme="majorBidi"/>
         </w:rPr>
-        <w:t>In contrast, the causes of seafood production shocks were more diverse than for terrestrial systems</w:t>
-      </w:r>
-      <w:r>
-        <w:rPr>
-          <w:rFonts w:asciiTheme="majorBidi" w:hAnsiTheme="majorBidi" w:cstheme="majorBidi"/>
-        </w:rPr>
-        <w:t>, particularly in aquaculture</w:t>
-      </w:r>
-      <w:r>
-        <w:rPr>
-          <w:rFonts w:asciiTheme="majorBidi" w:hAnsiTheme="majorBidi" w:cstheme="majorBidi"/>
-        </w:rPr>
-        <w:t xml:space="preserve"> </w:t>
+        <w:t xml:space="preserve">In contrast, the causes of seafood production shocks were more diverse than for terrestrial systems </w:t>
       </w:r>
       <w:r>
         <w:rPr>
@@ -5200,9 +5179,40 @@
       <w:r>
         <w:rPr>
           <w:rFonts w:asciiTheme="majorBidi" w:hAnsiTheme="majorBidi" w:cstheme="majorBidi"/>
+        </w:rPr>
+        <w:t xml:space="preserve">For fisheries, overfishing was responsible, at least in part, for 45% of shocks detected in landings data. </w:t>
+      </w:r>
+      <w:r>
+        <w:rPr>
+          <w:rFonts w:asciiTheme="majorBidi" w:hAnsiTheme="majorBidi" w:cstheme="majorBidi"/>
+        </w:rPr>
+        <w:t>However</w:t>
+      </w:r>
+      <w:r>
+        <w:rPr>
+          <w:rFonts w:asciiTheme="majorBidi" w:hAnsiTheme="majorBidi" w:cstheme="majorBidi"/>
+        </w:rPr>
+        <w:t xml:space="preserve">, geopolitical crises contributed to 21% of fisheries shocks, climate/weather events to 13% and policy changes to 11%. Shocks caused by policy changes can reflect positive interventions, but may also be a response to declining resources. </w:t>
+      </w:r>
+      <w:r>
+        <w:rPr>
+          <w:rFonts w:asciiTheme="majorBidi" w:hAnsiTheme="majorBidi" w:cstheme="majorBidi"/>
+        </w:rPr>
+        <w:t xml:space="preserve">In the aquaculture sector, </w:t>
+      </w:r>
+      <w:r>
+        <w:rPr>
+          <w:rFonts w:asciiTheme="majorBidi" w:hAnsiTheme="majorBidi" w:cstheme="majorBidi"/>
           <w:bCs/>
         </w:rPr>
-        <w:t xml:space="preserve">While </w:t>
+        <w:t>w</w:t>
+      </w:r>
+      <w:r>
+        <w:rPr>
+          <w:rFonts w:asciiTheme="majorBidi" w:hAnsiTheme="majorBidi" w:cstheme="majorBidi"/>
+          <w:bCs/>
+        </w:rPr>
+        <w:t xml:space="preserve">hile </w:t>
       </w:r>
       <w:r>
         <w:rPr>
@@ -5210,14 +5220,12 @@
         </w:rPr>
         <w:t>disease</w:t>
       </w:r>
-      <w:ins w:id="5" w:author="Beth Fulton" w:date="2018-05-21T02:05:00Z">
-        <w:r>
-          <w:rPr>
-            <w:rFonts w:asciiTheme="majorBidi" w:hAnsiTheme="majorBidi" w:cstheme="majorBidi"/>
-          </w:rPr>
-          <w:t xml:space="preserve"> </w:t>
-        </w:r>
-      </w:ins>
+      <w:r>
+        <w:rPr>
+          <w:rFonts w:asciiTheme="majorBidi" w:hAnsiTheme="majorBidi" w:cstheme="majorBidi"/>
+        </w:rPr>
+        <w:t xml:space="preserve"> </w:t>
+      </w:r>
       <w:r>
         <w:rPr>
           <w:rFonts w:asciiTheme="majorBidi" w:hAnsiTheme="majorBidi" w:cstheme="majorBidi"/>
@@ -5241,7 +5249,19 @@
         <w:rPr>
           <w:rFonts w:asciiTheme="majorBidi" w:hAnsiTheme="majorBidi" w:cstheme="majorBidi"/>
         </w:rPr>
-        <w:t xml:space="preserve">was the most common individual driver, responsible for 16% of shocks overall, a </w:t>
+        <w:t>was the most common individual driver, responsible for 1</w:t>
+      </w:r>
+      <w:r>
+        <w:rPr>
+          <w:rFonts w:asciiTheme="majorBidi" w:hAnsiTheme="majorBidi" w:cstheme="majorBidi"/>
+        </w:rPr>
+        <w:t>8</w:t>
+      </w:r>
+      <w:r>
+        <w:rPr>
+          <w:rFonts w:asciiTheme="majorBidi" w:hAnsiTheme="majorBidi" w:cstheme="majorBidi"/>
+        </w:rPr>
+        <w:t xml:space="preserve">% of shocks overall, a </w:t>
       </w:r>
       <w:r>
         <w:rPr>
@@ -5271,7 +5291,19 @@
         <w:rPr>
           <w:rFonts w:asciiTheme="majorBidi" w:hAnsiTheme="majorBidi" w:cstheme="majorBidi"/>
         </w:rPr>
-        <w:t>violent conflict in the Congo, and declining competitiveness in export markets</w:t>
+        <w:t>violent conflict</w:t>
+      </w:r>
+      <w:r>
+        <w:rPr>
+          <w:rFonts w:asciiTheme="majorBidi" w:hAnsiTheme="majorBidi" w:cstheme="majorBidi"/>
+        </w:rPr>
+        <w:t>,</w:t>
+      </w:r>
+      <w:r>
+        <w:rPr>
+          <w:rFonts w:asciiTheme="majorBidi" w:hAnsiTheme="majorBidi" w:cstheme="majorBidi"/>
+        </w:rPr>
+        <w:t xml:space="preserve"> and declining competitiveness in export markets</w:t>
       </w:r>
       <w:r>
         <w:rPr>
@@ -5325,198 +5357,6 @@
         </w:rPr>
         <w:t xml:space="preserve"> </w:t>
       </w:r>
-      <w:r>
-        <w:rPr>
-          <w:rFonts w:asciiTheme="majorBidi" w:hAnsiTheme="majorBidi" w:cstheme="majorBidi"/>
-        </w:rPr>
-        <w:t>For wild fisheries, overfishing was responsible</w:t>
-      </w:r>
-      <w:r>
-        <w:rPr>
-          <w:rFonts w:asciiTheme="majorBidi" w:hAnsiTheme="majorBidi" w:cstheme="majorBidi"/>
-        </w:rPr>
-        <w:t>, at least in part,</w:t>
-      </w:r>
-      <w:r>
-        <w:rPr>
-          <w:rFonts w:asciiTheme="majorBidi" w:hAnsiTheme="majorBidi" w:cstheme="majorBidi"/>
-        </w:rPr>
-        <w:t xml:space="preserve"> for</w:t>
-      </w:r>
-      <w:r>
-        <w:rPr>
-          <w:rFonts w:asciiTheme="majorBidi" w:hAnsiTheme="majorBidi" w:cstheme="majorBidi"/>
-        </w:rPr>
-        <w:t xml:space="preserve"> 45% of </w:t>
-      </w:r>
-      <w:r>
-        <w:rPr>
-          <w:rFonts w:asciiTheme="majorBidi" w:hAnsiTheme="majorBidi" w:cstheme="majorBidi"/>
-        </w:rPr>
-        <w:t>s</w:t>
-      </w:r>
-      <w:r>
-        <w:rPr>
-          <w:rFonts w:asciiTheme="majorBidi" w:hAnsiTheme="majorBidi" w:cstheme="majorBidi"/>
-        </w:rPr>
-        <w:t>hocks detected in</w:t>
-      </w:r>
-      <w:r>
-        <w:rPr>
-          <w:rFonts w:asciiTheme="majorBidi" w:hAnsiTheme="majorBidi" w:cstheme="majorBidi"/>
-        </w:rPr>
-        <w:t xml:space="preserve"> landings</w:t>
-      </w:r>
-      <w:r>
-        <w:rPr>
-          <w:rFonts w:asciiTheme="majorBidi" w:hAnsiTheme="majorBidi" w:cstheme="majorBidi"/>
-        </w:rPr>
-        <w:t xml:space="preserve"> data</w:t>
-      </w:r>
-      <w:r>
-        <w:rPr>
-          <w:rFonts w:asciiTheme="majorBidi" w:hAnsiTheme="majorBidi" w:cstheme="majorBidi"/>
-        </w:rPr>
-        <w:t>.</w:t>
-      </w:r>
-      <w:r>
-        <w:rPr>
-          <w:rFonts w:asciiTheme="majorBidi" w:hAnsiTheme="majorBidi" w:cstheme="majorBidi"/>
-        </w:rPr>
-        <w:t xml:space="preserve"> Nevertheless,</w:t>
-      </w:r>
-      <w:r>
-        <w:rPr>
-          <w:rFonts w:asciiTheme="majorBidi" w:hAnsiTheme="majorBidi" w:cstheme="majorBidi"/>
-        </w:rPr>
-        <w:t xml:space="preserve"> g</w:t>
-      </w:r>
-      <w:r>
-        <w:rPr>
-          <w:rFonts w:asciiTheme="majorBidi" w:hAnsiTheme="majorBidi" w:cstheme="majorBidi"/>
-        </w:rPr>
-        <w:t xml:space="preserve">eopolitical </w:t>
-      </w:r>
-      <w:r>
-        <w:rPr>
-          <w:rFonts w:asciiTheme="majorBidi" w:hAnsiTheme="majorBidi" w:cstheme="majorBidi"/>
-        </w:rPr>
-        <w:t>crises</w:t>
-      </w:r>
-      <w:r>
-        <w:rPr>
-          <w:rFonts w:asciiTheme="majorBidi" w:hAnsiTheme="majorBidi" w:cstheme="majorBidi"/>
-        </w:rPr>
-        <w:t xml:space="preserve"> contributed to 21% of fisheries shocks</w:t>
-      </w:r>
-      <w:r>
-        <w:rPr>
-          <w:rFonts w:asciiTheme="majorBidi" w:hAnsiTheme="majorBidi" w:cstheme="majorBidi"/>
-        </w:rPr>
-        <w:t>,</w:t>
-      </w:r>
-      <w:r>
-        <w:rPr>
-          <w:rFonts w:asciiTheme="majorBidi" w:hAnsiTheme="majorBidi" w:cstheme="majorBidi"/>
-        </w:rPr>
-        <w:t xml:space="preserve"> </w:t>
-      </w:r>
-      <w:r>
-        <w:rPr>
-          <w:rFonts w:asciiTheme="majorBidi" w:hAnsiTheme="majorBidi" w:cstheme="majorBidi"/>
-        </w:rPr>
-        <w:t>climate/weather events</w:t>
-      </w:r>
-      <w:r>
-        <w:rPr>
-          <w:rFonts w:asciiTheme="majorBidi" w:hAnsiTheme="majorBidi" w:cstheme="majorBidi"/>
-        </w:rPr>
-        <w:t xml:space="preserve"> </w:t>
-      </w:r>
-      <w:r>
-        <w:rPr>
-          <w:rFonts w:asciiTheme="majorBidi" w:hAnsiTheme="majorBidi" w:cstheme="majorBidi"/>
-        </w:rPr>
-        <w:t xml:space="preserve">to 13% and </w:t>
-      </w:r>
-      <w:r>
-        <w:rPr>
-          <w:rFonts w:asciiTheme="majorBidi" w:hAnsiTheme="majorBidi" w:cstheme="majorBidi"/>
-        </w:rPr>
-        <w:t xml:space="preserve">policy changes </w:t>
-      </w:r>
-      <w:r>
-        <w:rPr>
-          <w:rFonts w:asciiTheme="majorBidi" w:hAnsiTheme="majorBidi" w:cstheme="majorBidi"/>
-        </w:rPr>
-        <w:t>to</w:t>
-      </w:r>
-      <w:r>
-        <w:rPr>
-          <w:rFonts w:asciiTheme="majorBidi" w:hAnsiTheme="majorBidi" w:cstheme="majorBidi"/>
-        </w:rPr>
-        <w:t xml:space="preserve"> 11%</w:t>
-      </w:r>
-      <w:r>
-        <w:rPr>
-          <w:rFonts w:asciiTheme="majorBidi" w:hAnsiTheme="majorBidi" w:cstheme="majorBidi"/>
-        </w:rPr>
-        <w:t>.</w:t>
-      </w:r>
-      <w:r>
-        <w:rPr>
-          <w:rFonts w:asciiTheme="majorBidi" w:hAnsiTheme="majorBidi" w:cstheme="majorBidi"/>
-        </w:rPr>
-        <w:t xml:space="preserve"> </w:t>
-      </w:r>
-      <w:r>
-        <w:rPr>
-          <w:rFonts w:asciiTheme="majorBidi" w:hAnsiTheme="majorBidi" w:cstheme="majorBidi"/>
-        </w:rPr>
-        <w:t>Shocks</w:t>
-      </w:r>
-      <w:r>
-        <w:rPr>
-          <w:rFonts w:asciiTheme="majorBidi" w:hAnsiTheme="majorBidi" w:cstheme="majorBidi"/>
-        </w:rPr>
-        <w:t xml:space="preserve"> </w:t>
-      </w:r>
-      <w:r>
-        <w:rPr>
-          <w:rFonts w:asciiTheme="majorBidi" w:hAnsiTheme="majorBidi" w:cstheme="majorBidi"/>
-        </w:rPr>
-        <w:t>caused by policy changes can</w:t>
-      </w:r>
-      <w:r>
-        <w:rPr>
-          <w:rFonts w:asciiTheme="majorBidi" w:hAnsiTheme="majorBidi" w:cstheme="majorBidi"/>
-        </w:rPr>
-        <w:t xml:space="preserve"> reflect positive intervention</w:t>
-      </w:r>
-      <w:r>
-        <w:rPr>
-          <w:rFonts w:asciiTheme="majorBidi" w:hAnsiTheme="majorBidi" w:cstheme="majorBidi"/>
-        </w:rPr>
-        <w:t>s</w:t>
-      </w:r>
-      <w:r>
-        <w:rPr>
-          <w:rFonts w:asciiTheme="majorBidi" w:hAnsiTheme="majorBidi" w:cstheme="majorBidi"/>
-        </w:rPr>
-        <w:t>, but may also be a response to declining resources</w:t>
-      </w:r>
-      <w:r>
-        <w:rPr>
-          <w:rFonts w:asciiTheme="majorBidi" w:hAnsiTheme="majorBidi" w:cstheme="majorBidi"/>
-        </w:rPr>
-        <w:t>.</w:t>
-      </w:r>
-      <w:r>
-        <w:rPr>
-          <w:rFonts w:asciiTheme="majorBidi" w:hAnsiTheme="majorBidi" w:cstheme="majorBidi"/>
-        </w:rPr>
-        <w:t xml:space="preserve"> </w:t>
-      </w:r>
     </w:p>
     <w:p>
       <w:pPr>
@@ -5538,35 +5378,63 @@
           <w:rFonts w:asciiTheme="majorBidi" w:hAnsiTheme="majorBidi" w:cstheme="majorBidi"/>
           <w:lang w:val="en-US"/>
         </w:rPr>
-        <w:t>with unknown causes was greater</w:t>
-      </w:r>
-      <w:r>
-        <w:rPr>
-          <w:rFonts w:asciiTheme="majorBidi" w:hAnsiTheme="majorBidi" w:cstheme="majorBidi"/>
-          <w:lang w:val="en-US"/>
-        </w:rPr>
-        <w:t xml:space="preserve"> in fisheries and aquaculture production than crop or livestock. This may be due to a combinat</w:t>
-      </w:r>
-      <w:r>
-        <w:rPr>
-          <w:rFonts w:asciiTheme="majorBidi" w:hAnsiTheme="majorBidi" w:cstheme="majorBidi"/>
-          <w:lang w:val="en-US"/>
-        </w:rPr>
-        <w:t>ion of reporting biases. First</w:t>
-      </w:r>
-      <w:r>
-        <w:rPr>
-          <w:rFonts w:asciiTheme="majorBidi" w:hAnsiTheme="majorBidi" w:cstheme="majorBidi"/>
-          <w:lang w:val="en-US"/>
-        </w:rPr>
-        <w:t>, greater research attention is paid to agriculture than to seafood sectors</w:t>
-      </w:r>
-      <w:r>
-        <w:rPr>
-          <w:rFonts w:asciiTheme="majorBidi" w:hAnsiTheme="majorBidi" w:cstheme="majorBidi"/>
-          <w:lang w:val="en-US"/>
-        </w:rPr>
-        <w:t xml:space="preserve"> from a food security perspective</w:t>
+        <w:t xml:space="preserve">with unknown causes </w:t>
+      </w:r>
+      <w:r>
+        <w:rPr>
+          <w:rFonts w:asciiTheme="majorBidi" w:hAnsiTheme="majorBidi" w:cstheme="majorBidi"/>
+          <w:lang w:val="en-US"/>
+        </w:rPr>
+        <w:t>was greatest</w:t>
+      </w:r>
+      <w:r>
+        <w:rPr>
+          <w:rFonts w:asciiTheme="majorBidi" w:hAnsiTheme="majorBidi" w:cstheme="majorBidi"/>
+          <w:lang w:val="en-US"/>
+        </w:rPr>
+        <w:t xml:space="preserve"> in </w:t>
+      </w:r>
+      <w:r>
+        <w:rPr>
+          <w:rFonts w:asciiTheme="majorBidi" w:hAnsiTheme="majorBidi" w:cstheme="majorBidi"/>
+          <w:lang w:val="en-US"/>
+        </w:rPr>
+        <w:t xml:space="preserve">the </w:t>
+      </w:r>
+      <w:r>
+        <w:rPr>
+          <w:rFonts w:asciiTheme="majorBidi" w:hAnsiTheme="majorBidi" w:cstheme="majorBidi"/>
+          <w:lang w:val="en-US"/>
+        </w:rPr>
+        <w:t>aquaculture</w:t>
+      </w:r>
+      <w:r>
+        <w:rPr>
+          <w:rFonts w:asciiTheme="majorBidi" w:hAnsiTheme="majorBidi" w:cstheme="majorBidi"/>
+          <w:lang w:val="en-US"/>
+        </w:rPr>
+        <w:t xml:space="preserve"> sector</w:t>
+      </w:r>
+      <w:r>
+        <w:rPr>
+          <w:rFonts w:asciiTheme="majorBidi" w:hAnsiTheme="majorBidi" w:cstheme="majorBidi"/>
+          <w:lang w:val="en-US"/>
+        </w:rPr>
+        <w:t>. This may be due to a combinat</w:t>
+      </w:r>
+      <w:r>
+        <w:rPr>
+          <w:rFonts w:asciiTheme="majorBidi" w:hAnsiTheme="majorBidi" w:cstheme="majorBidi"/>
+          <w:lang w:val="en-US"/>
+        </w:rPr>
+        <w:t xml:space="preserve">ion of reporting biases. </w:t>
+      </w:r>
+      <w:r>
+        <w:rPr>
+          <w:rFonts w:asciiTheme="majorBidi" w:hAnsiTheme="majorBidi" w:cstheme="majorBidi"/>
+          <w:lang w:val="en-US"/>
+        </w:rPr>
+        <w:t>Firstly, aquaculture is still small-scale in most producing countries – 96% of farmed fish is produced by only 20 nations</w:t>
       </w:r>
       <w:r>
         <w:rPr>
@@ -5580,14 +5448,188 @@
           <w:rFonts w:asciiTheme="majorBidi" w:hAnsiTheme="majorBidi" w:cstheme="majorBidi"/>
           <w:lang w:val="en-US"/>
         </w:rPr>
-        <w:instrText>ADDIN CSL_CITATION { "citationItems" : [ { "id" : "ITEM-1", "itemData" : { "DOI" : "10.1007/s12571-015-0427-z", "ISBN" : "1876-4517", "ISSN" : "18764525", "abstract" : "Fish provides more than 4.5 billion people with at least 15 % of their average per capita intake of animal protein. Fish's unique nutritional properties make it also essential to the health of billions of consumers in both developed and developing countries. Fish is one of the most efficient converters of feed into high quality food and its carbon footprint is lower compared to other animal production systems. Through fish-related activities (fisheries and aquaculture but also processing and trading), fish contribute substantially to the income and therefore to the indirect food security of more than 10 % of the world population, essentially in developing and emergent countries. Yet, limited attention has been given so far to fish as a key element in food security and nutrition strategies at national level and in wider development discussions and interventions. As a result, the tremendous potential for improving food security and nutrition embodied in the strengthening of the fishery and aquaculture sectors is missed. The purpose of this paper is to make a case for a closer integration of fish into the overall debate and future policy about food security and nutrition. For this, we review the evidence from the contemporary and emerging debates and controversies around fisheries and aquaculture and we discuss them in the light of the issues debated in the wider agriculture/farming literature. The overarching question that underlies this paper is: how and to what extent will fish be able to contribute to feeding 9 billion people in 2050 and beyond?", "author" : [ { "dropping-particle" : "", "family" : "B\u00e9n\u00e9", "given" : "Christophe", "non-dropping-particle" : "", "parse-names" : false, "suffix" : "" }, { "dropping-particle" : "", "family" : "Barange", "given" : "Manuel", "non-dropping-particle" : "", "parse-names" : false, "suffix" : "" }, { "dropping-particle" : "", "family" : "Subasinghe", "given" : "Rohana", "non-dropping-particle" : "", "parse-names" : false, "suffix" : "" }, { "dropping-particle" : "", "family" : "Pinstrup-Andersen", "given" : "Per", "non-dropping-particle" : "", "parse-names" : false, "suffix" : "" }, { "dropping-particle" : "", "family" : "Merino", "given" : "Gorka", "non-dropping-particle" : "", "parse-names" : false, "suffix" : "" }, { "dropping-particle" : "", "family" : "Hemre", "given" : "Gro Ingunn", "non-dropping-particle" : "", "parse-names" : false, "suffix" : "" }, { "dropping-particle" : "", "family" : "Williams", "given" : "Meryl", "non-dropping-particle" : "", "parse-names" : false, "suffix" : "" } ], "container-title" : "Food Security", "id" : "ITEM-1", "issue" : "2", "issued" : { "date-parts" : [ [ "2015" ] ] }, "page" : "261-274", "title" : "Feeding 9 billion by 2050 - Putting fish back on the menu", "type" : "article-journal", "volume" : "7" }, "uris" : [ "http://www.mendeley.com/documents/?uuid=5387f051-fd06-47ea-8c92-c43cf7fd3b8b" ] } ], "mendeley" : { "formattedCitation" : "&lt;sup&gt;22&lt;/sup&gt;", "plainTextFormattedCitation" : "22", "previouslyFormattedCitation" : "&lt;sup&gt;22&lt;/sup&gt;" }, "properties" : { "noteIndex" : 0 }, "schema" : "https://github.com/citation-style-language/schema/raw/master/csl-citation.json" }</w:instrText>
-      </w:r>
-      <w:r>
-        <w:rPr>
-          <w:rFonts w:asciiTheme="majorBidi" w:hAnsiTheme="majorBidi" w:cstheme="majorBidi"/>
+        <w:instrText>ADDIN CSL_CITATION { "citationItems" : [ { "id" : "ITEM-1", "itemData" : { "DOI" : "10.1111/gcb.13873", "ISBN" : "4955139574", "ISSN" : "13541013", "PMID" : "28199780", "abstract" : "Introduction: D-dimer assay, generally evaluated according to cutoff points calibrated for VTE exclusion, is used to estimate the individual risk of recurrence after a first idiopathic event of venous thromboembolism (VTE). Methods: Commercial D-dimer assays, evaluated according to predetermined cutoff levels for each assay, specific for age (lower in subjects &lt;70 years) and gender (lower in males), were used in the recent DULCIS study. The present analysis compared the results obtained in the DULCIS with those that might have been had using the following different cutoff criteria: traditional cutoff for VTE exclusion, higher levels in subjects aged \u226560 years, or age multiplied by 10. Results: In young subjects, the DULCIS low cutoff levels resulted in half the recurrent events that would have occurred using the other criteria. In elderly patients, the DULCIS results were similar to those calculated for the two age-adjusted criteria. The adoption of traditional VTE exclusion criteria would have led to positive results in the large majority of elderly subjects, without a significant reduction in the rate of recurrent event. Conclusion: The results confirm the usefulness of the cutoff levels used in DULCIS.", "author" : [ { "dropping-particle" : "", "family" : "Cottrell", "given" : "Richard S.", "non-dropping-particle" : "", "parse-names" : false, "suffix" : "" }, { "dropping-particle" : "", "family" : "Fleming", "given" : "Aysha", "non-dropping-particle" : "", "parse-names" : false, "suffix" : "" }, { "dropping-particle" : "", "family" : "Fulton", "given" : "Elizabeth A.", "non-dropping-particle" : "", "parse-names" : false, "suffix" : "" }, { "dropping-particle" : "", "family" : "Nash", "given" : "Kirsty L.", "non-dropping-particle" : "", "parse-names" : false, "suffix" : "" }, { "dropping-particle" : "", "family" : "Watson", "given" : "Reg A.", "non-dropping-particle" : "", "parse-names" : false, "suffix" : "" }, { "dropping-particle" : "", "family" : "Blanchard", "given" : "Julia L.", "non-dropping-particle" : "", "parse-names" : false, "suffix" : "" } ], "container-title" : "Global Change Biology", "id" : "ITEM-1", "issue" : "August", "issued" : { "date-parts" : [ [ "2017" ] ] }, "page" : "1-17", "title" : "Considering land-sea interactions and trade-offs for food and biodiversity", "type" : "article-journal" }, "uris" : [ "http://www.mendeley.com/documents/?uuid=1a086fb9-2bf6-42ed-9517-ae93447214c3" ] } ], "mendeley" : { "formattedCitation" : "&lt;sup&gt;15&lt;/sup&gt;", "plainTextFormattedCitation" : "15" }, "properties" : { "noteIndex" : 0 }, "schema" : "https://github.com/citation-style-language/schema/raw/master/csl-citation.json" }</w:instrText>
+      </w:r>
+      <w:r>
+        <w:rPr>
+          <w:rFonts w:asciiTheme="majorBidi" w:hAnsiTheme="majorBidi" w:cstheme="majorBidi"/>
+          <w:lang w:val="en-US"/>
+        </w:rPr>
+        <w:fldChar w:fldCharType="separate"/>
+      </w:r>
+      <w:r>
+        <w:rPr>
+          <w:rFonts w:asciiTheme="majorBidi" w:hAnsiTheme="majorBidi" w:cstheme="majorBidi"/>
+          <w:noProof/>
           <w:vertAlign w:val="superscript"/>
           <w:lang w:val="en-US"/>
         </w:rPr>
+        <w:t>15</w:t>
+      </w:r>
+      <w:r>
+        <w:rPr>
+          <w:rFonts w:asciiTheme="majorBidi" w:hAnsiTheme="majorBidi" w:cstheme="majorBidi"/>
+          <w:lang w:val="en-US"/>
+        </w:rPr>
+        <w:fldChar w:fldCharType="end"/>
+      </w:r>
+      <w:r>
+        <w:rPr>
+          <w:rFonts w:asciiTheme="majorBidi" w:hAnsiTheme="majorBidi" w:cstheme="majorBidi"/>
+          <w:lang w:val="en-US"/>
+        </w:rPr>
+        <w:t>.</w:t>
+      </w:r>
+      <w:r>
+        <w:rPr>
+          <w:rFonts w:asciiTheme="majorBidi" w:hAnsiTheme="majorBidi" w:cstheme="majorBidi"/>
+          <w:lang w:val="en-US"/>
+        </w:rPr>
+        <w:t xml:space="preserve"> No aquaculture shock of an unknown cause exceeded 0.05% of total domestic food production that year. P</w:t>
+      </w:r>
+      <w:r>
+        <w:rPr>
+          <w:rFonts w:asciiTheme="majorBidi" w:hAnsiTheme="majorBidi" w:cstheme="majorBidi"/>
+          <w:lang w:val="en-US"/>
+        </w:rPr>
+        <w:t xml:space="preserve">roduction losses </w:t>
+      </w:r>
+      <w:r>
+        <w:rPr>
+          <w:rFonts w:asciiTheme="majorBidi" w:hAnsiTheme="majorBidi" w:cstheme="majorBidi"/>
+          <w:lang w:val="en-US"/>
+        </w:rPr>
+        <w:t xml:space="preserve">this small </w:t>
+      </w:r>
+      <w:r>
+        <w:rPr>
+          <w:rFonts w:asciiTheme="majorBidi" w:hAnsiTheme="majorBidi" w:cstheme="majorBidi"/>
+          <w:lang w:val="en-US"/>
+        </w:rPr>
+        <w:t>may</w:t>
+      </w:r>
+      <w:r>
+        <w:rPr>
+          <w:rFonts w:asciiTheme="majorBidi" w:hAnsiTheme="majorBidi" w:cstheme="majorBidi"/>
+          <w:lang w:val="en-US"/>
+        </w:rPr>
+        <w:t xml:space="preserve"> </w:t>
+      </w:r>
+      <w:r>
+        <w:rPr>
+          <w:rFonts w:asciiTheme="majorBidi" w:hAnsiTheme="majorBidi" w:cstheme="majorBidi"/>
+          <w:lang w:val="en-US"/>
+        </w:rPr>
+        <w:t xml:space="preserve">pose little threat to food </w:t>
+      </w:r>
+      <w:r>
+        <w:rPr>
+          <w:rFonts w:asciiTheme="majorBidi" w:hAnsiTheme="majorBidi" w:cstheme="majorBidi"/>
+          <w:lang w:val="en-US"/>
+        </w:rPr>
+        <w:t xml:space="preserve">supply or </w:t>
+      </w:r>
+      <w:r>
+        <w:rPr>
+          <w:rFonts w:asciiTheme="majorBidi" w:hAnsiTheme="majorBidi" w:cstheme="majorBidi"/>
+          <w:lang w:val="en-US"/>
+        </w:rPr>
+        <w:t xml:space="preserve">security </w:t>
+      </w:r>
+      <w:r>
+        <w:rPr>
+          <w:rFonts w:asciiTheme="majorBidi" w:hAnsiTheme="majorBidi" w:cstheme="majorBidi"/>
+          <w:lang w:val="en-US"/>
+        </w:rPr>
+        <w:t xml:space="preserve">and </w:t>
+      </w:r>
+      <w:r>
+        <w:rPr>
+          <w:rFonts w:asciiTheme="majorBidi" w:hAnsiTheme="majorBidi" w:cstheme="majorBidi"/>
+          <w:lang w:val="en-US"/>
+        </w:rPr>
+        <w:t>lik</w:t>
+      </w:r>
+      <w:bookmarkStart w:id="2" w:name="_GoBack"/>
+      <w:bookmarkEnd w:id="2"/>
+      <w:r>
+        <w:rPr>
+          <w:rFonts w:asciiTheme="majorBidi" w:hAnsiTheme="majorBidi" w:cstheme="majorBidi"/>
+          <w:lang w:val="en-US"/>
+        </w:rPr>
+        <w:t>ely</w:t>
+      </w:r>
+      <w:r>
+        <w:rPr>
+          <w:rFonts w:asciiTheme="majorBidi" w:hAnsiTheme="majorBidi" w:cstheme="majorBidi"/>
+          <w:lang w:val="en-US"/>
+        </w:rPr>
+        <w:t xml:space="preserve"> </w:t>
+      </w:r>
+      <w:proofErr w:type="gramStart"/>
+      <w:r>
+        <w:rPr>
+          <w:rFonts w:asciiTheme="majorBidi" w:hAnsiTheme="majorBidi" w:cstheme="majorBidi"/>
+          <w:lang w:val="en-US"/>
+        </w:rPr>
+        <w:t xml:space="preserve">will </w:t>
+      </w:r>
+      <w:r>
+        <w:rPr>
+          <w:rFonts w:asciiTheme="majorBidi" w:hAnsiTheme="majorBidi" w:cstheme="majorBidi"/>
+          <w:lang w:val="en-US"/>
+        </w:rPr>
+        <w:lastRenderedPageBreak/>
+        <w:t xml:space="preserve">not </w:t>
+      </w:r>
+      <w:r>
+        <w:rPr>
+          <w:rFonts w:asciiTheme="majorBidi" w:hAnsiTheme="majorBidi" w:cstheme="majorBidi"/>
+          <w:lang w:val="en-US"/>
+        </w:rPr>
+        <w:t xml:space="preserve">be </w:t>
+      </w:r>
+      <w:r>
+        <w:rPr>
+          <w:rFonts w:asciiTheme="majorBidi" w:hAnsiTheme="majorBidi" w:cstheme="majorBidi"/>
+          <w:lang w:val="en-US"/>
+        </w:rPr>
+        <w:t>reported</w:t>
+      </w:r>
+      <w:proofErr w:type="gramEnd"/>
+      <w:r>
+        <w:rPr>
+          <w:rFonts w:asciiTheme="majorBidi" w:hAnsiTheme="majorBidi" w:cstheme="majorBidi"/>
+          <w:lang w:val="en-US"/>
+        </w:rPr>
+        <w:t>. Second</w:t>
+      </w:r>
+      <w:r>
+        <w:rPr>
+          <w:rFonts w:asciiTheme="majorBidi" w:hAnsiTheme="majorBidi" w:cstheme="majorBidi"/>
+          <w:lang w:val="en-US"/>
+        </w:rPr>
+        <w:t xml:space="preserve">, the majority of shocks with unknown drivers occurred in countries of medium, low or unclassified human development status. In low-income countries, low management and governance capacity limit governmental knowledge of the resource-base </w:t>
+      </w:r>
+      <w:r>
+        <w:rPr>
+          <w:rFonts w:asciiTheme="majorBidi" w:hAnsiTheme="majorBidi" w:cstheme="majorBidi"/>
+          <w:lang w:val="en-US"/>
+        </w:rPr>
+        <w:fldChar w:fldCharType="begin" w:fldLock="1"/>
+      </w:r>
+      <w:r>
+        <w:rPr>
+          <w:rFonts w:asciiTheme="majorBidi" w:hAnsiTheme="majorBidi" w:cstheme="majorBidi"/>
+          <w:lang w:val="en-US"/>
+        </w:rPr>
+        <w:instrText>ADDIN CSL_CITATION { "citationItems" : [ { "id" : "ITEM-1", "itemData" : { "DOI" : "10.1016/j.marpol.2017.01.006", "ISBN" : "0308-597X", "ISSN" : "0308597X", "abstract" : "Comments are provided on several points in the 2016 State of the World Fisheries and Aquaculture produced by the Food and Agriculture Organization of the United Nations (FAO). It is shown that data assembled by FAO from submissions by countries suggest a \u201cstable\u201d trend mainly because the declining catches of a number of countries with reliable statistics is compensated for by unreliable statistics from countries where reporting increasing catches may be politically expedient, e.g., China, Myanmar. Also, concerns are raised as to why FAO chose to ignore the well-documented data \u2018reconstruction\u2019 process, which fills the gaps that exist in data reported by countries to FAO. It is being ignored despite its importance for governance and resource conservation being well known. This process and its findings could be used by FAO to encourage countries to improve their data reporting, including retroactive corrections. This is important in view of successive analyses of the status of fisheries resources undertaken by FAO (published in current and past SOFIAs) and also in modified form by the Sea Around Us. This suggests a degradation of marine fisheries, and, if trends continue, a crisis by mid-century. Finally, comments are presented on the proposition that aquaculture will overtake wild capture fisheries in terms of food production, notably because current aquaculture requires huge quantities of wild-caught fish as feed. Indeed, this emphasis on aquaculture-as-substitute for fisheries raises issues of food security and malnutrition in developing countries, from which much of the fish used as feed originates.", "author" : [ { "dropping-particle" : "", "family" : "Pauly", "given" : "Daniel", "non-dropping-particle" : "", "parse-names" : false, "suffix" : "" }, { "dropping-particle" : "", "family" : "Zeller", "given" : "Dirk", "non-dropping-particle" : "", "parse-names" : false, "suffix" : "" } ], "container-title" : "Marine Policy", "id" : "ITEM-1", "issue" : "August 2016", "issued" : { "date-parts" : [ [ "2017" ] ] }, "page" : "176-181", "publisher" : "Elsevier", "title" : "Comments on FAOs State of World Fisheries and Aquaculture (SOFIA 2016)", "type" : "article-journal", "volume" : "77" }, "uris" : [ "http://www.mendeley.com/documents/?uuid=ffa9c97d-9652-42b3-9db2-c3f07027afe3" ] } ], "mendeley" : { "formattedCitation" : "&lt;sup&gt;23&lt;/sup&gt;", "plainTextFormattedCitation" : "23", "previouslyFormattedCitation" : "&lt;sup&gt;23&lt;/sup&gt;" }, "properties" : { "noteIndex" : 0 }, "schema" : "https://github.com/citation-style-language/schema/raw/master/csl-citation.json" }</w:instrText>
+      </w:r>
+      <w:r>
+        <w:rPr>
+          <w:rFonts w:asciiTheme="majorBidi" w:hAnsiTheme="majorBidi" w:cstheme="majorBidi"/>
+          <w:lang w:val="en-US"/>
+        </w:rPr>
         <w:fldChar w:fldCharType="separate"/>
       </w:r>
       <w:r>
@@ -5597,7 +5639,7 @@
           <w:vertAlign w:val="superscript"/>
           <w:lang w:val="en-US"/>
         </w:rPr>
-        <w:t>22</w:t>
+        <w:t>23</w:t>
       </w:r>
       <w:r>
         <w:rPr>
@@ -5611,64 +5653,6 @@
           <w:rFonts w:asciiTheme="majorBidi" w:hAnsiTheme="majorBidi" w:cstheme="majorBidi"/>
           <w:lang w:val="en-US"/>
         </w:rPr>
-        <w:t xml:space="preserve"> and thus food production crises</w:t>
-      </w:r>
-      <w:r>
-        <w:rPr>
-          <w:rFonts w:asciiTheme="majorBidi" w:hAnsiTheme="majorBidi" w:cstheme="majorBidi"/>
-          <w:lang w:val="en-US"/>
-        </w:rPr>
-        <w:t xml:space="preserve"> are better documented. Second</w:t>
-      </w:r>
-      <w:r>
-        <w:rPr>
-          <w:rFonts w:asciiTheme="majorBidi" w:hAnsiTheme="majorBidi" w:cstheme="majorBidi"/>
-          <w:lang w:val="en-US"/>
-        </w:rPr>
-        <w:t xml:space="preserve">, the majority of shocks with unknown drivers occurred in countries of medium, low or unclassified human development status. In low-income countries, low management and governance capacity limit governmental knowledge of the resource-base </w:t>
-      </w:r>
-      <w:r>
-        <w:rPr>
-          <w:rFonts w:asciiTheme="majorBidi" w:hAnsiTheme="majorBidi" w:cstheme="majorBidi"/>
-          <w:lang w:val="en-US"/>
-        </w:rPr>
-        <w:fldChar w:fldCharType="begin" w:fldLock="1"/>
-      </w:r>
-      <w:r>
-        <w:rPr>
-          <w:rFonts w:asciiTheme="majorBidi" w:hAnsiTheme="majorBidi" w:cstheme="majorBidi"/>
-          <w:lang w:val="en-US"/>
-        </w:rPr>
-        <w:instrText>ADDIN CSL_CITATION { "citationItems" : [ { "id" : "ITEM-1", "itemData" : { "DOI" : "10.1016/j.marpol.2017.01.006", "ISBN" : "0308-597X", "ISSN" : "0308597X", "abstract" : "Comments are provided on several points in the 2016 State of the World Fisheries and Aquaculture produced by the Food and Agriculture Organization of the United Nations (FAO). It is shown that data assembled by FAO from submissions by countries suggest a \u201cstable\u201d trend mainly because the declining catches of a number of countries with reliable statistics is compensated for by unreliable statistics from countries where reporting increasing catches may be politically expedient, e.g., China, Myanmar. Also, concerns are raised as to why FAO chose to ignore the well-documented data \u2018reconstruction\u2019 process, which fills the gaps that exist in data reported by countries to FAO. It is being ignored despite its importance for governance and resource conservation being well known. This process and its findings could be used by FAO to encourage countries to improve their data reporting, including retroactive corrections. This is important in view of successive analyses of the status of fisheries resources undertaken by FAO (published in current and past SOFIAs) and also in modified form by the Sea Around Us. This suggests a degradation of marine fisheries, and, if trends continue, a crisis by mid-century. Finally, comments are presented on the proposition that aquaculture will overtake wild capture fisheries in terms of food production, notably because current aquaculture requires huge quantities of wild-caught fish as feed. Indeed, this emphasis on aquaculture-as-substitute for fisheries raises issues of food security and malnutrition in developing countries, from which much of the fish used as feed originates.", "author" : [ { "dropping-particle" : "", "family" : "Pauly", "given" : "Daniel", "non-dropping-particle" : "", "parse-names" : false, "suffix" : "" }, { "dropping-particle" : "", "family" : "Zeller", "given" : "Dirk", "non-dropping-particle" : "", "parse-names" : false, "suffix" : "" } ], "container-title" : "Marine Policy", "id" : "ITEM-1", "issue" : "August 2016", "issued" : { "date-parts" : [ [ "2017" ] ] }, "page" : "176-181", "publisher" : "Elsevier", "title" : "Comments on FAOs State of World Fisheries and Aquaculture (SOFIA 2016)", "type" : "article-journal", "volume" : "77" }, "uris" : [ "http://www.mendeley.com/documents/?uuid=ffa9c97d-9652-42b3-9db2-c3f07027afe3" ] } ], "mendeley" : { "formattedCitation" : "&lt;sup&gt;23&lt;/sup&gt;", "plainTextFormattedCitation" : "23", "previouslyFormattedCitation" : "&lt;sup&gt;23&lt;/sup&gt;" }, "properties" : { "noteIndex" : 0 }, "schema" : "https://github.com/citation-style-language/schema/raw/master/csl-citation.json" }</w:instrText>
-      </w:r>
-      <w:r>
-        <w:rPr>
-          <w:rFonts w:asciiTheme="majorBidi" w:hAnsiTheme="majorBidi" w:cstheme="majorBidi"/>
-          <w:lang w:val="en-US"/>
-        </w:rPr>
-        <w:fldChar w:fldCharType="separate"/>
-      </w:r>
-      <w:r>
-        <w:rPr>
-          <w:rFonts w:asciiTheme="majorBidi" w:hAnsiTheme="majorBidi" w:cstheme="majorBidi"/>
-          <w:noProof/>
-          <w:vertAlign w:val="superscript"/>
-          <w:lang w:val="en-US"/>
-        </w:rPr>
-        <w:t>23</w:t>
-      </w:r>
-      <w:r>
-        <w:rPr>
-          <w:rFonts w:asciiTheme="majorBidi" w:hAnsiTheme="majorBidi" w:cstheme="majorBidi"/>
-          <w:lang w:val="en-US"/>
-        </w:rPr>
-        <w:fldChar w:fldCharType="end"/>
-      </w:r>
-      <w:r>
-        <w:rPr>
-          <w:rFonts w:asciiTheme="majorBidi" w:hAnsiTheme="majorBidi" w:cstheme="majorBidi"/>
-          <w:lang w:val="en-US"/>
-        </w:rPr>
         <w:t>, and therefore reliable reporting.</w:t>
       </w:r>
       <w:r>
@@ -5690,155 +5674,14 @@
           <w:rFonts w:asciiTheme="majorBidi" w:hAnsiTheme="majorBidi" w:cstheme="majorBidi"/>
           <w:lang w:val="en-US"/>
         </w:rPr>
-        <w:t xml:space="preserve">, there are likely to be more instances where sudden declines in production go undocumented, particularly in small-scale </w:t>
-      </w:r>
-      <w:r>
-        <w:rPr>
-          <w:rFonts w:asciiTheme="majorBidi" w:hAnsiTheme="majorBidi" w:cstheme="majorBidi"/>
-          <w:lang w:val="en-US"/>
-        </w:rPr>
-        <w:t>aquaculture</w:t>
-      </w:r>
-      <w:r>
-        <w:rPr>
-          <w:rFonts w:asciiTheme="majorBidi" w:hAnsiTheme="majorBidi" w:cstheme="majorBidi"/>
-          <w:lang w:val="en-US"/>
-        </w:rPr>
-        <w:t xml:space="preserve"> systems.</w:t>
-      </w:r>
-      <w:r>
-        <w:rPr>
-          <w:rFonts w:asciiTheme="majorBidi" w:hAnsiTheme="majorBidi" w:cstheme="majorBidi"/>
-          <w:lang w:val="en-US"/>
-        </w:rPr>
-        <w:t xml:space="preserve"> Third</w:t>
-      </w:r>
-      <w:r>
-        <w:rPr>
-          <w:rFonts w:asciiTheme="majorBidi" w:hAnsiTheme="majorBidi" w:cstheme="majorBidi"/>
-          <w:lang w:val="en-US"/>
-        </w:rPr>
-        <w:t>, the statistical presence of a shock doe</w:t>
-      </w:r>
-      <w:r>
-        <w:rPr>
-          <w:rFonts w:asciiTheme="majorBidi" w:hAnsiTheme="majorBidi" w:cstheme="majorBidi"/>
-          <w:lang w:val="en-US"/>
-        </w:rPr>
-        <w:t>s not necessarily translate to</w:t>
-      </w:r>
-      <w:r>
-        <w:rPr>
-          <w:rFonts w:asciiTheme="majorBidi" w:hAnsiTheme="majorBidi" w:cstheme="majorBidi"/>
-          <w:lang w:val="en-US"/>
-        </w:rPr>
-        <w:t xml:space="preserve"> </w:t>
-      </w:r>
-      <w:r>
-        <w:rPr>
-          <w:rFonts w:asciiTheme="majorBidi" w:hAnsiTheme="majorBidi" w:cstheme="majorBidi"/>
-          <w:lang w:val="en-US"/>
-        </w:rPr>
-        <w:t xml:space="preserve">a </w:t>
-      </w:r>
-      <w:r>
-        <w:rPr>
-          <w:rFonts w:asciiTheme="majorBidi" w:hAnsiTheme="majorBidi" w:cstheme="majorBidi"/>
-          <w:lang w:val="en-US"/>
-        </w:rPr>
-        <w:t>food supply</w:t>
-      </w:r>
-      <w:r>
-        <w:rPr>
-          <w:rFonts w:asciiTheme="majorBidi" w:hAnsiTheme="majorBidi" w:cstheme="majorBidi"/>
-          <w:lang w:val="en-US"/>
-        </w:rPr>
-        <w:t xml:space="preserve"> </w:t>
-      </w:r>
-      <w:r>
-        <w:rPr>
-          <w:rFonts w:asciiTheme="majorBidi" w:hAnsiTheme="majorBidi" w:cstheme="majorBidi"/>
-          <w:lang w:val="en-US"/>
-        </w:rPr>
-        <w:t>crisis</w:t>
-      </w:r>
-      <w:r>
-        <w:rPr>
-          <w:rFonts w:asciiTheme="majorBidi" w:hAnsiTheme="majorBidi" w:cstheme="majorBidi"/>
-          <w:lang w:val="en-US"/>
-        </w:rPr>
-        <w:t xml:space="preserve">. Where </w:t>
-      </w:r>
-      <w:r>
-        <w:rPr>
-          <w:rFonts w:asciiTheme="majorBidi" w:hAnsiTheme="majorBidi" w:cstheme="majorBidi"/>
-          <w:lang w:val="en-US"/>
-        </w:rPr>
-        <w:lastRenderedPageBreak/>
-        <w:t xml:space="preserve">quantity of </w:t>
-      </w:r>
-      <w:r>
-        <w:rPr>
-          <w:rFonts w:asciiTheme="majorBidi" w:hAnsiTheme="majorBidi" w:cstheme="majorBidi"/>
-          <w:lang w:val="en-US"/>
-        </w:rPr>
-        <w:t xml:space="preserve">fisheries or aquaculture </w:t>
-      </w:r>
-      <w:r>
-        <w:rPr>
-          <w:rFonts w:asciiTheme="majorBidi" w:hAnsiTheme="majorBidi" w:cstheme="majorBidi"/>
-          <w:lang w:val="en-US"/>
-        </w:rPr>
-        <w:t>production is small, production losses may pose little threat to food security and</w:t>
-      </w:r>
-      <w:r>
-        <w:rPr>
-          <w:rFonts w:asciiTheme="majorBidi" w:hAnsiTheme="majorBidi" w:cstheme="majorBidi"/>
-          <w:lang w:val="en-US"/>
-        </w:rPr>
-        <w:t xml:space="preserve"> </w:t>
-      </w:r>
-      <w:r>
-        <w:rPr>
-          <w:rFonts w:asciiTheme="majorBidi" w:hAnsiTheme="majorBidi" w:cstheme="majorBidi"/>
-          <w:lang w:val="en-US"/>
-        </w:rPr>
-        <w:t>go un</w:t>
-      </w:r>
-      <w:r>
-        <w:rPr>
-          <w:rFonts w:asciiTheme="majorBidi" w:hAnsiTheme="majorBidi" w:cstheme="majorBidi"/>
-          <w:lang w:val="en-US"/>
-        </w:rPr>
-        <w:t>report</w:t>
-      </w:r>
-      <w:r>
-        <w:rPr>
-          <w:rFonts w:asciiTheme="majorBidi" w:hAnsiTheme="majorBidi" w:cstheme="majorBidi"/>
-          <w:lang w:val="en-US"/>
-        </w:rPr>
-        <w:t>ed</w:t>
-      </w:r>
-      <w:r>
-        <w:rPr>
-          <w:rFonts w:asciiTheme="majorBidi" w:hAnsiTheme="majorBidi" w:cstheme="majorBidi"/>
-          <w:lang w:val="en-US"/>
-        </w:rPr>
-        <w:t xml:space="preserve">. Of the aquaculture shocks of unknown cause, </w:t>
-      </w:r>
-      <w:r>
-        <w:rPr>
-          <w:rFonts w:asciiTheme="majorBidi" w:hAnsiTheme="majorBidi" w:cstheme="majorBidi"/>
-          <w:lang w:val="en-US"/>
-        </w:rPr>
-        <w:t>all amounted to less than 0.05% of total domestic food production that year</w:t>
-      </w:r>
-      <w:r>
-        <w:rPr>
-          <w:rFonts w:asciiTheme="majorBidi" w:hAnsiTheme="majorBidi" w:cstheme="majorBidi"/>
-          <w:lang w:val="en-US"/>
-        </w:rPr>
-        <w:t>.</w:t>
+        <w:t>, there are likely to be more instances where sudden declines in production go undocumented</w:t>
+      </w:r>
+      <w:r>
+        <w:rPr>
+          <w:rFonts w:asciiTheme="majorBidi" w:hAnsiTheme="majorBidi" w:cstheme="majorBidi"/>
+          <w:lang w:val="en-US"/>
+        </w:rPr>
+        <w:t xml:space="preserve">. </w:t>
       </w:r>
     </w:p>
     <w:p>
@@ -6470,7 +6313,14 @@
         <w:rPr>
           <w:rFonts w:asciiTheme="majorBidi" w:hAnsiTheme="majorBidi" w:cstheme="majorBidi"/>
         </w:rPr>
-        <w:t>In East Germany, the breakdown of central planning across member states within the Council for Mutual Economic Assistance meant export markets for meat and dairy were lost, and German consumers started demanding western products. The subsequent decreases in demand dropped producer prices and so livestock production fell away</w:t>
+        <w:t xml:space="preserve">In East Germany, the breakdown of central planning across member states within the Council for Mutual Economic Assistance meant export markets for meat and dairy were lost, and German consumers started demanding western products. The subsequent </w:t>
+      </w:r>
+      <w:r>
+        <w:rPr>
+          <w:rFonts w:asciiTheme="majorBidi" w:hAnsiTheme="majorBidi" w:cstheme="majorBidi"/>
+        </w:rPr>
+        <w:lastRenderedPageBreak/>
+        <w:t>decreases in demand dropped producer prices and so livestock production fell away</w:t>
       </w:r>
       <w:r>
         <w:rPr>
@@ -6543,14 +6393,7 @@
         <w:rPr>
           <w:rFonts w:asciiTheme="majorBidi" w:hAnsiTheme="majorBidi" w:cstheme="majorBidi"/>
         </w:rPr>
-        <w:t xml:space="preserve"> In the former USSR, fisheries landings dropped precipitously as the Soviet Union </w:t>
-      </w:r>
-      <w:r>
-        <w:rPr>
-          <w:rFonts w:asciiTheme="majorBidi" w:hAnsiTheme="majorBidi" w:cstheme="majorBidi"/>
-        </w:rPr>
-        <w:lastRenderedPageBreak/>
-        <w:t xml:space="preserve">collapsed, oil subsidies for distant water fleets ceased and years of overexploitation in coastal waters left a depleted resource for domestic </w:t>
+        <w:t xml:space="preserve"> In the former USSR, fisheries landings dropped precipitously as the Soviet Union collapsed, oil subsidies for distant water fleets ceased and years of overexploitation in coastal waters left a depleted resource for domestic </w:t>
       </w:r>
       <w:r>
         <w:rPr>
@@ -6803,6 +6646,7 @@
           <w:szCs w:val="16"/>
           <w:lang w:val="en-AU"/>
         </w:rPr>
+        <w:lastRenderedPageBreak/>
         <w:drawing>
           <wp:inline distT="0" distB="0" distL="0" distR="0" wp14:anchorId="305012FD" wp14:editId="0AF54450">
             <wp:extent cx="5731510" cy="6340475"/>
@@ -6862,7 +6706,6 @@
           <w:b/>
           <w:bCs/>
         </w:rPr>
-        <w:lastRenderedPageBreak/>
         <w:t>Figure 3 – Shock size, recovery time and drivers across geographical regions for crop (</w:t>
       </w:r>
       <w:proofErr w:type="spellStart"/>
@@ -7227,7 +7070,14 @@
         <w:rPr>
           <w:rFonts w:asciiTheme="majorBidi" w:hAnsiTheme="majorBidi" w:cstheme="majorBidi"/>
         </w:rPr>
-        <w:t xml:space="preserve"> (</w:t>
+        <w:t xml:space="preserve"> </w:t>
+      </w:r>
+      <w:r>
+        <w:rPr>
+          <w:rFonts w:asciiTheme="majorBidi" w:hAnsiTheme="majorBidi" w:cstheme="majorBidi"/>
+        </w:rPr>
+        <w:lastRenderedPageBreak/>
+        <w:t>(</w:t>
       </w:r>
       <w:r>
         <w:rPr>
@@ -8162,14 +8012,7 @@
         <w:rPr>
           <w:rFonts w:asciiTheme="majorBidi" w:hAnsiTheme="majorBidi" w:cstheme="majorBidi"/>
         </w:rPr>
-        <w:t xml:space="preserve"> understanding temporal </w:t>
-      </w:r>
-      <w:r>
-        <w:rPr>
-          <w:rFonts w:asciiTheme="majorBidi" w:hAnsiTheme="majorBidi" w:cstheme="majorBidi"/>
-        </w:rPr>
-        <w:lastRenderedPageBreak/>
-        <w:t>patterns in the occurrence at a global level is important to establish any systemic threat to food production.</w:t>
+        <w:t xml:space="preserve"> understanding temporal patterns in the occurrence at a global level is important to establish any systemic threat to food production.</w:t>
       </w:r>
     </w:p>
     <w:p>
@@ -8288,7 +8131,15 @@
           <w:rFonts w:asciiTheme="majorBidi" w:hAnsiTheme="majorBidi" w:cstheme="majorBidi"/>
           <w:lang w:val="en-US"/>
         </w:rPr>
-        <w:t>). We did not detect any shocks to aquaculture production until the early 1980s</w:t>
+        <w:t xml:space="preserve">). We did not detect any shocks to aquaculture production until the early </w:t>
+      </w:r>
+      <w:r>
+        <w:rPr>
+          <w:rFonts w:asciiTheme="majorBidi" w:hAnsiTheme="majorBidi" w:cstheme="majorBidi"/>
+          <w:lang w:val="en-US"/>
+        </w:rPr>
+        <w:lastRenderedPageBreak/>
+        <w:t>1980s</w:t>
       </w:r>
       <w:r>
         <w:rPr>
@@ -8660,7 +8511,7 @@
           <w:szCs w:val="22"/>
           <w:lang w:val="en-US"/>
         </w:rPr>
-        <w:t xml:space="preserve"> as total number of shocks in a sector divided by the total number of producing countries in </w:t>
+        <w:t xml:space="preserve"> as total number of shocks in a sector divided by the total number of producing countries in a given year. </w:t>
       </w:r>
       <w:r>
         <w:rPr>
@@ -8669,8 +8520,7 @@
           <w:szCs w:val="22"/>
           <w:lang w:val="en-US"/>
         </w:rPr>
-        <w:lastRenderedPageBreak/>
-        <w:t xml:space="preserve">a given year. </w:t>
+        <w:t>Red</w:t>
       </w:r>
       <w:r>
         <w:rPr>
@@ -8679,7 +8529,7 @@
           <w:szCs w:val="22"/>
           <w:lang w:val="en-US"/>
         </w:rPr>
-        <w:t>Red</w:t>
+        <w:t xml:space="preserve"> line </w:t>
       </w:r>
       <w:r>
         <w:rPr>
@@ -8688,7 +8538,7 @@
           <w:szCs w:val="22"/>
           <w:lang w:val="en-US"/>
         </w:rPr>
-        <w:t xml:space="preserve"> line </w:t>
+        <w:t xml:space="preserve">describes the </w:t>
       </w:r>
       <w:r>
         <w:rPr>
@@ -8697,7 +8547,7 @@
           <w:szCs w:val="22"/>
           <w:lang w:val="en-US"/>
         </w:rPr>
-        <w:t xml:space="preserve">describes the </w:t>
+        <w:t>annual shock frequency</w:t>
       </w:r>
       <w:r>
         <w:rPr>
@@ -8706,7 +8556,7 @@
           <w:szCs w:val="22"/>
           <w:lang w:val="en-US"/>
         </w:rPr>
-        <w:t>annual shock frequency</w:t>
+        <w:t xml:space="preserve"> from the shocks identified in this study</w:t>
       </w:r>
       <w:r>
         <w:rPr>
@@ -8715,7 +8565,7 @@
           <w:szCs w:val="22"/>
           <w:lang w:val="en-US"/>
         </w:rPr>
-        <w:t xml:space="preserve"> from the shocks identified in this study</w:t>
+        <w:t xml:space="preserve">. </w:t>
       </w:r>
       <w:r>
         <w:rPr>
@@ -8724,7 +8574,7 @@
           <w:szCs w:val="22"/>
           <w:lang w:val="en-US"/>
         </w:rPr>
-        <w:t xml:space="preserve">. </w:t>
+        <w:t>L</w:t>
       </w:r>
       <w:r>
         <w:rPr>
@@ -8733,7 +8583,7 @@
           <w:szCs w:val="22"/>
           <w:lang w:val="en-US"/>
         </w:rPr>
-        <w:t>L</w:t>
+        <w:t xml:space="preserve">ight </w:t>
       </w:r>
       <w:r>
         <w:rPr>
@@ -8742,7 +8592,7 @@
           <w:szCs w:val="22"/>
           <w:lang w:val="en-US"/>
         </w:rPr>
-        <w:t xml:space="preserve">ight </w:t>
+        <w:t xml:space="preserve">grey confidence interval around the red line </w:t>
       </w:r>
       <w:r>
         <w:rPr>
@@ -8751,7 +8601,7 @@
           <w:szCs w:val="22"/>
           <w:lang w:val="en-US"/>
         </w:rPr>
-        <w:t xml:space="preserve">grey confidence interval around the red line </w:t>
+        <w:t>describes the plausible range of annual shock frequencies under different combinations of LOESS model s</w:t>
       </w:r>
       <w:r>
         <w:rPr>
@@ -8760,7 +8610,7 @@
           <w:szCs w:val="22"/>
           <w:lang w:val="en-US"/>
         </w:rPr>
-        <w:t>describes the plausible range of annual shock frequencies under different combinations of LOESS model s</w:t>
+        <w:t>pan (0.2</w:t>
       </w:r>
       <w:r>
         <w:rPr>
@@ -8769,8 +8619,9 @@
           <w:szCs w:val="22"/>
           <w:lang w:val="en-US"/>
         </w:rPr>
-        <w:t>pan (0.2</w:t>
-      </w:r>
+        <w:t>-0.8), production baseline durations (3</w:t>
+      </w:r>
+      <w:proofErr w:type="gramStart"/>
       <w:r>
         <w:rPr>
           <w:rFonts w:asciiTheme="majorBidi" w:hAnsiTheme="majorBidi" w:cstheme="majorBidi"/>
@@ -8778,9 +8629,9 @@
           <w:szCs w:val="22"/>
           <w:lang w:val="en-US"/>
         </w:rPr>
-        <w:t>-0.8), production baseline durations (3</w:t>
-      </w:r>
-      <w:proofErr w:type="gramStart"/>
+        <w:t>,5,7</w:t>
+      </w:r>
+      <w:proofErr w:type="gramEnd"/>
       <w:r>
         <w:rPr>
           <w:rFonts w:asciiTheme="majorBidi" w:hAnsiTheme="majorBidi" w:cstheme="majorBidi"/>
@@ -8788,9 +8639,8 @@
           <w:szCs w:val="22"/>
           <w:lang w:val="en-US"/>
         </w:rPr>
-        <w:t>,5,7</w:t>
-      </w:r>
-      <w:proofErr w:type="gramEnd"/>
+        <w:t xml:space="preserve">, or 9 years) and production average types (mean or median).  </w:t>
+      </w:r>
       <w:r>
         <w:rPr>
           <w:rFonts w:asciiTheme="majorBidi" w:hAnsiTheme="majorBidi" w:cstheme="majorBidi"/>
@@ -8798,7 +8648,7 @@
           <w:szCs w:val="22"/>
           <w:lang w:val="en-US"/>
         </w:rPr>
-        <w:t xml:space="preserve">, or 9 years) and production average types (mean or median).  </w:t>
+        <w:t>D</w:t>
       </w:r>
       <w:r>
         <w:rPr>
@@ -8807,7 +8657,7 @@
           <w:szCs w:val="22"/>
           <w:lang w:val="en-US"/>
         </w:rPr>
-        <w:t>D</w:t>
+        <w:t xml:space="preserve">ashed black line is the decadal </w:t>
       </w:r>
       <w:r>
         <w:rPr>
@@ -8816,7 +8666,7 @@
           <w:szCs w:val="22"/>
           <w:lang w:val="en-US"/>
         </w:rPr>
-        <w:t xml:space="preserve">ashed black line is the decadal </w:t>
+        <w:t>mean of shock</w:t>
       </w:r>
       <w:r>
         <w:rPr>
@@ -8825,7 +8675,7 @@
           <w:szCs w:val="22"/>
           <w:lang w:val="en-US"/>
         </w:rPr>
-        <w:t>mean of shock</w:t>
+        <w:t xml:space="preserve"> and th</w:t>
       </w:r>
       <w:r>
         <w:rPr>
@@ -8834,7 +8684,7 @@
           <w:szCs w:val="22"/>
           <w:lang w:val="en-US"/>
         </w:rPr>
-        <w:t xml:space="preserve"> and th</w:t>
+        <w:t xml:space="preserve">e dark grey band is the </w:t>
       </w:r>
       <w:r>
         <w:rPr>
@@ -8843,7 +8693,7 @@
           <w:szCs w:val="22"/>
           <w:lang w:val="en-US"/>
         </w:rPr>
-        <w:t xml:space="preserve">e dark grey band is the </w:t>
+        <w:t>decadal</w:t>
       </w:r>
       <w:r>
         <w:rPr>
@@ -8852,7 +8702,7 @@
           <w:szCs w:val="22"/>
           <w:lang w:val="en-US"/>
         </w:rPr>
-        <w:t>decadal</w:t>
+        <w:t xml:space="preserve"> minima and maxima of the</w:t>
       </w:r>
       <w:r>
         <w:rPr>
@@ -8861,7 +8711,7 @@
           <w:szCs w:val="22"/>
           <w:lang w:val="en-US"/>
         </w:rPr>
-        <w:t xml:space="preserve"> minima and maxima of the</w:t>
+        <w:t xml:space="preserve"> confidence interval.  </w:t>
       </w:r>
       <w:r>
         <w:rPr>
@@ -8870,15 +8720,6 @@
           <w:szCs w:val="22"/>
           <w:lang w:val="en-US"/>
         </w:rPr>
-        <w:t xml:space="preserve"> confidence interval.  </w:t>
-      </w:r>
-      <w:r>
-        <w:rPr>
-          <w:rFonts w:asciiTheme="majorBidi" w:hAnsiTheme="majorBidi" w:cstheme="majorBidi"/>
-          <w:sz w:val="22"/>
-          <w:szCs w:val="22"/>
-          <w:lang w:val="en-US"/>
-        </w:rPr>
         <w:t>Shock drivers described in bar plots correspond to baseline model from plots above, with light-grey dashed line representing decadal diversity of shock types. Diversity indices are limited to 1970 – 2010 to ensure consistent temporal comparisons.</w:t>
       </w:r>
     </w:p>
@@ -8906,6 +8747,7 @@
           <w:rFonts w:asciiTheme="majorBidi" w:hAnsiTheme="majorBidi" w:cstheme="majorBidi"/>
           <w:lang w:val="en-US"/>
         </w:rPr>
+        <w:lastRenderedPageBreak/>
         <w:t xml:space="preserve">The reason for the increase in shock </w:t>
       </w:r>
       <w:r>
@@ -9471,7 +9313,264 @@
           <w:rFonts w:asciiTheme="majorBidi" w:hAnsiTheme="majorBidi" w:cstheme="majorBidi"/>
           <w:lang w:val="en-US"/>
         </w:rPr>
-        <w:t xml:space="preserve"> and a number of countries are dependent on imports to meet the food </w:t>
+        <w:t xml:space="preserve"> and a number of countries are dependent on imports to meet the food demands of their population</w:t>
+      </w:r>
+      <w:r>
+        <w:rPr>
+          <w:rFonts w:asciiTheme="majorBidi" w:hAnsiTheme="majorBidi" w:cstheme="majorBidi"/>
+          <w:lang w:val="en-US"/>
+        </w:rPr>
+        <w:fldChar w:fldCharType="begin" w:fldLock="1"/>
+      </w:r>
+      <w:r>
+        <w:rPr>
+          <w:rFonts w:asciiTheme="majorBidi" w:hAnsiTheme="majorBidi" w:cstheme="majorBidi"/>
+          <w:lang w:val="en-US"/>
+        </w:rPr>
+        <w:instrText>ADDIN CSL_CITATION { "citationItems" : [ { "id" : "ITEM-1", "itemData" : { "DOI" : "10.1073/pnas.1512971112", "ISSN" : "0027-8424", "PMID" : "26170325", "author" : [ { "dropping-particle" : "", "family" : "Suweis", "given" : "Samir", "non-dropping-particle" : "", "parse-names" : false, "suffix" : "" }, { "dropping-particle" : "", "family" : "Carr", "given" : "Joel A", "non-dropping-particle" : "", "parse-names" : false, "suffix" : "" }, { "dropping-particle" : "", "family" : "Maritan", "given" : "Amos", "non-dropping-particle" : "", "parse-names" : false, "suffix" : "" }, { "dropping-particle" : "", "family" : "Rinaldo", "given" : "Andrea", "non-dropping-particle" : "", "parse-names" : false, "suffix" : "" }, { "dropping-particle" : "", "family" : "Suweis", "given" : "Samir", "non-dropping-particle" : "", "parse-names" : false, "suffix" : "" }, { "dropping-particle" : "", "family" : "Carr", "given" : "Joel A", "non-dropping-particle" : "", "parse-names" : false, "suffix" : "" }, { "dropping-particle" : "", "family" : "Maritan", "given" : "Amos", "non-dropping-particle" : "", "parse-names" : false, "suffix" : "" }, { "dropping-particle" : "", "family" : "Rinaldo", "given" : "Andrea", "non-dropping-particle" : "", "parse-names" : false, "suffix" : "" }, { "dropping-particle" : "", "family" : "Odorico", "given" : "Paolo D", "non-dropping-particle" : "", "parse-names" : false, "suffix" : "" } ], "container-title" : "Proceedings of the National Academy of Sciences", "id" : "ITEM-1", "issue" : "34", "issued" : { "date-parts" : [ [ "2015" ] ] }, "page" : "E4811-E4811", "title" : "Resilience and reactivity of global food security", "type" : "article-journal", "volume" : "112" }, "uris" : [ "http://www.mendeley.com/documents/?uuid=b36a4a4b-494c-4eb8-b5ab-dc9e8e34fe54" ] } ], "mendeley" : { "formattedCitation" : "&lt;sup&gt;37&lt;/sup&gt;", "plainTextFormattedCitation" : "37", "previouslyFormattedCitation" : "&lt;sup&gt;37&lt;/sup&gt;" }, "properties" : { "noteIndex" : 0 }, "schema" : "https://github.com/citation-style-language/schema/raw/master/csl-citation.json" }</w:instrText>
+      </w:r>
+      <w:r>
+        <w:rPr>
+          <w:rFonts w:asciiTheme="majorBidi" w:hAnsiTheme="majorBidi" w:cstheme="majorBidi"/>
+          <w:vertAlign w:val="superscript"/>
+          <w:lang w:val="en-US"/>
+        </w:rPr>
+        <w:fldChar w:fldCharType="separate"/>
+      </w:r>
+      <w:r>
+        <w:rPr>
+          <w:rFonts w:asciiTheme="majorBidi" w:hAnsiTheme="majorBidi" w:cstheme="majorBidi"/>
+          <w:noProof/>
+          <w:vertAlign w:val="superscript"/>
+          <w:lang w:val="en-US"/>
+        </w:rPr>
+        <w:t>37</w:t>
+      </w:r>
+      <w:r>
+        <w:rPr>
+          <w:rFonts w:asciiTheme="majorBidi" w:hAnsiTheme="majorBidi" w:cstheme="majorBidi"/>
+          <w:lang w:val="en-US"/>
+        </w:rPr>
+        <w:fldChar w:fldCharType="end"/>
+      </w:r>
+      <w:r>
+        <w:rPr>
+          <w:rFonts w:asciiTheme="majorBidi" w:hAnsiTheme="majorBidi" w:cstheme="majorBidi"/>
+          <w:lang w:val="en-US"/>
+        </w:rPr>
+        <w:t xml:space="preserve">. Trade dependency is also becoming more regionally </w:t>
+      </w:r>
+      <w:r>
+        <w:rPr>
+          <w:rFonts w:asciiTheme="majorBidi" w:hAnsiTheme="majorBidi" w:cstheme="majorBidi"/>
+          <w:lang w:val="en-US"/>
+        </w:rPr>
+        <w:t>specialized,</w:t>
+      </w:r>
+      <w:r>
+        <w:rPr>
+          <w:rFonts w:asciiTheme="majorBidi" w:hAnsiTheme="majorBidi" w:cstheme="majorBidi"/>
+          <w:lang w:val="en-US"/>
+        </w:rPr>
+        <w:t xml:space="preserve"> </w:t>
+      </w:r>
+      <w:r>
+        <w:rPr>
+          <w:rFonts w:asciiTheme="majorBidi" w:hAnsiTheme="majorBidi" w:cstheme="majorBidi"/>
+          <w:lang w:val="en-US"/>
+        </w:rPr>
+        <w:t>with some</w:t>
+      </w:r>
+      <w:r>
+        <w:rPr>
+          <w:rFonts w:asciiTheme="majorBidi" w:hAnsiTheme="majorBidi" w:cstheme="majorBidi"/>
+          <w:lang w:val="en-US"/>
+        </w:rPr>
+        <w:t xml:space="preserve"> major breadbaskets </w:t>
+      </w:r>
+      <w:r>
+        <w:rPr>
+          <w:rFonts w:asciiTheme="majorBidi" w:hAnsiTheme="majorBidi" w:cstheme="majorBidi"/>
+          <w:lang w:val="en-US"/>
+        </w:rPr>
+        <w:t xml:space="preserve">the sole suppliers </w:t>
+      </w:r>
+      <w:r>
+        <w:rPr>
+          <w:rFonts w:asciiTheme="majorBidi" w:hAnsiTheme="majorBidi" w:cstheme="majorBidi"/>
+          <w:lang w:val="en-US"/>
+        </w:rPr>
+        <w:t xml:space="preserve">of commodities to other nations. For example, </w:t>
+      </w:r>
+      <w:r>
+        <w:rPr>
+          <w:rFonts w:asciiTheme="majorBidi" w:hAnsiTheme="majorBidi" w:cstheme="majorBidi"/>
+          <w:lang w:val="en-US"/>
+        </w:rPr>
+        <w:t xml:space="preserve">Thailand currently provides over 96% of rice imports to a number of </w:t>
+      </w:r>
+      <w:r>
+        <w:rPr>
+          <w:rFonts w:asciiTheme="majorBidi" w:hAnsiTheme="majorBidi" w:cstheme="majorBidi"/>
+          <w:lang w:val="en-US"/>
+        </w:rPr>
+        <w:t xml:space="preserve">West </w:t>
+      </w:r>
+      <w:r>
+        <w:rPr>
+          <w:rFonts w:asciiTheme="majorBidi" w:hAnsiTheme="majorBidi" w:cstheme="majorBidi"/>
+          <w:lang w:val="en-US"/>
+        </w:rPr>
+        <w:t>African countries</w:t>
+      </w:r>
+      <w:r>
+        <w:rPr>
+          <w:rFonts w:asciiTheme="majorBidi" w:hAnsiTheme="majorBidi" w:cstheme="majorBidi"/>
+          <w:lang w:val="en-US"/>
+        </w:rPr>
+        <w:fldChar w:fldCharType="begin" w:fldLock="1"/>
+      </w:r>
+      <w:r>
+        <w:rPr>
+          <w:rFonts w:asciiTheme="majorBidi" w:hAnsiTheme="majorBidi" w:cstheme="majorBidi"/>
+          <w:lang w:val="en-US"/>
+        </w:rPr>
+        <w:instrText>ADDIN CSL_CITATION { "citationItems" : [ { "id" : "ITEM-1", "itemData" : { "DOI" : "10.1088/1748-9326/10/2/024007", "ISBN" : "1748-9326", "ISSN" : "17489326", "abstract" : "The world food crisis in 2008 highlighted the susceptibility of the global food system to price shocks. Here we use annual staple food production and trade data from 1992?2009 to analyse the changing properties of the global food system. Over the 18 year study period, we show that the global food system is relatively homogeneous (85% of countries have low or marginal food self-sufficiency) and increases in complexity, with the number of global wheat and rice trade connections doubling and trade flows increasing by 42 and 90%, respectively. The increased connectivity and flows within these global trade networks suggest that the global food system is vulnerable to systemic disruptions, especially considering the tendency for exporting countries to switch to non-exporting states during times of food scarcity in the global markets. To test this hypothesis, we superimpose continental-scale disruptions on the wheat and rice trade networks. We find greater absolute reductions in global wheat and rice exports along with larger losses in network connectivity as the networks evolve due to disruptions in European wheat and Asian rice production. Importantly, our findings indicate that least developed countries suffer greater import losses in more connected networks through their increased dependence on imports for staple foods (due to these large-scale disturbances): mean (median) wheat losses as percentages of staple food supply are 8.9% (3.8%) for 1992?1996, increasing to 11% (5.7%) for 2005?2009. Over the same intervals, rice losses increase from 8.2% (2.2%) to 14% (5.2%). Our work indicates that policy efforts should focus on balancing the efficiency of international trade (and its associated specialization) with increased resilience of domestic production and global demand diversity.", "author" : [ { "dropping-particle" : "", "family" : "Puma", "given" : "Michael J.", "non-dropping-particle" : "", "parse-names" : false, "suffix" : "" }, { "dropping-particle" : "", "family" : "Bose", "given" : "Satyajit", "non-dropping-particle" : "", "parse-names" : false, "suffix" : "" }, { "dropping-particle" : "", "family" : "Chon", "given" : "So Young", "non-dropping-particle" : "", "parse-names" : false, "suffix" : "" }, { "dropping-particle" : "", "family" : "Cook", "given" : "Benjamin I.", "non-dropping-particle" : "", "parse-names" : false, "suffix" : "" } ], "container-title" : "Environmental Research Letters", "id" : "ITEM-1", "issue" : "2", "issued" : { "date-parts" : [ [ "2015" ] ] }, "publisher" : "IOP Publishing", "title" : "Assessing the evolving fragility of the global food system", "type" : "article-journal", "volume" : "10" }, "uris" : [ "http://www.mendeley.com/documents/?uuid=e62cef64-4ecd-4f6d-9ad5-0eb3761b1043" ] } ], "mendeley" : { "formattedCitation" : "&lt;sup&gt;38&lt;/sup&gt;", "plainTextFormattedCitation" : "38", "previouslyFormattedCitation" : "&lt;sup&gt;38&lt;/sup&gt;" }, "properties" : { "noteIndex" : 0 }, "schema" : "https://github.com/citation-style-language/schema/raw/master/csl-citation.json" }</w:instrText>
+      </w:r>
+      <w:r>
+        <w:rPr>
+          <w:rFonts w:asciiTheme="majorBidi" w:hAnsiTheme="majorBidi" w:cstheme="majorBidi"/>
+          <w:lang w:val="en-US"/>
+        </w:rPr>
+        <w:fldChar w:fldCharType="separate"/>
+      </w:r>
+      <w:r>
+        <w:rPr>
+          <w:rFonts w:asciiTheme="majorBidi" w:hAnsiTheme="majorBidi" w:cstheme="majorBidi"/>
+          <w:noProof/>
+          <w:vertAlign w:val="superscript"/>
+          <w:lang w:val="en-US"/>
+        </w:rPr>
+        <w:t>38</w:t>
+      </w:r>
+      <w:r>
+        <w:rPr>
+          <w:rFonts w:asciiTheme="majorBidi" w:hAnsiTheme="majorBidi" w:cstheme="majorBidi"/>
+          <w:lang w:val="en-US"/>
+        </w:rPr>
+        <w:fldChar w:fldCharType="end"/>
+      </w:r>
+      <w:r>
+        <w:rPr>
+          <w:rFonts w:asciiTheme="majorBidi" w:hAnsiTheme="majorBidi" w:cstheme="majorBidi"/>
+          <w:lang w:val="en-US"/>
+        </w:rPr>
+        <w:t xml:space="preserve">. The high dependence on just a handful of </w:t>
+      </w:r>
+      <w:r>
+        <w:rPr>
+          <w:rFonts w:asciiTheme="majorBidi" w:hAnsiTheme="majorBidi" w:cstheme="majorBidi"/>
+          <w:lang w:val="en-US"/>
+        </w:rPr>
+        <w:t>producers</w:t>
+      </w:r>
+      <w:r>
+        <w:rPr>
+          <w:rFonts w:asciiTheme="majorBidi" w:hAnsiTheme="majorBidi" w:cstheme="majorBidi"/>
+          <w:lang w:val="en-US"/>
+        </w:rPr>
+        <w:t xml:space="preserve"> for some countries</w:t>
+      </w:r>
+      <w:r>
+        <w:rPr>
+          <w:rFonts w:asciiTheme="majorBidi" w:hAnsiTheme="majorBidi" w:cstheme="majorBidi"/>
+          <w:lang w:val="en-US"/>
+        </w:rPr>
+        <w:t xml:space="preserve"> highlights </w:t>
+      </w:r>
+      <w:r>
+        <w:rPr>
+          <w:rFonts w:asciiTheme="majorBidi" w:hAnsiTheme="majorBidi" w:cstheme="majorBidi"/>
+          <w:lang w:val="en-US"/>
+        </w:rPr>
+        <w:t>future vulnerability</w:t>
+      </w:r>
+      <w:r>
+        <w:rPr>
+          <w:rFonts w:asciiTheme="majorBidi" w:hAnsiTheme="majorBidi" w:cstheme="majorBidi"/>
+          <w:lang w:val="en-US"/>
+        </w:rPr>
+        <w:t>.</w:t>
+      </w:r>
+      <w:r>
+        <w:rPr>
+          <w:rFonts w:asciiTheme="majorBidi" w:hAnsiTheme="majorBidi" w:cstheme="majorBidi"/>
+          <w:lang w:val="en-US"/>
+        </w:rPr>
+        <w:t xml:space="preserve"> </w:t>
+      </w:r>
+      <w:r>
+        <w:rPr>
+          <w:rFonts w:asciiTheme="majorBidi" w:hAnsiTheme="majorBidi" w:cstheme="majorBidi"/>
+          <w:lang w:val="en-US"/>
+        </w:rPr>
+        <w:t>Producing</w:t>
+      </w:r>
+      <w:r>
+        <w:rPr>
+          <w:rFonts w:asciiTheme="majorBidi" w:hAnsiTheme="majorBidi" w:cstheme="majorBidi"/>
+          <w:lang w:val="en-US"/>
+        </w:rPr>
+        <w:t xml:space="preserve"> countries </w:t>
+      </w:r>
+      <w:r>
+        <w:rPr>
+          <w:rFonts w:asciiTheme="majorBidi" w:hAnsiTheme="majorBidi" w:cstheme="majorBidi"/>
+          <w:lang w:val="en-US"/>
+        </w:rPr>
+        <w:t xml:space="preserve">often </w:t>
+      </w:r>
+      <w:r>
+        <w:rPr>
+          <w:rFonts w:asciiTheme="majorBidi" w:hAnsiTheme="majorBidi" w:cstheme="majorBidi"/>
+          <w:lang w:val="en-US"/>
+        </w:rPr>
+        <w:t>reduce or ban exports</w:t>
+      </w:r>
+      <w:r>
+        <w:rPr>
+          <w:rFonts w:asciiTheme="majorBidi" w:hAnsiTheme="majorBidi" w:cstheme="majorBidi"/>
+          <w:lang w:val="en-US"/>
+        </w:rPr>
+        <w:t xml:space="preserve"> during production crises</w:t>
+      </w:r>
+      <w:r>
+        <w:rPr>
+          <w:rFonts w:asciiTheme="majorBidi" w:hAnsiTheme="majorBidi" w:cstheme="majorBidi"/>
+          <w:lang w:val="en-US"/>
+        </w:rPr>
+        <w:t xml:space="preserve"> to protect domestic supply</w:t>
+      </w:r>
+      <w:r>
+        <w:rPr>
+          <w:rFonts w:asciiTheme="majorBidi" w:hAnsiTheme="majorBidi" w:cstheme="majorBidi"/>
+          <w:lang w:val="en-US"/>
+        </w:rPr>
+        <w:t>,</w:t>
+      </w:r>
+      <w:r>
+        <w:rPr>
+          <w:rFonts w:asciiTheme="majorBidi" w:hAnsiTheme="majorBidi" w:cstheme="majorBidi"/>
+          <w:lang w:val="en-US"/>
+        </w:rPr>
+        <w:t xml:space="preserve"> endangering </w:t>
+      </w:r>
+      <w:r>
+        <w:rPr>
+          <w:rFonts w:asciiTheme="majorBidi" w:hAnsiTheme="majorBidi" w:cstheme="majorBidi"/>
+          <w:lang w:val="en-US"/>
+        </w:rPr>
+        <w:t xml:space="preserve">import-dependent trade </w:t>
       </w:r>
       <w:r>
         <w:rPr>
@@ -9479,264 +9578,7 @@
           <w:lang w:val="en-US"/>
         </w:rPr>
         <w:lastRenderedPageBreak/>
-        <w:t>demands of their population</w:t>
-      </w:r>
-      <w:r>
-        <w:rPr>
-          <w:rFonts w:asciiTheme="majorBidi" w:hAnsiTheme="majorBidi" w:cstheme="majorBidi"/>
-          <w:lang w:val="en-US"/>
-        </w:rPr>
-        <w:fldChar w:fldCharType="begin" w:fldLock="1"/>
-      </w:r>
-      <w:r>
-        <w:rPr>
-          <w:rFonts w:asciiTheme="majorBidi" w:hAnsiTheme="majorBidi" w:cstheme="majorBidi"/>
-          <w:lang w:val="en-US"/>
-        </w:rPr>
-        <w:instrText>ADDIN CSL_CITATION { "citationItems" : [ { "id" : "ITEM-1", "itemData" : { "DOI" : "10.1073/pnas.1512971112", "ISSN" : "0027-8424", "PMID" : "26170325", "author" : [ { "dropping-particle" : "", "family" : "Suweis", "given" : "Samir", "non-dropping-particle" : "", "parse-names" : false, "suffix" : "" }, { "dropping-particle" : "", "family" : "Carr", "given" : "Joel A", "non-dropping-particle" : "", "parse-names" : false, "suffix" : "" }, { "dropping-particle" : "", "family" : "Maritan", "given" : "Amos", "non-dropping-particle" : "", "parse-names" : false, "suffix" : "" }, { "dropping-particle" : "", "family" : "Rinaldo", "given" : "Andrea", "non-dropping-particle" : "", "parse-names" : false, "suffix" : "" }, { "dropping-particle" : "", "family" : "Suweis", "given" : "Samir", "non-dropping-particle" : "", "parse-names" : false, "suffix" : "" }, { "dropping-particle" : "", "family" : "Carr", "given" : "Joel A", "non-dropping-particle" : "", "parse-names" : false, "suffix" : "" }, { "dropping-particle" : "", "family" : "Maritan", "given" : "Amos", "non-dropping-particle" : "", "parse-names" : false, "suffix" : "" }, { "dropping-particle" : "", "family" : "Rinaldo", "given" : "Andrea", "non-dropping-particle" : "", "parse-names" : false, "suffix" : "" }, { "dropping-particle" : "", "family" : "Odorico", "given" : "Paolo D", "non-dropping-particle" : "", "parse-names" : false, "suffix" : "" } ], "container-title" : "Proceedings of the National Academy of Sciences", "id" : "ITEM-1", "issue" : "34", "issued" : { "date-parts" : [ [ "2015" ] ] }, "page" : "E4811-E4811", "title" : "Resilience and reactivity of global food security", "type" : "article-journal", "volume" : "112" }, "uris" : [ "http://www.mendeley.com/documents/?uuid=b36a4a4b-494c-4eb8-b5ab-dc9e8e34fe54" ] } ], "mendeley" : { "formattedCitation" : "&lt;sup&gt;37&lt;/sup&gt;", "plainTextFormattedCitation" : "37", "previouslyFormattedCitation" : "&lt;sup&gt;37&lt;/sup&gt;" }, "properties" : { "noteIndex" : 0 }, "schema" : "https://github.com/citation-style-language/schema/raw/master/csl-citation.json" }</w:instrText>
-      </w:r>
-      <w:r>
-        <w:rPr>
-          <w:rFonts w:asciiTheme="majorBidi" w:hAnsiTheme="majorBidi" w:cstheme="majorBidi"/>
-          <w:vertAlign w:val="superscript"/>
-          <w:lang w:val="en-US"/>
-        </w:rPr>
-        <w:fldChar w:fldCharType="separate"/>
-      </w:r>
-      <w:r>
-        <w:rPr>
-          <w:rFonts w:asciiTheme="majorBidi" w:hAnsiTheme="majorBidi" w:cstheme="majorBidi"/>
-          <w:noProof/>
-          <w:vertAlign w:val="superscript"/>
-          <w:lang w:val="en-US"/>
-        </w:rPr>
-        <w:t>37</w:t>
-      </w:r>
-      <w:r>
-        <w:rPr>
-          <w:rFonts w:asciiTheme="majorBidi" w:hAnsiTheme="majorBidi" w:cstheme="majorBidi"/>
-          <w:lang w:val="en-US"/>
-        </w:rPr>
-        <w:fldChar w:fldCharType="end"/>
-      </w:r>
-      <w:r>
-        <w:rPr>
-          <w:rFonts w:asciiTheme="majorBidi" w:hAnsiTheme="majorBidi" w:cstheme="majorBidi"/>
-          <w:lang w:val="en-US"/>
-        </w:rPr>
-        <w:t xml:space="preserve">. Trade dependency is also becoming more regionally </w:t>
-      </w:r>
-      <w:r>
-        <w:rPr>
-          <w:rFonts w:asciiTheme="majorBidi" w:hAnsiTheme="majorBidi" w:cstheme="majorBidi"/>
-          <w:lang w:val="en-US"/>
-        </w:rPr>
-        <w:t>specialized,</w:t>
-      </w:r>
-      <w:r>
-        <w:rPr>
-          <w:rFonts w:asciiTheme="majorBidi" w:hAnsiTheme="majorBidi" w:cstheme="majorBidi"/>
-          <w:lang w:val="en-US"/>
-        </w:rPr>
-        <w:t xml:space="preserve"> </w:t>
-      </w:r>
-      <w:r>
-        <w:rPr>
-          <w:rFonts w:asciiTheme="majorBidi" w:hAnsiTheme="majorBidi" w:cstheme="majorBidi"/>
-          <w:lang w:val="en-US"/>
-        </w:rPr>
-        <w:t>with some</w:t>
-      </w:r>
-      <w:r>
-        <w:rPr>
-          <w:rFonts w:asciiTheme="majorBidi" w:hAnsiTheme="majorBidi" w:cstheme="majorBidi"/>
-          <w:lang w:val="en-US"/>
-        </w:rPr>
-        <w:t xml:space="preserve"> major breadbaskets </w:t>
-      </w:r>
-      <w:r>
-        <w:rPr>
-          <w:rFonts w:asciiTheme="majorBidi" w:hAnsiTheme="majorBidi" w:cstheme="majorBidi"/>
-          <w:lang w:val="en-US"/>
-        </w:rPr>
-        <w:t xml:space="preserve">the sole suppliers </w:t>
-      </w:r>
-      <w:r>
-        <w:rPr>
-          <w:rFonts w:asciiTheme="majorBidi" w:hAnsiTheme="majorBidi" w:cstheme="majorBidi"/>
-          <w:lang w:val="en-US"/>
-        </w:rPr>
-        <w:t xml:space="preserve">of commodities to other nations. For example, </w:t>
-      </w:r>
-      <w:r>
-        <w:rPr>
-          <w:rFonts w:asciiTheme="majorBidi" w:hAnsiTheme="majorBidi" w:cstheme="majorBidi"/>
-          <w:lang w:val="en-US"/>
-        </w:rPr>
-        <w:t xml:space="preserve">Thailand currently provides over 96% of rice imports to a number of </w:t>
-      </w:r>
-      <w:r>
-        <w:rPr>
-          <w:rFonts w:asciiTheme="majorBidi" w:hAnsiTheme="majorBidi" w:cstheme="majorBidi"/>
-          <w:lang w:val="en-US"/>
-        </w:rPr>
-        <w:t xml:space="preserve">West </w:t>
-      </w:r>
-      <w:r>
-        <w:rPr>
-          <w:rFonts w:asciiTheme="majorBidi" w:hAnsiTheme="majorBidi" w:cstheme="majorBidi"/>
-          <w:lang w:val="en-US"/>
-        </w:rPr>
-        <w:t>African countries</w:t>
-      </w:r>
-      <w:r>
-        <w:rPr>
-          <w:rFonts w:asciiTheme="majorBidi" w:hAnsiTheme="majorBidi" w:cstheme="majorBidi"/>
-          <w:lang w:val="en-US"/>
-        </w:rPr>
-        <w:fldChar w:fldCharType="begin" w:fldLock="1"/>
-      </w:r>
-      <w:r>
-        <w:rPr>
-          <w:rFonts w:asciiTheme="majorBidi" w:hAnsiTheme="majorBidi" w:cstheme="majorBidi"/>
-          <w:lang w:val="en-US"/>
-        </w:rPr>
-        <w:instrText>ADDIN CSL_CITATION { "citationItems" : [ { "id" : "ITEM-1", "itemData" : { "DOI" : "10.1088/1748-9326/10/2/024007", "ISBN" : "1748-9326", "ISSN" : "17489326", "abstract" : "The world food crisis in 2008 highlighted the susceptibility of the global food system to price shocks. Here we use annual staple food production and trade data from 1992?2009 to analyse the changing properties of the global food system. Over the 18 year study period, we show that the global food system is relatively homogeneous (85% of countries have low or marginal food self-sufficiency) and increases in complexity, with the number of global wheat and rice trade connections doubling and trade flows increasing by 42 and 90%, respectively. The increased connectivity and flows within these global trade networks suggest that the global food system is vulnerable to systemic disruptions, especially considering the tendency for exporting countries to switch to non-exporting states during times of food scarcity in the global markets. To test this hypothesis, we superimpose continental-scale disruptions on the wheat and rice trade networks. We find greater absolute reductions in global wheat and rice exports along with larger losses in network connectivity as the networks evolve due to disruptions in European wheat and Asian rice production. Importantly, our findings indicate that least developed countries suffer greater import losses in more connected networks through their increased dependence on imports for staple foods (due to these large-scale disturbances): mean (median) wheat losses as percentages of staple food supply are 8.9% (3.8%) for 1992?1996, increasing to 11% (5.7%) for 2005?2009. Over the same intervals, rice losses increase from 8.2% (2.2%) to 14% (5.2%). Our work indicates that policy efforts should focus on balancing the efficiency of international trade (and its associated specialization) with increased resilience of domestic production and global demand diversity.", "author" : [ { "dropping-particle" : "", "family" : "Puma", "given" : "Michael J.", "non-dropping-particle" : "", "parse-names" : false, "suffix" : "" }, { "dropping-particle" : "", "family" : "Bose", "given" : "Satyajit", "non-dropping-particle" : "", "parse-names" : false, "suffix" : "" }, { "dropping-particle" : "", "family" : "Chon", "given" : "So Young", "non-dropping-particle" : "", "parse-names" : false, "suffix" : "" }, { "dropping-particle" : "", "family" : "Cook", "given" : "Benjamin I.", "non-dropping-particle" : "", "parse-names" : false, "suffix" : "" } ], "container-title" : "Environmental Research Letters", "id" : "ITEM-1", "issue" : "2", "issued" : { "date-parts" : [ [ "2015" ] ] }, "publisher" : "IOP Publishing", "title" : "Assessing the evolving fragility of the global food system", "type" : "article-journal", "volume" : "10" }, "uris" : [ "http://www.mendeley.com/documents/?uuid=e62cef64-4ecd-4f6d-9ad5-0eb3761b1043" ] } ], "mendeley" : { "formattedCitation" : "&lt;sup&gt;38&lt;/sup&gt;", "plainTextFormattedCitation" : "38", "previouslyFormattedCitation" : "&lt;sup&gt;38&lt;/sup&gt;" }, "properties" : { "noteIndex" : 0 }, "schema" : "https://github.com/citation-style-language/schema/raw/master/csl-citation.json" }</w:instrText>
-      </w:r>
-      <w:r>
-        <w:rPr>
-          <w:rFonts w:asciiTheme="majorBidi" w:hAnsiTheme="majorBidi" w:cstheme="majorBidi"/>
-          <w:lang w:val="en-US"/>
-        </w:rPr>
-        <w:fldChar w:fldCharType="separate"/>
-      </w:r>
-      <w:r>
-        <w:rPr>
-          <w:rFonts w:asciiTheme="majorBidi" w:hAnsiTheme="majorBidi" w:cstheme="majorBidi"/>
-          <w:noProof/>
-          <w:vertAlign w:val="superscript"/>
-          <w:lang w:val="en-US"/>
-        </w:rPr>
-        <w:t>38</w:t>
-      </w:r>
-      <w:r>
-        <w:rPr>
-          <w:rFonts w:asciiTheme="majorBidi" w:hAnsiTheme="majorBidi" w:cstheme="majorBidi"/>
-          <w:lang w:val="en-US"/>
-        </w:rPr>
-        <w:fldChar w:fldCharType="end"/>
-      </w:r>
-      <w:r>
-        <w:rPr>
-          <w:rFonts w:asciiTheme="majorBidi" w:hAnsiTheme="majorBidi" w:cstheme="majorBidi"/>
-          <w:lang w:val="en-US"/>
-        </w:rPr>
-        <w:t xml:space="preserve">. The high dependence on just a handful of </w:t>
-      </w:r>
-      <w:r>
-        <w:rPr>
-          <w:rFonts w:asciiTheme="majorBidi" w:hAnsiTheme="majorBidi" w:cstheme="majorBidi"/>
-          <w:lang w:val="en-US"/>
-        </w:rPr>
-        <w:t>producers</w:t>
-      </w:r>
-      <w:r>
-        <w:rPr>
-          <w:rFonts w:asciiTheme="majorBidi" w:hAnsiTheme="majorBidi" w:cstheme="majorBidi"/>
-          <w:lang w:val="en-US"/>
-        </w:rPr>
-        <w:t xml:space="preserve"> for some countries</w:t>
-      </w:r>
-      <w:r>
-        <w:rPr>
-          <w:rFonts w:asciiTheme="majorBidi" w:hAnsiTheme="majorBidi" w:cstheme="majorBidi"/>
-          <w:lang w:val="en-US"/>
-        </w:rPr>
-        <w:t xml:space="preserve"> highlights </w:t>
-      </w:r>
-      <w:r>
-        <w:rPr>
-          <w:rFonts w:asciiTheme="majorBidi" w:hAnsiTheme="majorBidi" w:cstheme="majorBidi"/>
-          <w:lang w:val="en-US"/>
-        </w:rPr>
-        <w:t>future vulnerability</w:t>
-      </w:r>
-      <w:r>
-        <w:rPr>
-          <w:rFonts w:asciiTheme="majorBidi" w:hAnsiTheme="majorBidi" w:cstheme="majorBidi"/>
-          <w:lang w:val="en-US"/>
-        </w:rPr>
-        <w:t>.</w:t>
-      </w:r>
-      <w:r>
-        <w:rPr>
-          <w:rFonts w:asciiTheme="majorBidi" w:hAnsiTheme="majorBidi" w:cstheme="majorBidi"/>
-          <w:lang w:val="en-US"/>
-        </w:rPr>
-        <w:t xml:space="preserve"> </w:t>
-      </w:r>
-      <w:r>
-        <w:rPr>
-          <w:rFonts w:asciiTheme="majorBidi" w:hAnsiTheme="majorBidi" w:cstheme="majorBidi"/>
-          <w:lang w:val="en-US"/>
-        </w:rPr>
-        <w:t>Producing</w:t>
-      </w:r>
-      <w:r>
-        <w:rPr>
-          <w:rFonts w:asciiTheme="majorBidi" w:hAnsiTheme="majorBidi" w:cstheme="majorBidi"/>
-          <w:lang w:val="en-US"/>
-        </w:rPr>
-        <w:t xml:space="preserve"> countries </w:t>
-      </w:r>
-      <w:r>
-        <w:rPr>
-          <w:rFonts w:asciiTheme="majorBidi" w:hAnsiTheme="majorBidi" w:cstheme="majorBidi"/>
-          <w:lang w:val="en-US"/>
-        </w:rPr>
-        <w:t xml:space="preserve">often </w:t>
-      </w:r>
-      <w:r>
-        <w:rPr>
-          <w:rFonts w:asciiTheme="majorBidi" w:hAnsiTheme="majorBidi" w:cstheme="majorBidi"/>
-          <w:lang w:val="en-US"/>
-        </w:rPr>
-        <w:t>reduce or ban exports</w:t>
-      </w:r>
-      <w:r>
-        <w:rPr>
-          <w:rFonts w:asciiTheme="majorBidi" w:hAnsiTheme="majorBidi" w:cstheme="majorBidi"/>
-          <w:lang w:val="en-US"/>
-        </w:rPr>
-        <w:t xml:space="preserve"> during production crises</w:t>
-      </w:r>
-      <w:r>
-        <w:rPr>
-          <w:rFonts w:asciiTheme="majorBidi" w:hAnsiTheme="majorBidi" w:cstheme="majorBidi"/>
-          <w:lang w:val="en-US"/>
-        </w:rPr>
-        <w:t xml:space="preserve"> to protect domestic supply</w:t>
-      </w:r>
-      <w:r>
-        <w:rPr>
-          <w:rFonts w:asciiTheme="majorBidi" w:hAnsiTheme="majorBidi" w:cstheme="majorBidi"/>
-          <w:lang w:val="en-US"/>
-        </w:rPr>
-        <w:t>,</w:t>
-      </w:r>
-      <w:r>
-        <w:rPr>
-          <w:rFonts w:asciiTheme="majorBidi" w:hAnsiTheme="majorBidi" w:cstheme="majorBidi"/>
-          <w:lang w:val="en-US"/>
-        </w:rPr>
-        <w:t xml:space="preserve"> endangering </w:t>
-      </w:r>
-      <w:r>
-        <w:rPr>
-          <w:rFonts w:asciiTheme="majorBidi" w:hAnsiTheme="majorBidi" w:cstheme="majorBidi"/>
-          <w:lang w:val="en-US"/>
-        </w:rPr>
-        <w:t>import-dependent trade partners</w:t>
+        <w:t>partners</w:t>
       </w:r>
       <w:r>
         <w:rPr>
@@ -10642,15 +10484,7 @@
           <w:rFonts w:asciiTheme="majorBidi" w:hAnsiTheme="majorBidi" w:cstheme="majorBidi"/>
           <w:lang w:val="en-US"/>
         </w:rPr>
-        <w:t xml:space="preserve">crisis show promise </w:t>
-      </w:r>
-      <w:r>
-        <w:rPr>
-          <w:rFonts w:asciiTheme="majorBidi" w:hAnsiTheme="majorBidi" w:cstheme="majorBidi"/>
-          <w:lang w:val="en-US"/>
-        </w:rPr>
-        <w:lastRenderedPageBreak/>
-        <w:t xml:space="preserve">throughout </w:t>
+        <w:t xml:space="preserve">crisis show promise throughout </w:t>
       </w:r>
       <w:r>
         <w:rPr>
@@ -10954,6 +10788,7 @@
           <w:rFonts w:asciiTheme="majorBidi" w:hAnsiTheme="majorBidi" w:cstheme="majorBidi"/>
           <w:lang w:val="en-US"/>
         </w:rPr>
+        <w:lastRenderedPageBreak/>
         <w:t>P</w:t>
       </w:r>
       <w:r>
@@ -11726,260 +11561,267 @@
           <w:rFonts w:asciiTheme="majorBidi" w:hAnsiTheme="majorBidi" w:cstheme="majorBidi"/>
           <w:lang w:val="en-US"/>
         </w:rPr>
+        <w:t xml:space="preserve">There is also a pressing need </w:t>
+      </w:r>
+      <w:proofErr w:type="gramStart"/>
+      <w:r>
+        <w:rPr>
+          <w:rFonts w:asciiTheme="majorBidi" w:hAnsiTheme="majorBidi" w:cstheme="majorBidi"/>
+          <w:lang w:val="en-US"/>
+        </w:rPr>
+        <w:t xml:space="preserve">to </w:t>
+      </w:r>
+      <w:r>
+        <w:rPr>
+          <w:rFonts w:asciiTheme="majorBidi" w:hAnsiTheme="majorBidi" w:cstheme="majorBidi"/>
+          <w:lang w:val="en-US"/>
+        </w:rPr>
+        <w:t xml:space="preserve">better </w:t>
+      </w:r>
+      <w:r>
+        <w:rPr>
+          <w:rFonts w:asciiTheme="majorBidi" w:hAnsiTheme="majorBidi" w:cstheme="majorBidi"/>
+          <w:lang w:val="en-US"/>
+        </w:rPr>
+        <w:t>understand</w:t>
+      </w:r>
+      <w:proofErr w:type="gramEnd"/>
+      <w:r>
+        <w:rPr>
+          <w:rFonts w:asciiTheme="majorBidi" w:hAnsiTheme="majorBidi" w:cstheme="majorBidi"/>
+          <w:lang w:val="en-US"/>
+        </w:rPr>
+        <w:t xml:space="preserve"> the </w:t>
+      </w:r>
+      <w:r>
+        <w:rPr>
+          <w:rFonts w:asciiTheme="majorBidi" w:hAnsiTheme="majorBidi" w:cstheme="majorBidi"/>
+          <w:lang w:val="en-US"/>
+        </w:rPr>
+        <w:t>extent and sustainability consequences</w:t>
+      </w:r>
+      <w:r>
+        <w:rPr>
+          <w:rFonts w:asciiTheme="majorBidi" w:hAnsiTheme="majorBidi" w:cstheme="majorBidi"/>
+          <w:lang w:val="en-US"/>
+        </w:rPr>
+        <w:t xml:space="preserve"> of livelihood switches among sectors</w:t>
+      </w:r>
+      <w:r>
+        <w:rPr>
+          <w:rFonts w:asciiTheme="majorBidi" w:hAnsiTheme="majorBidi" w:cstheme="majorBidi"/>
+          <w:lang w:val="en-US"/>
+        </w:rPr>
+        <w:t xml:space="preserve"> during food shortages</w:t>
+      </w:r>
+      <w:r>
+        <w:rPr>
+          <w:rFonts w:asciiTheme="majorBidi" w:hAnsiTheme="majorBidi" w:cstheme="majorBidi"/>
+          <w:lang w:val="en-US"/>
+        </w:rPr>
+        <w:t>.</w:t>
+      </w:r>
+      <w:r>
+        <w:rPr>
+          <w:rFonts w:asciiTheme="majorBidi" w:hAnsiTheme="majorBidi" w:cstheme="majorBidi"/>
+          <w:lang w:val="en-US"/>
+        </w:rPr>
+        <w:t xml:space="preserve"> </w:t>
+      </w:r>
+      <w:r>
+        <w:rPr>
+          <w:rFonts w:asciiTheme="majorBidi" w:hAnsiTheme="majorBidi" w:cstheme="majorBidi"/>
+          <w:lang w:val="en-US"/>
+        </w:rPr>
+        <w:t>For example, t</w:t>
+      </w:r>
+      <w:r>
+        <w:rPr>
+          <w:rFonts w:asciiTheme="majorBidi" w:hAnsiTheme="majorBidi" w:cstheme="majorBidi"/>
+          <w:lang w:val="en-US"/>
+        </w:rPr>
+        <w:t>imes of fish scarcity in West Africa are known to drive increased bushmeat hunting</w:t>
+      </w:r>
+      <w:r>
+        <w:rPr>
+          <w:rFonts w:asciiTheme="majorBidi" w:hAnsiTheme="majorBidi" w:cstheme="majorBidi"/>
+          <w:lang w:val="en-US"/>
+        </w:rPr>
+        <w:fldChar w:fldCharType="begin" w:fldLock="1"/>
+      </w:r>
+      <w:r>
+        <w:rPr>
+          <w:rFonts w:asciiTheme="majorBidi" w:hAnsiTheme="majorBidi" w:cstheme="majorBidi"/>
+          <w:lang w:val="en-US"/>
+        </w:rPr>
+        <w:instrText>ADDIN CSL_CITATION { "citationItems" : [ { "id" : "ITEM-1", "itemData" : { "DOI" : "10.1126/science.1102425", "ISBN" : "0036-8075", "ISSN" : "1095-9203", "PMID" : "15539602", "abstract" : "The multibillion-dollar trade in bushmeat is among the most immediate threats to the persistence of tropical vertebrates, but our understanding of its underlying drivers and effects on human welfare is limited by a lack of empirical data. We used 30 years of data from Ghana to link mammal declines to the bushmeat trade and to spatial and temporal changes in the availability of fish. We show that years of poor fish supply coincided with increased hunting in nature reserves and sharp declines in biomass of 41 wildlife species. Local market data provide evidence of a direct link between fish supply and subsequent bushmeat demand in villages and show bushmeat's role as a dietary staple in the region. Our results emphasize the urgent need to develop cheap protein alternatives to bushmeat and to improve fisheries management by foreign and domestic fleets to avert extinctions of tropical wildlife.", "author" : [ { "dropping-particle" : "", "family" : "Brashares", "given" : "Justin S", "non-dropping-particle" : "", "parse-names" : false, "suffix" : "" }, { "dropping-particle" : "", "family" : "Arcese", "given" : "Peter", "non-dropping-particle" : "", "parse-names" : false, "suffix" : "" }, { "dropping-particle" : "", "family" : "Sam", "given" : "Moses K", "non-dropping-particle" : "", "parse-names" : false, "suffix" : "" }, { "dropping-particle" : "", "family" : "Coppolillo", "given" : "Peter B", "non-dropping-particle" : "", "parse-names" : false, "suffix" : "" }, { "dropping-particle" : "", "family" : "Sinclair", "given" : "a R E", "non-dropping-particle" : "", "parse-names" : false, "suffix" : "" }, { "dropping-particle" : "", "family" : "Balmford", "given" : "Andrew", "non-dropping-particle" : "", "parse-names" : false, "suffix" : "" } ], "container-title" : "Science", "id" : "ITEM-1", "issue" : "5699", "issued" : { "date-parts" : [ [ "2004" ] ] }, "page" : "1180-1183", "title" : "Bushmeat hunting, wildlife declines, and fish supply in West Africa.", "type" : "article-journal", "volume" : "306" }, "uris" : [ "http://www.mendeley.com/documents/?uuid=29cc327d-dd78-4bf8-9017-10deed906102" ] } ], "mendeley" : { "formattedCitation" : "&lt;sup&gt;45&lt;/sup&gt;", "plainTextFormattedCitation" : "45", "previouslyFormattedCitation" : "&lt;sup&gt;45&lt;/sup&gt;" }, "properties" : { "noteIndex" : 0 }, "schema" : "https://github.com/citation-style-language/schema/raw/master/csl-citation.json" }</w:instrText>
+      </w:r>
+      <w:r>
+        <w:rPr>
+          <w:rFonts w:asciiTheme="majorBidi" w:hAnsiTheme="majorBidi" w:cstheme="majorBidi"/>
+          <w:vertAlign w:val="superscript"/>
+          <w:lang w:val="en-US"/>
+        </w:rPr>
+        <w:fldChar w:fldCharType="separate"/>
+      </w:r>
+      <w:r>
+        <w:rPr>
+          <w:rFonts w:asciiTheme="majorBidi" w:hAnsiTheme="majorBidi" w:cstheme="majorBidi"/>
+          <w:noProof/>
+          <w:vertAlign w:val="superscript"/>
+          <w:lang w:val="en-US"/>
+        </w:rPr>
+        <w:t>45</w:t>
+      </w:r>
+      <w:r>
+        <w:rPr>
+          <w:rFonts w:asciiTheme="majorBidi" w:hAnsiTheme="majorBidi" w:cstheme="majorBidi"/>
+          <w:lang w:val="en-US"/>
+        </w:rPr>
+        <w:fldChar w:fldCharType="end"/>
+      </w:r>
+      <w:r>
+        <w:rPr>
+          <w:rFonts w:asciiTheme="majorBidi" w:hAnsiTheme="majorBidi" w:cstheme="majorBidi"/>
+          <w:lang w:val="en-US"/>
+        </w:rPr>
+        <w:t>, and upturns in unregulated fishing occurred in Somalia as terrestrial systems failed in the early 1990s</w:t>
+      </w:r>
+      <w:r>
+        <w:rPr>
+          <w:rFonts w:asciiTheme="majorBidi" w:hAnsiTheme="majorBidi" w:cstheme="majorBidi"/>
+          <w:lang w:val="en-US"/>
+        </w:rPr>
+        <w:fldChar w:fldCharType="begin" w:fldLock="1"/>
+      </w:r>
+      <w:r>
+        <w:rPr>
+          <w:rFonts w:asciiTheme="majorBidi" w:hAnsiTheme="majorBidi" w:cstheme="majorBidi"/>
+          <w:lang w:val="en-US"/>
+        </w:rPr>
+        <w:instrText>ADDIN CSL_CITATION { "citationItems" : [ { "id" : "ITEM-1", "itemData" : { "DOI" : "10.1111/gcb.13873", "ISBN" : "4955139574", "ISSN" : "13541013", "PMID" : "28199780", "abstract" : "Introduction: D-dimer assay, generally evaluated according to cutoff points calibrated for VTE exclusion, is used to estimate the individual risk of recurrence after a first idiopathic event of venous thromboembolism (VTE). Methods: Commercial D-dimer assays, evaluated according to predetermined cutoff levels for each assay, specific for age (lower in subjects &lt;70 years) and gender (lower in males), were used in the recent DULCIS study. The present analysis compared the results obtained in the DULCIS with those that might have been had using the following different cutoff criteria: traditional cutoff for VTE exclusion, higher levels in subjects aged \u226560 years, or age multiplied by 10. Results: In young subjects, the DULCIS low cutoff levels resulted in half the recurrent events that would have occurred using the other criteria. In elderly patients, the DULCIS results were similar to those calculated for the two age-adjusted criteria. The adoption of traditional VTE exclusion criteria would have led to positive results in the large majority of elderly subjects, without a significant reduction in the rate of recurrent event. Conclusion: The results confirm the usefulness of the cutoff levels used in DULCIS.", "author" : [ { "dropping-particle" : "", "family" : "Cottrell", "given" : "Richard S.", "non-dropping-particle" : "", "parse-names" : false, "suffix" : "" }, { "dropping-particle" : "", "family" : "Fleming", "given" : "Aysha", "non-dropping-particle" : "", "parse-names" : false, "suffix" : "" }, { "dropping-particle" : "", "family" : "Fulton", "given" : "Elizabeth A.", "non-dropping-particle" : "", "parse-names" : false, "suffix" : "" }, { "dropping-particle" : "", "family" : "Nash", "given" : "Kirsty L.", "non-dropping-particle" : "", "parse-names" : false, "suffix" : "" }, { "dropping-particle" : "", "family" : "Watson", "given" : "Reg A.", "non-dropping-particle" : "", "parse-names" : false, "suffix" : "" }, { "dropping-particle" : "", "family" : "Blanchard", "given" : "Julia L.", "non-dropping-particle" : "", "parse-names" : false, "suffix" : "" } ], "container-title" : "Global Change Biology", "id" : "ITEM-1", "issue" : "August", "issued" : { "date-parts" : [ [ "2017" ] ] }, "page" : "1-17", "title" : "Considering land-sea interactions and trade-offs for food and biodiversity", "type" : "article-journal" }, "uris" : [ "http://www.mendeley.com/documents/?uuid=1a086fb9-2bf6-42ed-9517-ae93447214c3" ] } ], "mendeley" : { "formattedCitation" : "&lt;sup&gt;15&lt;/sup&gt;", "plainTextFormattedCitation" : "15", "previouslyFormattedCitation" : "&lt;sup&gt;15&lt;/sup&gt;" }, "properties" : { "noteIndex" : 0 }, "schema" : "https://github.com/citation-style-language/schema/raw/master/csl-citation.json" }</w:instrText>
+      </w:r>
+      <w:r>
+        <w:rPr>
+          <w:rFonts w:asciiTheme="majorBidi" w:hAnsiTheme="majorBidi" w:cstheme="majorBidi"/>
+          <w:lang w:val="en-US"/>
+        </w:rPr>
+        <w:fldChar w:fldCharType="separate"/>
+      </w:r>
+      <w:r>
+        <w:rPr>
+          <w:rFonts w:asciiTheme="majorBidi" w:hAnsiTheme="majorBidi" w:cstheme="majorBidi"/>
+          <w:noProof/>
+          <w:vertAlign w:val="superscript"/>
+          <w:lang w:val="en-US"/>
+        </w:rPr>
+        <w:t>15</w:t>
+      </w:r>
+      <w:r>
+        <w:rPr>
+          <w:rFonts w:asciiTheme="majorBidi" w:hAnsiTheme="majorBidi" w:cstheme="majorBidi"/>
+          <w:lang w:val="en-US"/>
+        </w:rPr>
+        <w:fldChar w:fldCharType="end"/>
+      </w:r>
+      <w:r>
+        <w:rPr>
+          <w:rFonts w:asciiTheme="majorBidi" w:hAnsiTheme="majorBidi" w:cstheme="majorBidi"/>
+          <w:lang w:val="en-US"/>
+        </w:rPr>
+        <w:t xml:space="preserve">. </w:t>
+      </w:r>
+      <w:r>
+        <w:rPr>
+          <w:rFonts w:asciiTheme="majorBidi" w:hAnsiTheme="majorBidi" w:cstheme="majorBidi"/>
+          <w:lang w:val="en-US"/>
+        </w:rPr>
+        <w:t>R</w:t>
+      </w:r>
+      <w:r>
+        <w:rPr>
+          <w:rFonts w:asciiTheme="majorBidi" w:hAnsiTheme="majorBidi" w:cstheme="majorBidi"/>
+          <w:lang w:val="en-US"/>
+        </w:rPr>
+        <w:t>esponse</w:t>
+      </w:r>
+      <w:r>
+        <w:rPr>
+          <w:rFonts w:asciiTheme="majorBidi" w:hAnsiTheme="majorBidi" w:cstheme="majorBidi"/>
+          <w:lang w:val="en-US"/>
+        </w:rPr>
+        <w:t>s</w:t>
+      </w:r>
+      <w:r>
+        <w:rPr>
+          <w:rFonts w:asciiTheme="majorBidi" w:hAnsiTheme="majorBidi" w:cstheme="majorBidi"/>
+          <w:lang w:val="en-US"/>
+        </w:rPr>
+        <w:t xml:space="preserve"> to agricultural shocks in Dominica</w:t>
+      </w:r>
+      <w:r>
+        <w:rPr>
+          <w:rFonts w:asciiTheme="majorBidi" w:hAnsiTheme="majorBidi" w:cstheme="majorBidi"/>
+          <w:lang w:val="en-US"/>
+        </w:rPr>
+        <w:t xml:space="preserve"> further illustrate the potential for land-sea trade-offs</w:t>
+      </w:r>
+      <w:r>
+        <w:rPr>
+          <w:rFonts w:asciiTheme="majorBidi" w:hAnsiTheme="majorBidi" w:cstheme="majorBidi"/>
+          <w:lang w:val="en-US"/>
+        </w:rPr>
+        <w:t>.</w:t>
+      </w:r>
+      <w:r>
+        <w:rPr>
+          <w:rFonts w:asciiTheme="majorBidi" w:hAnsiTheme="majorBidi" w:cstheme="majorBidi"/>
+          <w:lang w:val="en-US"/>
+        </w:rPr>
+        <w:t xml:space="preserve"> </w:t>
+      </w:r>
+      <w:r>
+        <w:rPr>
+          <w:rFonts w:asciiTheme="majorBidi" w:hAnsiTheme="majorBidi" w:cstheme="majorBidi"/>
+          <w:lang w:val="en-US"/>
+        </w:rPr>
+        <w:t xml:space="preserve">Repeated </w:t>
+      </w:r>
+      <w:r>
+        <w:rPr>
+          <w:rFonts w:asciiTheme="majorBidi" w:hAnsiTheme="majorBidi" w:cstheme="majorBidi"/>
+          <w:lang w:val="en-US"/>
+        </w:rPr>
+        <w:t>damage</w:t>
+      </w:r>
+      <w:r>
+        <w:rPr>
+          <w:rFonts w:asciiTheme="majorBidi" w:hAnsiTheme="majorBidi" w:cstheme="majorBidi"/>
+          <w:lang w:val="en-US"/>
+        </w:rPr>
+        <w:t xml:space="preserve"> to farmland from tropical storms</w:t>
+      </w:r>
+      <w:r>
+        <w:rPr>
+          <w:rFonts w:asciiTheme="majorBidi" w:hAnsiTheme="majorBidi" w:cstheme="majorBidi"/>
+          <w:lang w:val="en-US"/>
+        </w:rPr>
+        <w:t xml:space="preserve"> during the 1970s pushed more</w:t>
+      </w:r>
+      <w:r>
+        <w:rPr>
+          <w:rFonts w:asciiTheme="majorBidi" w:hAnsiTheme="majorBidi" w:cstheme="majorBidi"/>
+          <w:lang w:val="en-US"/>
+        </w:rPr>
+        <w:t xml:space="preserve"> </w:t>
+      </w:r>
+      <w:r>
+        <w:rPr>
+          <w:rFonts w:asciiTheme="majorBidi" w:hAnsiTheme="majorBidi" w:cstheme="majorBidi"/>
+          <w:lang w:val="en-US"/>
+        </w:rPr>
         <w:lastRenderedPageBreak/>
-        <w:t xml:space="preserve">There is also a pressing need </w:t>
-      </w:r>
-      <w:proofErr w:type="gramStart"/>
-      <w:r>
-        <w:rPr>
-          <w:rFonts w:asciiTheme="majorBidi" w:hAnsiTheme="majorBidi" w:cstheme="majorBidi"/>
-          <w:lang w:val="en-US"/>
-        </w:rPr>
-        <w:t xml:space="preserve">to </w:t>
-      </w:r>
-      <w:r>
-        <w:rPr>
-          <w:rFonts w:asciiTheme="majorBidi" w:hAnsiTheme="majorBidi" w:cstheme="majorBidi"/>
-          <w:lang w:val="en-US"/>
-        </w:rPr>
-        <w:t xml:space="preserve">better </w:t>
-      </w:r>
-      <w:r>
-        <w:rPr>
-          <w:rFonts w:asciiTheme="majorBidi" w:hAnsiTheme="majorBidi" w:cstheme="majorBidi"/>
-          <w:lang w:val="en-US"/>
-        </w:rPr>
-        <w:t>understand</w:t>
-      </w:r>
-      <w:proofErr w:type="gramEnd"/>
-      <w:r>
-        <w:rPr>
-          <w:rFonts w:asciiTheme="majorBidi" w:hAnsiTheme="majorBidi" w:cstheme="majorBidi"/>
-          <w:lang w:val="en-US"/>
-        </w:rPr>
-        <w:t xml:space="preserve"> the </w:t>
-      </w:r>
-      <w:r>
-        <w:rPr>
-          <w:rFonts w:asciiTheme="majorBidi" w:hAnsiTheme="majorBidi" w:cstheme="majorBidi"/>
-          <w:lang w:val="en-US"/>
-        </w:rPr>
-        <w:t>extent and sustainability consequences</w:t>
-      </w:r>
-      <w:r>
-        <w:rPr>
-          <w:rFonts w:asciiTheme="majorBidi" w:hAnsiTheme="majorBidi" w:cstheme="majorBidi"/>
-          <w:lang w:val="en-US"/>
-        </w:rPr>
-        <w:t xml:space="preserve"> of livelihood switches among sectors</w:t>
-      </w:r>
-      <w:r>
-        <w:rPr>
-          <w:rFonts w:asciiTheme="majorBidi" w:hAnsiTheme="majorBidi" w:cstheme="majorBidi"/>
-          <w:lang w:val="en-US"/>
-        </w:rPr>
-        <w:t xml:space="preserve"> during food shortages</w:t>
-      </w:r>
-      <w:r>
-        <w:rPr>
-          <w:rFonts w:asciiTheme="majorBidi" w:hAnsiTheme="majorBidi" w:cstheme="majorBidi"/>
-          <w:lang w:val="en-US"/>
-        </w:rPr>
-        <w:t>.</w:t>
-      </w:r>
-      <w:r>
-        <w:rPr>
-          <w:rFonts w:asciiTheme="majorBidi" w:hAnsiTheme="majorBidi" w:cstheme="majorBidi"/>
-          <w:lang w:val="en-US"/>
-        </w:rPr>
-        <w:t xml:space="preserve"> </w:t>
-      </w:r>
-      <w:r>
-        <w:rPr>
-          <w:rFonts w:asciiTheme="majorBidi" w:hAnsiTheme="majorBidi" w:cstheme="majorBidi"/>
-          <w:lang w:val="en-US"/>
-        </w:rPr>
-        <w:t>For example, t</w:t>
-      </w:r>
-      <w:r>
-        <w:rPr>
-          <w:rFonts w:asciiTheme="majorBidi" w:hAnsiTheme="majorBidi" w:cstheme="majorBidi"/>
-          <w:lang w:val="en-US"/>
-        </w:rPr>
-        <w:t>imes of fish scarcity in West Africa are known to drive increased bushmeat hunting</w:t>
-      </w:r>
-      <w:r>
-        <w:rPr>
-          <w:rFonts w:asciiTheme="majorBidi" w:hAnsiTheme="majorBidi" w:cstheme="majorBidi"/>
-          <w:lang w:val="en-US"/>
-        </w:rPr>
-        <w:fldChar w:fldCharType="begin" w:fldLock="1"/>
-      </w:r>
-      <w:r>
-        <w:rPr>
-          <w:rFonts w:asciiTheme="majorBidi" w:hAnsiTheme="majorBidi" w:cstheme="majorBidi"/>
-          <w:lang w:val="en-US"/>
-        </w:rPr>
-        <w:instrText>ADDIN CSL_CITATION { "citationItems" : [ { "id" : "ITEM-1", "itemData" : { "DOI" : "10.1126/science.1102425", "ISBN" : "0036-8075", "ISSN" : "1095-9203", "PMID" : "15539602", "abstract" : "The multibillion-dollar trade in bushmeat is among the most immediate threats to the persistence of tropical vertebrates, but our understanding of its underlying drivers and effects on human welfare is limited by a lack of empirical data. We used 30 years of data from Ghana to link mammal declines to the bushmeat trade and to spatial and temporal changes in the availability of fish. We show that years of poor fish supply coincided with increased hunting in nature reserves and sharp declines in biomass of 41 wildlife species. Local market data provide evidence of a direct link between fish supply and subsequent bushmeat demand in villages and show bushmeat's role as a dietary staple in the region. Our results emphasize the urgent need to develop cheap protein alternatives to bushmeat and to improve fisheries management by foreign and domestic fleets to avert extinctions of tropical wildlife.", "author" : [ { "dropping-particle" : "", "family" : "Brashares", "given" : "Justin S", "non-dropping-particle" : "", "parse-names" : false, "suffix" : "" }, { "dropping-particle" : "", "family" : "Arcese", "given" : "Peter", "non-dropping-particle" : "", "parse-names" : false, "suffix" : "" }, { "dropping-particle" : "", "family" : "Sam", "given" : "Moses K", "non-dropping-particle" : "", "parse-names" : false, "suffix" : "" }, { "dropping-particle" : "", "family" : "Coppolillo", "given" : "Peter B", "non-dropping-particle" : "", "parse-names" : false, "suffix" : "" }, { "dropping-particle" : "", "family" : "Sinclair", "given" : "a R E", "non-dropping-particle" : "", "parse-names" : false, "suffix" : "" }, { "dropping-particle" : "", "family" : "Balmford", "given" : "Andrew", "non-dropping-particle" : "", "parse-names" : false, "suffix" : "" } ], "container-title" : "Science", "id" : "ITEM-1", "issue" : "5699", "issued" : { "date-parts" : [ [ "2004" ] ] }, "page" : "1180-1183", "title" : "Bushmeat hunting, wildlife declines, and fish supply in West Africa.", "type" : "article-journal", "volume" : "306" }, "uris" : [ "http://www.mendeley.com/documents/?uuid=29cc327d-dd78-4bf8-9017-10deed906102" ] } ], "mendeley" : { "formattedCitation" : "&lt;sup&gt;45&lt;/sup&gt;", "plainTextFormattedCitation" : "45", "previouslyFormattedCitation" : "&lt;sup&gt;45&lt;/sup&gt;" }, "properties" : { "noteIndex" : 0 }, "schema" : "https://github.com/citation-style-language/schema/raw/master/csl-citation.json" }</w:instrText>
-      </w:r>
-      <w:r>
-        <w:rPr>
-          <w:rFonts w:asciiTheme="majorBidi" w:hAnsiTheme="majorBidi" w:cstheme="majorBidi"/>
-          <w:vertAlign w:val="superscript"/>
-          <w:lang w:val="en-US"/>
-        </w:rPr>
-        <w:fldChar w:fldCharType="separate"/>
-      </w:r>
-      <w:r>
-        <w:rPr>
-          <w:rFonts w:asciiTheme="majorBidi" w:hAnsiTheme="majorBidi" w:cstheme="majorBidi"/>
-          <w:noProof/>
-          <w:vertAlign w:val="superscript"/>
-          <w:lang w:val="en-US"/>
-        </w:rPr>
-        <w:t>45</w:t>
-      </w:r>
-      <w:r>
-        <w:rPr>
-          <w:rFonts w:asciiTheme="majorBidi" w:hAnsiTheme="majorBidi" w:cstheme="majorBidi"/>
-          <w:lang w:val="en-US"/>
-        </w:rPr>
-        <w:fldChar w:fldCharType="end"/>
-      </w:r>
-      <w:r>
-        <w:rPr>
-          <w:rFonts w:asciiTheme="majorBidi" w:hAnsiTheme="majorBidi" w:cstheme="majorBidi"/>
-          <w:lang w:val="en-US"/>
-        </w:rPr>
-        <w:t>, and upturns in unregulated fishing occurred in Somalia as terrestrial systems failed in the early 1990s</w:t>
-      </w:r>
-      <w:r>
-        <w:rPr>
-          <w:rFonts w:asciiTheme="majorBidi" w:hAnsiTheme="majorBidi" w:cstheme="majorBidi"/>
-          <w:lang w:val="en-US"/>
-        </w:rPr>
-        <w:fldChar w:fldCharType="begin" w:fldLock="1"/>
-      </w:r>
-      <w:r>
-        <w:rPr>
-          <w:rFonts w:asciiTheme="majorBidi" w:hAnsiTheme="majorBidi" w:cstheme="majorBidi"/>
-          <w:lang w:val="en-US"/>
-        </w:rPr>
-        <w:instrText>ADDIN CSL_CITATION { "citationItems" : [ { "id" : "ITEM-1", "itemData" : { "DOI" : "10.1111/gcb.13873", "ISBN" : "4955139574", "ISSN" : "13541013", "PMID" : "28199780", "abstract" : "Introduction: D-dimer assay, generally evaluated according to cutoff points calibrated for VTE exclusion, is used to estimate the individual risk of recurrence after a first idiopathic event of venous thromboembolism (VTE). Methods: Commercial D-dimer assays, evaluated according to predetermined cutoff levels for each assay, specific for age (lower in subjects &lt;70 years) and gender (lower in males), were used in the recent DULCIS study. The present analysis compared the results obtained in the DULCIS with those that might have been had using the following different cutoff criteria: traditional cutoff for VTE exclusion, higher levels in subjects aged \u226560 years, or age multiplied by 10. Results: In young subjects, the DULCIS low cutoff levels resulted in half the recurrent events that would have occurred using the other criteria. In elderly patients, the DULCIS results were similar to those calculated for the two age-adjusted criteria. The adoption of traditional VTE exclusion criteria would have led to positive results in the large majority of elderly subjects, without a significant reduction in the rate of recurrent event. Conclusion: The results confirm the usefulness of the cutoff levels used in DULCIS.", "author" : [ { "dropping-particle" : "", "family" : "Cottrell", "given" : "Richard S.", "non-dropping-particle" : "", "parse-names" : false, "suffix" : "" }, { "dropping-particle" : "", "family" : "Fleming", "given" : "Aysha", "non-dropping-particle" : "", "parse-names" : false, "suffix" : "" }, { "dropping-particle" : "", "family" : "Fulton", "given" : "Elizabeth A.", "non-dropping-particle" : "", "parse-names" : false, "suffix" : "" }, { "dropping-particle" : "", "family" : "Nash", "given" : "Kirsty L.", "non-dropping-particle" : "", "parse-names" : false, "suffix" : "" }, { "dropping-particle" : "", "family" : "Watson", "given" : "Reg A.", "non-dropping-particle" : "", "parse-names" : false, "suffix" : "" }, { "dropping-particle" : "", "family" : "Blanchard", "given" : "Julia L.", "non-dropping-particle" : "", "parse-names" : false, "suffix" : "" } ], "container-title" : "Global Change Biology", "id" : "ITEM-1", "issue" : "August", "issued" : { "date-parts" : [ [ "2017" ] ] }, "page" : "1-17", "title" : "Considering land-sea interactions and trade-offs for food and biodiversity", "type" : "article-journal" }, "uris" : [ "http://www.mendeley.com/documents/?uuid=1a086fb9-2bf6-42ed-9517-ae93447214c3" ] } ], "mendeley" : { "formattedCitation" : "&lt;sup&gt;15&lt;/sup&gt;", "plainTextFormattedCitation" : "15", "previouslyFormattedCitation" : "&lt;sup&gt;15&lt;/sup&gt;" }, "properties" : { "noteIndex" : 0 }, "schema" : "https://github.com/citation-style-language/schema/raw/master/csl-citation.json" }</w:instrText>
-      </w:r>
-      <w:r>
-        <w:rPr>
-          <w:rFonts w:asciiTheme="majorBidi" w:hAnsiTheme="majorBidi" w:cstheme="majorBidi"/>
-          <w:lang w:val="en-US"/>
-        </w:rPr>
-        <w:fldChar w:fldCharType="separate"/>
-      </w:r>
-      <w:r>
-        <w:rPr>
-          <w:rFonts w:asciiTheme="majorBidi" w:hAnsiTheme="majorBidi" w:cstheme="majorBidi"/>
-          <w:noProof/>
-          <w:vertAlign w:val="superscript"/>
-          <w:lang w:val="en-US"/>
-        </w:rPr>
-        <w:t>15</w:t>
-      </w:r>
-      <w:r>
-        <w:rPr>
-          <w:rFonts w:asciiTheme="majorBidi" w:hAnsiTheme="majorBidi" w:cstheme="majorBidi"/>
-          <w:lang w:val="en-US"/>
-        </w:rPr>
-        <w:fldChar w:fldCharType="end"/>
-      </w:r>
-      <w:r>
-        <w:rPr>
-          <w:rFonts w:asciiTheme="majorBidi" w:hAnsiTheme="majorBidi" w:cstheme="majorBidi"/>
-          <w:lang w:val="en-US"/>
-        </w:rPr>
-        <w:t xml:space="preserve">. </w:t>
-      </w:r>
-      <w:r>
-        <w:rPr>
-          <w:rFonts w:asciiTheme="majorBidi" w:hAnsiTheme="majorBidi" w:cstheme="majorBidi"/>
-          <w:lang w:val="en-US"/>
-        </w:rPr>
-        <w:t>R</w:t>
-      </w:r>
-      <w:r>
-        <w:rPr>
-          <w:rFonts w:asciiTheme="majorBidi" w:hAnsiTheme="majorBidi" w:cstheme="majorBidi"/>
-          <w:lang w:val="en-US"/>
-        </w:rPr>
-        <w:t>esponse</w:t>
-      </w:r>
-      <w:r>
-        <w:rPr>
-          <w:rFonts w:asciiTheme="majorBidi" w:hAnsiTheme="majorBidi" w:cstheme="majorBidi"/>
-          <w:lang w:val="en-US"/>
-        </w:rPr>
-        <w:t>s</w:t>
-      </w:r>
-      <w:r>
-        <w:rPr>
-          <w:rFonts w:asciiTheme="majorBidi" w:hAnsiTheme="majorBidi" w:cstheme="majorBidi"/>
-          <w:lang w:val="en-US"/>
-        </w:rPr>
-        <w:t xml:space="preserve"> to agricultural shocks in Dominica</w:t>
-      </w:r>
-      <w:r>
-        <w:rPr>
-          <w:rFonts w:asciiTheme="majorBidi" w:hAnsiTheme="majorBidi" w:cstheme="majorBidi"/>
-          <w:lang w:val="en-US"/>
-        </w:rPr>
-        <w:t xml:space="preserve"> further illustrate the potential for land-sea trade-offs</w:t>
-      </w:r>
-      <w:r>
-        <w:rPr>
-          <w:rFonts w:asciiTheme="majorBidi" w:hAnsiTheme="majorBidi" w:cstheme="majorBidi"/>
-          <w:lang w:val="en-US"/>
-        </w:rPr>
-        <w:t>.</w:t>
-      </w:r>
-      <w:r>
-        <w:rPr>
-          <w:rFonts w:asciiTheme="majorBidi" w:hAnsiTheme="majorBidi" w:cstheme="majorBidi"/>
-          <w:lang w:val="en-US"/>
-        </w:rPr>
-        <w:t xml:space="preserve"> </w:t>
-      </w:r>
-      <w:r>
-        <w:rPr>
-          <w:rFonts w:asciiTheme="majorBidi" w:hAnsiTheme="majorBidi" w:cstheme="majorBidi"/>
-          <w:lang w:val="en-US"/>
-        </w:rPr>
-        <w:t xml:space="preserve">Repeated </w:t>
-      </w:r>
-      <w:r>
-        <w:rPr>
-          <w:rFonts w:asciiTheme="majorBidi" w:hAnsiTheme="majorBidi" w:cstheme="majorBidi"/>
-          <w:lang w:val="en-US"/>
-        </w:rPr>
-        <w:t>damage</w:t>
-      </w:r>
-      <w:r>
-        <w:rPr>
-          <w:rFonts w:asciiTheme="majorBidi" w:hAnsiTheme="majorBidi" w:cstheme="majorBidi"/>
-          <w:lang w:val="en-US"/>
-        </w:rPr>
-        <w:t xml:space="preserve"> to farmland from tropical storms</w:t>
-      </w:r>
-      <w:r>
-        <w:rPr>
-          <w:rFonts w:asciiTheme="majorBidi" w:hAnsiTheme="majorBidi" w:cstheme="majorBidi"/>
-          <w:lang w:val="en-US"/>
-        </w:rPr>
-        <w:t xml:space="preserve"> during the 1970s pushed more</w:t>
-      </w:r>
-      <w:r>
-        <w:rPr>
-          <w:rFonts w:asciiTheme="majorBidi" w:hAnsiTheme="majorBidi" w:cstheme="majorBidi"/>
-          <w:lang w:val="en-US"/>
-        </w:rPr>
-        <w:t xml:space="preserve"> of the </w:t>
+        <w:t xml:space="preserve">of the </w:t>
       </w:r>
       <w:r>
         <w:rPr>
@@ -12820,15 +12662,7 @@
           <w:rFonts w:asciiTheme="majorBidi" w:hAnsiTheme="majorBidi" w:cstheme="majorBidi"/>
           <w:lang w:val="en-US"/>
         </w:rPr>
-        <w:t xml:space="preserve"> accelerating the production of diverse genetic lines and pathogen resistance (which </w:t>
-      </w:r>
-      <w:r>
-        <w:rPr>
-          <w:rFonts w:asciiTheme="majorBidi" w:hAnsiTheme="majorBidi" w:cstheme="majorBidi"/>
-          <w:lang w:val="en-US"/>
-        </w:rPr>
-        <w:lastRenderedPageBreak/>
-        <w:t>complements t</w:t>
+        <w:t xml:space="preserve"> accelerating the production of diverse genetic lines and pathogen resistance (which complements t</w:t>
       </w:r>
       <w:r>
         <w:rPr>
@@ -12916,6 +12750,7 @@
           <w:rFonts w:asciiTheme="majorBidi" w:hAnsiTheme="majorBidi" w:cstheme="majorBidi"/>
           <w:lang w:val="en-US"/>
         </w:rPr>
+        <w:lastRenderedPageBreak/>
         <w:t>Despite the growing</w:t>
       </w:r>
       <w:r>
@@ -13289,7 +13124,7 @@
         </w:rPr>
         <w:t>valuable returns on investment from pelagic species</w:t>
       </w:r>
-      <w:ins w:id="6" w:author="Beth Fulton" w:date="2018-05-21T03:01:00Z">
+      <w:ins w:id="3" w:author="Beth Fulton" w:date="2018-05-21T03:01:00Z">
         <w:r>
           <w:rPr>
             <w:rFonts w:asciiTheme="majorBidi" w:hAnsiTheme="majorBidi" w:cstheme="majorBidi"/>
@@ -13477,7 +13312,7 @@
         </w:rPr>
         <w:t xml:space="preserve"> to smooth out shocks to single food items</w:t>
       </w:r>
-      <w:ins w:id="7" w:author="Beth Fulton" w:date="2018-05-21T03:03:00Z">
+      <w:ins w:id="4" w:author="Beth Fulton" w:date="2018-05-21T03:03:00Z">
         <w:r>
           <w:rPr>
             <w:rFonts w:asciiTheme="majorBidi" w:hAnsiTheme="majorBidi" w:cstheme="majorBidi"/>
@@ -13779,15 +13614,7 @@
           <w:rFonts w:asciiTheme="majorBidi" w:hAnsiTheme="majorBidi" w:cstheme="majorBidi"/>
           <w:lang w:val="en-US"/>
         </w:rPr>
-        <w:t xml:space="preserve">, while shocks remain a </w:t>
-      </w:r>
-      <w:r>
-        <w:rPr>
-          <w:rFonts w:asciiTheme="majorBidi" w:hAnsiTheme="majorBidi" w:cstheme="majorBidi"/>
-          <w:lang w:val="en-US"/>
-        </w:rPr>
-        <w:lastRenderedPageBreak/>
-        <w:t>significant barrier to food security in many regions, this method does not account for gradual declines in food production</w:t>
+        <w:t>, while shocks remain a significant barrier to food security in many regions, this method does not account for gradual declines in food production</w:t>
       </w:r>
       <w:r>
         <w:rPr>
@@ -13911,6 +13738,7 @@
           <w:szCs w:val="28"/>
           <w:lang w:val="en-US"/>
         </w:rPr>
+        <w:lastRenderedPageBreak/>
         <w:t>Conclusions</w:t>
       </w:r>
     </w:p>
@@ -14285,15 +14113,7 @@
           <w:rFonts w:asciiTheme="majorBidi" w:hAnsiTheme="majorBidi" w:cstheme="majorBidi"/>
           <w:lang w:val="en-US"/>
         </w:rPr>
-        <w:t xml:space="preserve">. This method identifies shocks through breaks in the autocorrelation structure of a food production </w:t>
-      </w:r>
-      <w:r>
-        <w:rPr>
-          <w:rFonts w:asciiTheme="majorBidi" w:hAnsiTheme="majorBidi" w:cstheme="majorBidi"/>
-          <w:lang w:val="en-US"/>
-        </w:rPr>
-        <w:lastRenderedPageBreak/>
-        <w:t xml:space="preserve">time-series rather than using sector specific indices, making it a standardized approach applicable across crop, livestock, fisheries, and aquaculture sectors. We apply it to a range of data from the UN’s Food and Agricultural Organization (FAO) combined with published datasets. </w:t>
+        <w:t xml:space="preserve">. This method identifies shocks through breaks in the autocorrelation structure of a food production time-series rather than using sector specific indices, making it a standardized approach applicable across crop, livestock, fisheries, and aquaculture sectors. We apply it to a range of data from the UN’s Food and Agricultural Organization (FAO) combined with published datasets. </w:t>
       </w:r>
     </w:p>
     <w:p>
@@ -14333,6 +14153,7 @@
           <w:rFonts w:asciiTheme="majorBidi" w:hAnsiTheme="majorBidi" w:cstheme="majorBidi"/>
           <w:lang w:val="en-US"/>
         </w:rPr>
+        <w:lastRenderedPageBreak/>
         <w:t>We used crop and livestock data from FAOSTAT production quantity dataset 1961 – 2014 dataset (</w:t>
       </w:r>
       <w:hyperlink r:id="rId16" w:history="1">
@@ -14420,7 +14241,7 @@
         </w:rPr>
         <w:t>bal Production dataset,</w:t>
       </w:r>
-      <w:ins w:id="8" w:author="Beth Fulton" w:date="2018-05-21T01:43:00Z">
+      <w:ins w:id="5" w:author="Beth Fulton" w:date="2018-05-21T01:43:00Z">
         <w:r>
           <w:rPr>
             <w:rFonts w:asciiTheme="majorBidi" w:hAnsiTheme="majorBidi" w:cstheme="majorBidi"/>
@@ -14632,15 +14453,7 @@
           <w:rFonts w:asciiTheme="majorBidi" w:hAnsiTheme="majorBidi" w:cstheme="majorBidi"/>
           <w:lang w:val="en-US"/>
         </w:rPr>
-        <w:t xml:space="preserve"> (quantified as data points with a Cook’s </w:t>
-      </w:r>
-      <w:r>
-        <w:rPr>
-          <w:rFonts w:asciiTheme="majorBidi" w:hAnsiTheme="majorBidi" w:cstheme="majorBidi"/>
-          <w:lang w:val="en-US"/>
-        </w:rPr>
-        <w:lastRenderedPageBreak/>
-        <w:t xml:space="preserve">distance &gt; 0.3), </w:t>
+        <w:t xml:space="preserve"> (quantified as data points with a Cook’s distance &gt; 0.3), </w:t>
       </w:r>
       <w:r>
         <w:rPr>
@@ -14728,7 +14541,14 @@
         <w:rPr>
           <w:rFonts w:asciiTheme="majorBidi" w:hAnsiTheme="majorBidi" w:cstheme="majorBidi"/>
         </w:rPr>
-        <w:t>increase back up to at least 95% of this baseline. We calculated shock frequencies for each geographical region, by dividing the number of shocks detected from 1961 – 2013 by the number of time-series used for detection. For annual shock frequencies, for every sector we divided the number of shocks detected for a given year by the number of countries producing in that year. We used this approach to compensate for different numbers of countries within each region or the increasing number of countries producing each year.</w:t>
+        <w:t xml:space="preserve">increase back up to at least 95% of this baseline. We calculated shock frequencies for each geographical region, by dividing the number of shocks detected from </w:t>
+      </w:r>
+      <w:r>
+        <w:rPr>
+          <w:rFonts w:asciiTheme="majorBidi" w:hAnsiTheme="majorBidi" w:cstheme="majorBidi"/>
+        </w:rPr>
+        <w:lastRenderedPageBreak/>
+        <w:t>1961 – 2013 by the number of time-series used for detection. For annual shock frequencies, for every sector we divided the number of shocks detected for a given year by the number of countries producing in that year. We used this approach to compensate for different numbers of countries within each region or the increasing number of countries producing each year.</w:t>
       </w:r>
     </w:p>
     <w:p>
@@ -14862,98 +14682,104 @@
         <w:rPr>
           <w:rFonts w:asciiTheme="majorBidi" w:hAnsiTheme="majorBidi" w:cstheme="majorBidi"/>
         </w:rPr>
+        <w:t>To establish a</w:t>
+      </w:r>
+      <w:r>
+        <w:rPr>
+          <w:rFonts w:asciiTheme="majorBidi" w:hAnsiTheme="majorBidi" w:cstheme="majorBidi"/>
+        </w:rPr>
+        <w:t xml:space="preserve"> reasonable combination of parameters that allow us to </w:t>
+      </w:r>
+      <w:r>
+        <w:rPr>
+          <w:rFonts w:asciiTheme="majorBidi" w:hAnsiTheme="majorBidi" w:cstheme="majorBidi"/>
+        </w:rPr>
+        <w:t>account for uncertainty in shock detection, particularly in</w:t>
+      </w:r>
+      <w:r>
+        <w:rPr>
+          <w:rFonts w:asciiTheme="majorBidi" w:hAnsiTheme="majorBidi" w:cstheme="majorBidi"/>
+        </w:rPr>
+        <w:t xml:space="preserve"> temporal analyses, we constructed a</w:t>
+      </w:r>
+      <w:r>
+        <w:rPr>
+          <w:rFonts w:asciiTheme="majorBidi" w:hAnsiTheme="majorBidi" w:cstheme="majorBidi"/>
+        </w:rPr>
+        <w:t xml:space="preserve"> confidence</w:t>
+      </w:r>
+      <w:r>
+        <w:rPr>
+          <w:rFonts w:asciiTheme="majorBidi" w:hAnsiTheme="majorBidi" w:cstheme="majorBidi"/>
+        </w:rPr>
+        <w:t xml:space="preserve"> interval of</w:t>
+      </w:r>
+      <w:r>
+        <w:rPr>
+          <w:rFonts w:asciiTheme="majorBidi" w:hAnsiTheme="majorBidi" w:cstheme="majorBidi"/>
+        </w:rPr>
+        <w:t xml:space="preserve"> </w:t>
+      </w:r>
+      <w:r>
+        <w:rPr>
+          <w:rFonts w:asciiTheme="majorBidi" w:hAnsiTheme="majorBidi" w:cstheme="majorBidi"/>
+        </w:rPr>
+        <w:t>shock frequencies over time. W</w:t>
+      </w:r>
+      <w:r>
+        <w:rPr>
+          <w:rFonts w:asciiTheme="majorBidi" w:hAnsiTheme="majorBidi" w:cstheme="majorBidi"/>
+        </w:rPr>
+        <w:t xml:space="preserve">e ran the shock detection analysis using a range of values for LOESS span (0.2 – 0.8, by 0.1), duration used for production baseline average (3, 5, 7, and 9 years) and average type (mean or median). The minimum and maximum of annual shock frequencies produced by changing these parameters yielded a plausible </w:t>
+      </w:r>
+      <w:r>
+        <w:rPr>
+          <w:rFonts w:asciiTheme="majorBidi" w:hAnsiTheme="majorBidi" w:cstheme="majorBidi"/>
+        </w:rPr>
+        <w:t xml:space="preserve">range </w:t>
+      </w:r>
+      <w:r>
+        <w:rPr>
+          <w:rFonts w:asciiTheme="majorBidi" w:hAnsiTheme="majorBidi" w:cstheme="majorBidi"/>
+        </w:rPr>
+        <w:t>of</w:t>
+      </w:r>
+      <w:r>
+        <w:rPr>
+          <w:rFonts w:asciiTheme="majorBidi" w:hAnsiTheme="majorBidi" w:cstheme="majorBidi"/>
+        </w:rPr>
+        <w:t xml:space="preserve"> shock frequencies over time</w:t>
+      </w:r>
+      <w:r>
+        <w:rPr>
+          <w:rFonts w:asciiTheme="majorBidi" w:hAnsiTheme="majorBidi" w:cstheme="majorBidi"/>
+        </w:rPr>
+        <w:t xml:space="preserve">. To </w:t>
+      </w:r>
+      <w:r>
+        <w:rPr>
+          <w:rFonts w:asciiTheme="majorBidi" w:hAnsiTheme="majorBidi" w:cstheme="majorBidi"/>
+        </w:rPr>
+        <w:t>s</w:t>
+      </w:r>
+      <w:r>
+        <w:rPr>
+          <w:rFonts w:asciiTheme="majorBidi" w:hAnsiTheme="majorBidi" w:cstheme="majorBidi"/>
+        </w:rPr>
+        <w:t xml:space="preserve">elect the </w:t>
+      </w:r>
+      <w:r>
+        <w:rPr>
+          <w:rFonts w:asciiTheme="majorBidi" w:hAnsiTheme="majorBidi" w:cstheme="majorBidi"/>
+        </w:rPr>
+        <w:t xml:space="preserve">combination to apply to our analysis of shock size, </w:t>
+      </w:r>
+      <w:r>
+        <w:rPr>
+          <w:rFonts w:asciiTheme="majorBidi" w:hAnsiTheme="majorBidi" w:cstheme="majorBidi"/>
+        </w:rPr>
         <w:lastRenderedPageBreak/>
-        <w:t>To establish a</w:t>
-      </w:r>
-      <w:r>
-        <w:rPr>
-          <w:rFonts w:asciiTheme="majorBidi" w:hAnsiTheme="majorBidi" w:cstheme="majorBidi"/>
-        </w:rPr>
-        <w:t xml:space="preserve"> reasonable combination of parameters that allow us to </w:t>
-      </w:r>
-      <w:r>
-        <w:rPr>
-          <w:rFonts w:asciiTheme="majorBidi" w:hAnsiTheme="majorBidi" w:cstheme="majorBidi"/>
-        </w:rPr>
-        <w:t>account for uncertainty in shock detection, particularly in</w:t>
-      </w:r>
-      <w:r>
-        <w:rPr>
-          <w:rFonts w:asciiTheme="majorBidi" w:hAnsiTheme="majorBidi" w:cstheme="majorBidi"/>
-        </w:rPr>
-        <w:t xml:space="preserve"> temporal analyses, we constructed a</w:t>
-      </w:r>
-      <w:r>
-        <w:rPr>
-          <w:rFonts w:asciiTheme="majorBidi" w:hAnsiTheme="majorBidi" w:cstheme="majorBidi"/>
-        </w:rPr>
-        <w:t xml:space="preserve"> confidence</w:t>
-      </w:r>
-      <w:r>
-        <w:rPr>
-          <w:rFonts w:asciiTheme="majorBidi" w:hAnsiTheme="majorBidi" w:cstheme="majorBidi"/>
-        </w:rPr>
-        <w:t xml:space="preserve"> interval of</w:t>
-      </w:r>
-      <w:r>
-        <w:rPr>
-          <w:rFonts w:asciiTheme="majorBidi" w:hAnsiTheme="majorBidi" w:cstheme="majorBidi"/>
-        </w:rPr>
-        <w:t xml:space="preserve"> </w:t>
-      </w:r>
-      <w:r>
-        <w:rPr>
-          <w:rFonts w:asciiTheme="majorBidi" w:hAnsiTheme="majorBidi" w:cstheme="majorBidi"/>
-        </w:rPr>
-        <w:t>shock frequencies over time. W</w:t>
-      </w:r>
-      <w:r>
-        <w:rPr>
-          <w:rFonts w:asciiTheme="majorBidi" w:hAnsiTheme="majorBidi" w:cstheme="majorBidi"/>
-        </w:rPr>
-        <w:t xml:space="preserve">e ran the shock detection analysis using a range of values for LOESS span (0.2 – 0.8, by 0.1), duration used for production baseline average (3, 5, 7, and 9 years) and average type (mean or median). The minimum and maximum of annual shock frequencies produced by changing these parameters yielded a plausible </w:t>
-      </w:r>
-      <w:r>
-        <w:rPr>
-          <w:rFonts w:asciiTheme="majorBidi" w:hAnsiTheme="majorBidi" w:cstheme="majorBidi"/>
-        </w:rPr>
-        <w:t xml:space="preserve">range </w:t>
-      </w:r>
-      <w:r>
-        <w:rPr>
-          <w:rFonts w:asciiTheme="majorBidi" w:hAnsiTheme="majorBidi" w:cstheme="majorBidi"/>
-        </w:rPr>
-        <w:t>of</w:t>
-      </w:r>
-      <w:r>
-        <w:rPr>
-          <w:rFonts w:asciiTheme="majorBidi" w:hAnsiTheme="majorBidi" w:cstheme="majorBidi"/>
-        </w:rPr>
-        <w:t xml:space="preserve"> shock frequencies over time</w:t>
-      </w:r>
-      <w:r>
-        <w:rPr>
-          <w:rFonts w:asciiTheme="majorBidi" w:hAnsiTheme="majorBidi" w:cstheme="majorBidi"/>
-        </w:rPr>
-        <w:t xml:space="preserve">. To </w:t>
-      </w:r>
-      <w:r>
-        <w:rPr>
-          <w:rFonts w:asciiTheme="majorBidi" w:hAnsiTheme="majorBidi" w:cstheme="majorBidi"/>
-        </w:rPr>
-        <w:t>s</w:t>
-      </w:r>
-      <w:r>
-        <w:rPr>
-          <w:rFonts w:asciiTheme="majorBidi" w:hAnsiTheme="majorBidi" w:cstheme="majorBidi"/>
-        </w:rPr>
-        <w:t xml:space="preserve">elect the </w:t>
-      </w:r>
-      <w:r>
-        <w:rPr>
-          <w:rFonts w:asciiTheme="majorBidi" w:hAnsiTheme="majorBidi" w:cstheme="majorBidi"/>
-        </w:rPr>
-        <w:t>combination to apply to our analysis of shock size, frequency, recovery times, and drivers, we identified the combination that minimised the sum of squared residuals with the mean of this range through time. This combination was a LOESS span of 0.6, and 7-year median production baseline (</w:t>
+        <w:t>frequency, recovery times, and drivers, we identified the combination that minimised the sum of squared residuals with the mean of this range through time. This combination was a LOESS span of 0.6, and 7-year median production baseline (</w:t>
       </w:r>
       <w:r>
         <w:rPr>
@@ -15033,7 +14859,7 @@
           <w:rFonts w:asciiTheme="majorBidi" w:hAnsiTheme="majorBidi" w:cstheme="majorBidi"/>
           <w:lang w:val="en-US"/>
         </w:rPr>
-        <w:instrText>ADDIN CSL_CITATION { "citationItems" : [ { "id" : "ITEM-1", "itemData" : { "DOI" : "10.1016/j.gloenvcha.2016.11.003", "ISSN" : "09593780", "abstract" : "Sudden disruptions, or shocks, to food production can adversely impact access to and trade of food commodities. Seafood is the most traded food commodity and is globally important to human nutrition. The seafood production and trade system is exposed to a variety of disruptions including fishery collapses, natural disasters, oil spills, policy changes, and aquaculture disease outbreaks, aquafeed resource access and price spikes. The patterns and trends of these shocks to fisheries and aquaculture are poorly characterized and this limits the ability to generalize or predict responses to political, economic, and environmental changes. We applied a statistical shock detection approach to historic fisheries and aquaculture data to identify shocks over the period 1976???2011. A complementary case study approach was used to identify possible key social and political dynamics related to these shocks. The lack of a trend in the frequency or magnitude of the identified shocks and the range of identified causes suggest shocks are a common feature of these systems which occur due to a variety, and often multiple and simultaneous, causes. Shocks occurred most frequently in the Caribbean and Central America, the Middle East and North Africa, and South America, while the largest magnitude shocks occurred in Asia, Europe, and Africa. Shocks also occurred more frequently in aquaculture systems than in capture systems, particularly in recent years. In response to shocks, countries tend to increase imports and experience decreases in supply. The specific combination of changes in trade and supply are context specific, which is highlighted through four case studies. Historical examples of shocks considered in this study can inform policy for responding to shocks and identify potential risks and opportunities to build resilience in the global food system.", "author" : [ { "dropping-particle" : "", "family" : "Gephart", "given" : "Jessica A", "non-dropping-particle" : "", "parse-names" : false, "suffix" : "" }, { "dropping-particle" : "", "family" : "Deutsch", "given" : "Lisa", "non-dropping-particle" : "", "parse-names" : false, "suffix" : "" }, { "dropping-particle" : "", "family" : "Pace", "given" : "Michael L", "non-dropping-particle" : "", "parse-names" : false, "suffix" : "" }, { "dropping-particle" : "", "family" : "Troell", "given" : "Max", "non-dropping-particle" : "", "parse-names" : false, "suffix" : "" }, { "dropping-particle" : "", "family" : "Seekell", "given" : "David A", "non-dropping-particle" : "", "parse-names" : false, "suffix" : "" } ], "container-title" : "Global Environmental Change", "id" : "ITEM-1", "issued" : { "date-parts" : [ [ "2017" ] ] }, "page" : "24-32", "title" : "Shocks to fish production: Identification, trends, and consequences", "type" : "article-journal", "volume" : "42" }, "uris" : [ "http://www.mendeley.com/documents/?uuid=33344d1c-6f8a-4e7b-96bf-85f4a2c9865e" ] } ], "mendeley" : { "formattedCitation" : "&lt;sup&gt;1&lt;/sup&gt;", "plainTextFormattedCitation" : "1", "previouslyFormattedCitation" : "&lt;sup&gt;1&lt;/sup&gt;" }, "properties" : {  }, "schema" : "https://github.com/citation-style-language/schema/raw/master/csl-citation.json" }</w:instrText>
+        <w:instrText>ADDIN CSL_CITATION { "citationItems" : [ { "id" : "ITEM-1", "itemData" : { "DOI" : "10.1016/j.gloenvcha.2016.11.003", "ISSN" : "09593780", "abstract" : "Sudden disruptions, or shocks, to food production can adversely impact access to and trade of food commodities. Seafood is the most traded food commodity and is globally important to human nutrition. The seafood production and trade system is exposed to a variety of disruptions including fishery collapses, natural disasters, oil spills, policy changes, and aquaculture disease outbreaks, aquafeed resource access and price spikes. The patterns and trends of these shocks to fisheries and aquaculture are poorly characterized and this limits the ability to generalize or predict responses to political, economic, and environmental changes. We applied a statistical shock detection approach to historic fisheries and aquaculture data to identify shocks over the period 1976???2011. A complementary case study approach was used to identify possible key social and political dynamics related to these shocks. The lack of a trend in the frequency or magnitude of the identified shocks and the range of identified causes suggest shocks are a common feature of these systems which occur due to a variety, and often multiple and simultaneous, causes. Shocks occurred most frequently in the Caribbean and Central America, the Middle East and North Africa, and South America, while the largest magnitude shocks occurred in Asia, Europe, and Africa. Shocks also occurred more frequently in aquaculture systems than in capture systems, particularly in recent years. In response to shocks, countries tend to increase imports and experience decreases in supply. The specific combination of changes in trade and supply are context specific, which is highlighted through four case studies. Historical examples of shocks considered in this study can inform policy for responding to shocks and identify potential risks and opportunities to build resilience in the global food system.", "author" : [ { "dropping-particle" : "", "family" : "Gephart", "given" : "Jessica A", "non-dropping-particle" : "", "parse-names" : false, "suffix" : "" }, { "dropping-particle" : "", "family" : "Deutsch", "given" : "Lisa", "non-dropping-particle" : "", "parse-names" : false, "suffix" : "" }, { "dropping-particle" : "", "family" : "Pace", "given" : "Michael L", "non-dropping-particle" : "", "parse-names" : false, "suffix" : "" }, { "dropping-particle" : "", "family" : "Troell", "given" : "Max", "non-dropping-particle" : "", "parse-names" : false, "suffix" : "" }, { "dropping-particle" : "", "family" : "Seekell", "given" : "David A", "non-dropping-particle" : "", "parse-names" : false, "suffix" : "" } ], "container-title" : "Global Environmental Change", "id" : "ITEM-1", "issued" : { "date-parts" : [ [ "2017" ] ] }, "page" : "24-32", "title" : "Shocks to fish production: Identification, trends, and consequences", "type" : "article-journal", "volume" : "42" }, "uris" : [ "http://www.mendeley.com/documents/?uuid=33344d1c-6f8a-4e7b-96bf-85f4a2c9865e" ] } ], "mendeley" : { "formattedCitation" : "&lt;sup&gt;1&lt;/sup&gt;", "plainTextFormattedCitation" : "1", "previouslyFormattedCitation" : "&lt;sup&gt;1&lt;/sup&gt;" }, "properties" : { "noteIndex" : 0 }, "schema" : "https://github.com/citation-style-language/schema/raw/master/csl-citation.json" }</w:instrText>
       </w:r>
       <w:r>
         <w:rPr>
@@ -15169,7 +14995,7 @@
           <w:rFonts w:asciiTheme="majorBidi" w:hAnsiTheme="majorBidi" w:cstheme="majorBidi"/>
           <w:lang w:val="en-US"/>
         </w:rPr>
-        <w:instrText>ADDIN CSL_CITATION { "citationItems" : [ { "id" : "ITEM-1", "itemData" : { "DOI" : "10.1016/j.gloenvcha.2016.11.003", "ISSN" : "09593780", "abstract" : "Sudden disruptions, or shocks, to food production can adversely impact access to and trade of food commodities. Seafood is the most traded food commodity and is globally important to human nutrition. The seafood production and trade system is exposed to a variety of disruptions including fishery collapses, natural disasters, oil spills, policy changes, and aquaculture disease outbreaks, aquafeed resource access and price spikes. The patterns and trends of these shocks to fisheries and aquaculture are poorly characterized and this limits the ability to generalize or predict responses to political, economic, and environmental changes. We applied a statistical shock detection approach to historic fisheries and aquaculture data to identify shocks over the period 1976???2011. A complementary case study approach was used to identify possible key social and political dynamics related to these shocks. The lack of a trend in the frequency or magnitude of the identified shocks and the range of identified causes suggest shocks are a common feature of these systems which occur due to a variety, and often multiple and simultaneous, causes. Shocks occurred most frequently in the Caribbean and Central America, the Middle East and North Africa, and South America, while the largest magnitude shocks occurred in Asia, Europe, and Africa. Shocks also occurred more frequently in aquaculture systems than in capture systems, particularly in recent years. In response to shocks, countries tend to increase imports and experience decreases in supply. The specific combination of changes in trade and supply are context specific, which is highlighted through four case studies. Historical examples of shocks considered in this study can inform policy for responding to shocks and identify potential risks and opportunities to build resilience in the global food system.", "author" : [ { "dropping-particle" : "", "family" : "Gephart", "given" : "Jessica A", "non-dropping-particle" : "", "parse-names" : false, "suffix" : "" }, { "dropping-particle" : "", "family" : "Deutsch", "given" : "Lisa", "non-dropping-particle" : "", "parse-names" : false, "suffix" : "" }, { "dropping-particle" : "", "family" : "Pace", "given" : "Michael L", "non-dropping-particle" : "", "parse-names" : false, "suffix" : "" }, { "dropping-particle" : "", "family" : "Troell", "given" : "Max", "non-dropping-particle" : "", "parse-names" : false, "suffix" : "" }, { "dropping-particle" : "", "family" : "Seekell", "given" : "David A", "non-dropping-particle" : "", "parse-names" : false, "suffix" : "" } ], "container-title" : "Global Environmental Change", "id" : "ITEM-1", "issued" : { "date-parts" : [ [ "2017" ] ] }, "page" : "24-32", "title" : "Shocks to fish production: Identification, trends, and consequences", "type" : "article-journal", "volume" : "42" }, "uris" : [ "http://www.mendeley.com/documents/?uuid=33344d1c-6f8a-4e7b-96bf-85f4a2c9865e" ] } ], "mendeley" : { "formattedCitation" : "&lt;sup&gt;1&lt;/sup&gt;", "plainTextFormattedCitation" : "1", "previouslyFormattedCitation" : "&lt;sup&gt;1&lt;/sup&gt;" }, "properties" : {  }, "schema" : "https://github.com/citation-style-language/schema/raw/master/csl-citation.json" }</w:instrText>
+        <w:instrText>ADDIN CSL_CITATION { "citationItems" : [ { "id" : "ITEM-1", "itemData" : { "DOI" : "10.1016/j.gloenvcha.2016.11.003", "ISSN" : "09593780", "abstract" : "Sudden disruptions, or shocks, to food production can adversely impact access to and trade of food commodities. Seafood is the most traded food commodity and is globally important to human nutrition. The seafood production and trade system is exposed to a variety of disruptions including fishery collapses, natural disasters, oil spills, policy changes, and aquaculture disease outbreaks, aquafeed resource access and price spikes. The patterns and trends of these shocks to fisheries and aquaculture are poorly characterized and this limits the ability to generalize or predict responses to political, economic, and environmental changes. We applied a statistical shock detection approach to historic fisheries and aquaculture data to identify shocks over the period 1976???2011. A complementary case study approach was used to identify possible key social and political dynamics related to these shocks. The lack of a trend in the frequency or magnitude of the identified shocks and the range of identified causes suggest shocks are a common feature of these systems which occur due to a variety, and often multiple and simultaneous, causes. Shocks occurred most frequently in the Caribbean and Central America, the Middle East and North Africa, and South America, while the largest magnitude shocks occurred in Asia, Europe, and Africa. Shocks also occurred more frequently in aquaculture systems than in capture systems, particularly in recent years. In response to shocks, countries tend to increase imports and experience decreases in supply. The specific combination of changes in trade and supply are context specific, which is highlighted through four case studies. Historical examples of shocks considered in this study can inform policy for responding to shocks and identify potential risks and opportunities to build resilience in the global food system.", "author" : [ { "dropping-particle" : "", "family" : "Gephart", "given" : "Jessica A", "non-dropping-particle" : "", "parse-names" : false, "suffix" : "" }, { "dropping-particle" : "", "family" : "Deutsch", "given" : "Lisa", "non-dropping-particle" : "", "parse-names" : false, "suffix" : "" }, { "dropping-particle" : "", "family" : "Pace", "given" : "Michael L", "non-dropping-particle" : "", "parse-names" : false, "suffix" : "" }, { "dropping-particle" : "", "family" : "Troell", "given" : "Max", "non-dropping-particle" : "", "parse-names" : false, "suffix" : "" }, { "dropping-particle" : "", "family" : "Seekell", "given" : "David A", "non-dropping-particle" : "", "parse-names" : false, "suffix" : "" } ], "container-title" : "Global Environmental Change", "id" : "ITEM-1", "issued" : { "date-parts" : [ [ "2017" ] ] }, "page" : "24-32", "title" : "Shocks to fish production: Identification, trends, and consequences", "type" : "article-journal", "volume" : "42" }, "uris" : [ "http://www.mendeley.com/documents/?uuid=33344d1c-6f8a-4e7b-96bf-85f4a2c9865e" ] } ], "mendeley" : { "formattedCitation" : "&lt;sup&gt;1&lt;/sup&gt;", "plainTextFormattedCitation" : "1", "previouslyFormattedCitation" : "&lt;sup&gt;1&lt;/sup&gt;" }, "properties" : { "noteIndex" : 0 }, "schema" : "https://github.com/citation-style-language/schema/raw/master/csl-citation.json" }</w:instrText>
       </w:r>
       <w:r>
         <w:rPr>
@@ -15273,7 +15099,79 @@
           <w:rFonts w:asciiTheme="majorBidi" w:hAnsiTheme="majorBidi" w:cstheme="majorBidi"/>
           <w:lang w:val="en-US"/>
         </w:rPr>
-        <w:t xml:space="preserve"> </w:t>
+        <w:t xml:space="preserve"> models</w:t>
+      </w:r>
+      <w:r>
+        <w:rPr>
+          <w:rFonts w:asciiTheme="majorBidi" w:hAnsiTheme="majorBidi" w:cstheme="majorBidi"/>
+          <w:lang w:val="en-US"/>
+        </w:rPr>
+        <w:t xml:space="preserve">, we </w:t>
+      </w:r>
+      <w:r>
+        <w:rPr>
+          <w:rFonts w:asciiTheme="majorBidi" w:hAnsiTheme="majorBidi" w:cstheme="majorBidi"/>
+          <w:lang w:val="en-US"/>
+        </w:rPr>
+        <w:t xml:space="preserve">simulated production time series using a range of variance structures (standard deviations from 0.1 – 1) and imposed different shock sizes (0 – 6) to each simulation. We applied the shock detection approach described </w:t>
+      </w:r>
+      <w:r>
+        <w:rPr>
+          <w:rFonts w:asciiTheme="majorBidi" w:hAnsiTheme="majorBidi" w:cstheme="majorBidi"/>
+          <w:lang w:val="en-US"/>
+        </w:rPr>
+        <w:t>above</w:t>
+      </w:r>
+      <w:r>
+        <w:rPr>
+          <w:rFonts w:asciiTheme="majorBidi" w:hAnsiTheme="majorBidi" w:cstheme="majorBidi"/>
+          <w:lang w:val="en-US"/>
+        </w:rPr>
+        <w:t xml:space="preserve"> to each simulation and repeated this 1000 times for each shock size /standard deviation combination. As Gephart et al </w:t>
+      </w:r>
+      <w:r>
+        <w:rPr>
+          <w:rFonts w:asciiTheme="majorBidi" w:hAnsiTheme="majorBidi" w:cstheme="majorBidi"/>
+          <w:lang w:val="en-US"/>
+        </w:rPr>
+        <w:fldChar w:fldCharType="begin" w:fldLock="1"/>
+      </w:r>
+      <w:r>
+        <w:rPr>
+          <w:rFonts w:asciiTheme="majorBidi" w:hAnsiTheme="majorBidi" w:cstheme="majorBidi"/>
+          <w:lang w:val="en-US"/>
+        </w:rPr>
+        <w:instrText>ADDIN CSL_CITATION { "citationItems" : [ { "id" : "ITEM-1", "itemData" : { "DOI" : "10.1016/j.gloenvcha.2016.11.003", "ISSN" : "09593780", "abstract" : "Sudden disruptions, or shocks, to food production can adversely impact access to and trade of food commodities. Seafood is the most traded food commodity and is globally important to human nutrition. The seafood production and trade system is exposed to a variety of disruptions including fishery collapses, natural disasters, oil spills, policy changes, and aquaculture disease outbreaks, aquafeed resource access and price spikes. The patterns and trends of these shocks to fisheries and aquaculture are poorly characterized and this limits the ability to generalize or predict responses to political, economic, and environmental changes. We applied a statistical shock detection approach to historic fisheries and aquaculture data to identify shocks over the period 1976???2011. A complementary case study approach was used to identify possible key social and political dynamics related to these shocks. The lack of a trend in the frequency or magnitude of the identified shocks and the range of identified causes suggest shocks are a common feature of these systems which occur due to a variety, and often multiple and simultaneous, causes. Shocks occurred most frequently in the Caribbean and Central America, the Middle East and North Africa, and South America, while the largest magnitude shocks occurred in Asia, Europe, and Africa. Shocks also occurred more frequently in aquaculture systems than in capture systems, particularly in recent years. In response to shocks, countries tend to increase imports and experience decreases in supply. The specific combination of changes in trade and supply are context specific, which is highlighted through four case studies. Historical examples of shocks considered in this study can inform policy for responding to shocks and identify potential risks and opportunities to build resilience in the global food system.", "author" : [ { "dropping-particle" : "", "family" : "Gephart", "given" : "Jessica A", "non-dropping-particle" : "", "parse-names" : false, "suffix" : "" }, { "dropping-particle" : "", "family" : "Deutsch", "given" : "Lisa", "non-dropping-particle" : "", "parse-names" : false, "suffix" : "" }, { "dropping-particle" : "", "family" : "Pace", "given" : "Michael L", "non-dropping-particle" : "", "parse-names" : false, "suffix" : "" }, { "dropping-particle" : "", "family" : "Troell", "given" : "Max", "non-dropping-particle" : "", "parse-names" : false, "suffix" : "" }, { "dropping-particle" : "", "family" : "Seekell", "given" : "David A", "non-dropping-particle" : "", "parse-names" : false, "suffix" : "" } ], "container-title" : "Global Environmental Change", "id" : "ITEM-1", "issued" : { "date-parts" : [ [ "2017" ] ] }, "page" : "24-32", "title" : "Shocks to fish production: Identification, trends, and consequences", "type" : "article-journal", "volume" : "42" }, "uris" : [ "http://www.mendeley.com/documents/?uuid=33344d1c-6f8a-4e7b-96bf-85f4a2c9865e" ] } ], "mendeley" : { "formattedCitation" : "&lt;sup&gt;1&lt;/sup&gt;", "plainTextFormattedCitation" : "1", "previouslyFormattedCitation" : "&lt;sup&gt;1&lt;/sup&gt;" }, "properties" : { "noteIndex" : 0 }, "schema" : "https://github.com/citation-style-language/schema/raw/master/csl-citation.json" }</w:instrText>
+      </w:r>
+      <w:r>
+        <w:rPr>
+          <w:rFonts w:asciiTheme="majorBidi" w:hAnsiTheme="majorBidi" w:cstheme="majorBidi"/>
+          <w:lang w:val="en-US"/>
+        </w:rPr>
+        <w:fldChar w:fldCharType="separate"/>
+      </w:r>
+      <w:r>
+        <w:rPr>
+          <w:rFonts w:asciiTheme="majorBidi" w:hAnsiTheme="majorBidi" w:cstheme="majorBidi"/>
+          <w:noProof/>
+          <w:vertAlign w:val="superscript"/>
+          <w:lang w:val="en-US"/>
+        </w:rPr>
+        <w:t>1</w:t>
+      </w:r>
+      <w:r>
+        <w:rPr>
+          <w:rFonts w:asciiTheme="majorBidi" w:hAnsiTheme="majorBidi" w:cstheme="majorBidi"/>
+          <w:lang w:val="en-US"/>
+        </w:rPr>
+        <w:fldChar w:fldCharType="end"/>
+      </w:r>
+      <w:r>
+        <w:rPr>
+          <w:rFonts w:asciiTheme="majorBidi" w:hAnsiTheme="majorBidi" w:cstheme="majorBidi"/>
+          <w:lang w:val="en-US"/>
+        </w:rPr>
+        <w:t xml:space="preserve"> found in their study, the sensitivity of shock detection decreases for a given shock size as the embedded variance in a time series increases. Further, across all values of time series </w:t>
       </w:r>
       <w:r>
         <w:rPr>
@@ -15281,79 +15179,7 @@
           <w:lang w:val="en-US"/>
         </w:rPr>
         <w:lastRenderedPageBreak/>
-        <w:t>models</w:t>
-      </w:r>
-      <w:r>
-        <w:rPr>
-          <w:rFonts w:asciiTheme="majorBidi" w:hAnsiTheme="majorBidi" w:cstheme="majorBidi"/>
-          <w:lang w:val="en-US"/>
-        </w:rPr>
-        <w:t xml:space="preserve">, we </w:t>
-      </w:r>
-      <w:r>
-        <w:rPr>
-          <w:rFonts w:asciiTheme="majorBidi" w:hAnsiTheme="majorBidi" w:cstheme="majorBidi"/>
-          <w:lang w:val="en-US"/>
-        </w:rPr>
-        <w:t xml:space="preserve">simulated production time series using a range of variance structures (standard deviations from 0.1 – 1) and imposed different shock sizes (0 – 6) to each simulation. We applied the shock detection approach described </w:t>
-      </w:r>
-      <w:r>
-        <w:rPr>
-          <w:rFonts w:asciiTheme="majorBidi" w:hAnsiTheme="majorBidi" w:cstheme="majorBidi"/>
-          <w:lang w:val="en-US"/>
-        </w:rPr>
-        <w:t>above</w:t>
-      </w:r>
-      <w:r>
-        <w:rPr>
-          <w:rFonts w:asciiTheme="majorBidi" w:hAnsiTheme="majorBidi" w:cstheme="majorBidi"/>
-          <w:lang w:val="en-US"/>
-        </w:rPr>
-        <w:t xml:space="preserve"> to each simulation and repeated this 1000 times for each shock size /standard deviation combination. As Gephart et al </w:t>
-      </w:r>
-      <w:r>
-        <w:rPr>
-          <w:rFonts w:asciiTheme="majorBidi" w:hAnsiTheme="majorBidi" w:cstheme="majorBidi"/>
-          <w:lang w:val="en-US"/>
-        </w:rPr>
-        <w:fldChar w:fldCharType="begin" w:fldLock="1"/>
-      </w:r>
-      <w:r>
-        <w:rPr>
-          <w:rFonts w:asciiTheme="majorBidi" w:hAnsiTheme="majorBidi" w:cstheme="majorBidi"/>
-          <w:lang w:val="en-US"/>
-        </w:rPr>
-        <w:instrText>ADDIN CSL_CITATION { "citationItems" : [ { "id" : "ITEM-1", "itemData" : { "DOI" : "10.1016/j.gloenvcha.2016.11.003", "ISSN" : "09593780", "abstract" : "Sudden disruptions, or shocks, to food production can adversely impact access to and trade of food commodities. Seafood is the most traded food commodity and is globally important to human nutrition. The seafood production and trade system is exposed to a variety of disruptions including fishery collapses, natural disasters, oil spills, policy changes, and aquaculture disease outbreaks, aquafeed resource access and price spikes. The patterns and trends of these shocks to fisheries and aquaculture are poorly characterized and this limits the ability to generalize or predict responses to political, economic, and environmental changes. We applied a statistical shock detection approach to historic fisheries and aquaculture data to identify shocks over the period 1976???2011. A complementary case study approach was used to identify possible key social and political dynamics related to these shocks. The lack of a trend in the frequency or magnitude of the identified shocks and the range of identified causes suggest shocks are a common feature of these systems which occur due to a variety, and often multiple and simultaneous, causes. Shocks occurred most frequently in the Caribbean and Central America, the Middle East and North Africa, and South America, while the largest magnitude shocks occurred in Asia, Europe, and Africa. Shocks also occurred more frequently in aquaculture systems than in capture systems, particularly in recent years. In response to shocks, countries tend to increase imports and experience decreases in supply. The specific combination of changes in trade and supply are context specific, which is highlighted through four case studies. Historical examples of shocks considered in this study can inform policy for responding to shocks and identify potential risks and opportunities to build resilience in the global food system.", "author" : [ { "dropping-particle" : "", "family" : "Gephart", "given" : "Jessica A", "non-dropping-particle" : "", "parse-names" : false, "suffix" : "" }, { "dropping-particle" : "", "family" : "Deutsch", "given" : "Lisa", "non-dropping-particle" : "", "parse-names" : false, "suffix" : "" }, { "dropping-particle" : "", "family" : "Pace", "given" : "Michael L", "non-dropping-particle" : "", "parse-names" : false, "suffix" : "" }, { "dropping-particle" : "", "family" : "Troell", "given" : "Max", "non-dropping-particle" : "", "parse-names" : false, "suffix" : "" }, { "dropping-particle" : "", "family" : "Seekell", "given" : "David A", "non-dropping-particle" : "", "parse-names" : false, "suffix" : "" } ], "container-title" : "Global Environmental Change", "id" : "ITEM-1", "issued" : { "date-parts" : [ [ "2017" ] ] }, "page" : "24-32", "title" : "Shocks to fish production: Identification, trends, and consequences", "type" : "article-journal", "volume" : "42" }, "uris" : [ "http://www.mendeley.com/documents/?uuid=33344d1c-6f8a-4e7b-96bf-85f4a2c9865e" ] } ], "mendeley" : { "formattedCitation" : "&lt;sup&gt;1&lt;/sup&gt;", "plainTextFormattedCitation" : "1", "previouslyFormattedCitation" : "&lt;sup&gt;1&lt;/sup&gt;" }, "properties" : {  }, "schema" : "https://github.com/citation-style-language/schema/raw/master/csl-citation.json" }</w:instrText>
-      </w:r>
-      <w:r>
-        <w:rPr>
-          <w:rFonts w:asciiTheme="majorBidi" w:hAnsiTheme="majorBidi" w:cstheme="majorBidi"/>
-          <w:lang w:val="en-US"/>
-        </w:rPr>
-        <w:fldChar w:fldCharType="separate"/>
-      </w:r>
-      <w:r>
-        <w:rPr>
-          <w:rFonts w:asciiTheme="majorBidi" w:hAnsiTheme="majorBidi" w:cstheme="majorBidi"/>
-          <w:noProof/>
-          <w:vertAlign w:val="superscript"/>
-          <w:lang w:val="en-US"/>
-        </w:rPr>
-        <w:t>1</w:t>
-      </w:r>
-      <w:r>
-        <w:rPr>
-          <w:rFonts w:asciiTheme="majorBidi" w:hAnsiTheme="majorBidi" w:cstheme="majorBidi"/>
-          <w:lang w:val="en-US"/>
-        </w:rPr>
-        <w:fldChar w:fldCharType="end"/>
-      </w:r>
-      <w:r>
-        <w:rPr>
-          <w:rFonts w:asciiTheme="majorBidi" w:hAnsiTheme="majorBidi" w:cstheme="majorBidi"/>
-          <w:lang w:val="en-US"/>
-        </w:rPr>
-        <w:t xml:space="preserve"> found in their study, the sensitivity of shock detection decreases for a given shock size as the embedded variance in a time series increases. Further, across all values of time series standard deviation, larger shocks are more frequently detected </w:t>
+        <w:t xml:space="preserve">standard deviation, larger shocks are more frequently detected </w:t>
       </w:r>
       <w:r>
         <w:rPr>
@@ -21285,7 +21111,7 @@
           <w:lang w:val="en-US"/>
         </w:rPr>
       </w:pPr>
-      <w:commentRangeStart w:id="9"/>
+      <w:commentRangeStart w:id="6"/>
       <w:r>
         <w:rPr>
           <w:rFonts w:asciiTheme="majorBidi" w:hAnsiTheme="majorBidi" w:cstheme="majorBidi"/>
@@ -21297,7 +21123,7 @@
         </w:rPr>
         <w:t>References</w:t>
       </w:r>
-      <w:commentRangeEnd w:id="9"/>
+      <w:commentRangeEnd w:id="6"/>
       <w:r>
         <w:rPr>
           <w:rStyle w:val="CommentReference"/>
@@ -21305,7 +21131,7 @@
           <w:sz w:val="28"/>
           <w:szCs w:val="28"/>
         </w:rPr>
-        <w:commentReference w:id="9"/>
+        <w:commentReference w:id="6"/>
       </w:r>
     </w:p>
     <w:p>
@@ -24651,7 +24477,7 @@
 
 <file path=word/comments.xml><?xml version="1.0" encoding="utf-8"?>
 <w:comments xmlns:wpc="http://schemas.microsoft.com/office/word/2010/wordprocessingCanvas" xmlns:cx="http://schemas.microsoft.com/office/drawing/2014/chartex" xmlns:cx1="http://schemas.microsoft.com/office/drawing/2015/9/8/chartex" xmlns:mc="http://schemas.openxmlformats.org/markup-compatibility/2006" xmlns:o="urn:schemas-microsoft-com:office:office" xmlns:r="http://schemas.openxmlformats.org/officeDocument/2006/relationships" xmlns:m="http://schemas.openxmlformats.org/officeDocument/2006/math" xmlns:v="urn:schemas-microsoft-com:vml" xmlns:wp14="http://schemas.microsoft.com/office/word/2010/wordprocessingDrawing" xmlns:wp="http://schemas.openxmlformats.org/drawingml/2006/wordprocessingDrawing" xmlns:w10="urn:schemas-microsoft-com:office:word" xmlns:w="http://schemas.openxmlformats.org/wordprocessingml/2006/main" xmlns:w14="http://schemas.microsoft.com/office/word/2010/wordml" xmlns:w15="http://schemas.microsoft.com/office/word/2012/wordml" xmlns:w16se="http://schemas.microsoft.com/office/word/2015/wordml/symex" xmlns:wpg="http://schemas.microsoft.com/office/word/2010/wordprocessingGroup" xmlns:wpi="http://schemas.microsoft.com/office/word/2010/wordprocessingInk" xmlns:wne="http://schemas.microsoft.com/office/word/2006/wordml" xmlns:wps="http://schemas.microsoft.com/office/word/2010/wordprocessingShape" mc:Ignorable="w14 w15 w16se wp14">
-  <w:comment w:id="0" w:author="Richard Cottrell" w:date="2018-05-17T23:09:00Z" w:initials="RC">
+  <w:comment w:id="0" w:author="Richard Cottrell" w:date="2018-05-17T17:00:00Z" w:initials="RC">
     <w:p>
       <w:pPr>
         <w:pStyle w:val="CommentText"/>
@@ -24663,11 +24489,19 @@
         <w:annotationRef/>
       </w:r>
       <w:r>
-        <w:t>Please check affiliations are correct and names are displaying correctly</w:t>
+        <w:t>Word limit in brackets</w:t>
+      </w:r>
+    </w:p>
+    <w:p>
+      <w:pPr>
+        <w:pStyle w:val="CommentText"/>
+      </w:pPr>
+      <w:r>
+        <w:t>Abstract at 148</w:t>
       </w:r>
     </w:p>
   </w:comment>
-  <w:comment w:id="1" w:author="Richard Cottrell" w:date="2018-05-17T17:00:00Z" w:initials="RC">
+  <w:comment w:id="1" w:author="Richard Cottrell" w:date="2018-06-15T16:09:00Z" w:initials="RC">
     <w:p>
       <w:pPr>
         <w:pStyle w:val="CommentText"/>
@@ -24679,35 +24513,11 @@
         <w:annotationRef/>
       </w:r>
       <w:r>
-        <w:t>Word limit in brackets</w:t>
-      </w:r>
-    </w:p>
-    <w:p>
-      <w:pPr>
-        <w:pStyle w:val="CommentText"/>
-      </w:pPr>
-      <w:r>
-        <w:t>Abstract at 148</w:t>
+        <w:t>Main at 3600</w:t>
       </w:r>
     </w:p>
   </w:comment>
-  <w:comment w:id="2" w:author="Richard Cottrell" w:date="2018-06-15T16:09:00Z" w:initials="RC">
-    <w:p>
-      <w:pPr>
-        <w:pStyle w:val="CommentText"/>
-      </w:pPr>
-      <w:r>
-        <w:rPr>
-          <w:rStyle w:val="CommentReference"/>
-        </w:rPr>
-        <w:annotationRef/>
-      </w:r>
-      <w:r>
-        <w:t>Main at 3600</w:t>
-      </w:r>
-    </w:p>
-  </w:comment>
-  <w:comment w:id="9" w:author="Richard Cottrell" w:date="2018-01-13T15:56:00Z" w:initials="RC">
+  <w:comment w:id="6" w:author="Richard Cottrell" w:date="2018-01-13T15:56:00Z" w:initials="RC">
     <w:p>
       <w:pPr>
         <w:pStyle w:val="CommentText"/>
@@ -24741,7 +24551,6 @@
 
 <file path=word/commentsExtended.xml><?xml version="1.0" encoding="utf-8"?>
 <w15:commentsEx xmlns:wpc="http://schemas.microsoft.com/office/word/2010/wordprocessingCanvas" xmlns:cx="http://schemas.microsoft.com/office/drawing/2014/chartex" xmlns:cx1="http://schemas.microsoft.com/office/drawing/2015/9/8/chartex" xmlns:mc="http://schemas.openxmlformats.org/markup-compatibility/2006" xmlns:o="urn:schemas-microsoft-com:office:office" xmlns:r="http://schemas.openxmlformats.org/officeDocument/2006/relationships" xmlns:m="http://schemas.openxmlformats.org/officeDocument/2006/math" xmlns:v="urn:schemas-microsoft-com:vml" xmlns:wp14="http://schemas.microsoft.com/office/word/2010/wordprocessingDrawing" xmlns:wp="http://schemas.openxmlformats.org/drawingml/2006/wordprocessingDrawing" xmlns:w10="urn:schemas-microsoft-com:office:word" xmlns:w="http://schemas.openxmlformats.org/wordprocessingml/2006/main" xmlns:w14="http://schemas.microsoft.com/office/word/2010/wordml" xmlns:w15="http://schemas.microsoft.com/office/word/2012/wordml" xmlns:w16se="http://schemas.microsoft.com/office/word/2015/wordml/symex" xmlns:wpg="http://schemas.microsoft.com/office/word/2010/wordprocessingGroup" xmlns:wpi="http://schemas.microsoft.com/office/word/2010/wordprocessingInk" xmlns:wne="http://schemas.microsoft.com/office/word/2006/wordml" xmlns:wps="http://schemas.microsoft.com/office/word/2010/wordprocessingShape" mc:Ignorable="w14 w15 w16se wp14">
-  <w15:commentEx w15:paraId="2A8C24DD" w15:done="0"/>
   <w15:commentEx w15:paraId="51CD8D58" w15:done="0"/>
   <w15:commentEx w15:paraId="05C9F340" w15:done="0"/>
   <w15:commentEx w15:paraId="1C342898" w15:done="0"/>
@@ -28491,7 +28300,7 @@
     <w:sig w:usb0="E0002EFF" w:usb1="C0007843" w:usb2="00000009" w:usb3="00000000" w:csb0="000001FF" w:csb1="00000000"/>
   </w:font>
   <w:font w:name="DengXian">
-    <w:altName w:val="SimSun"/>
+    <w:altName w:val="等线"/>
     <w:panose1 w:val="02010600030101010101"/>
     <w:charset w:val="86"/>
     <w:family w:val="auto"/>
@@ -28609,6 +28418,7 @@
     <w:rsid w:val="00C31B67"/>
     <w:rsid w:val="00C44508"/>
     <w:rsid w:val="00C80B49"/>
+    <w:rsid w:val="00CC1403"/>
     <w:rsid w:val="00DA7177"/>
     <w:rsid w:val="00DF00D9"/>
     <w:rsid w:val="00EB2D20"/>
@@ -29344,7 +29154,7 @@
 </file>
 
 <file path=customXml/itemProps1.xml><?xml version="1.0" encoding="utf-8"?>
-<ds:datastoreItem xmlns:ds="http://schemas.openxmlformats.org/officeDocument/2006/customXml" ds:itemID="{616039FC-2982-4463-B8DF-88FB387EB0D5}">
+<ds:datastoreItem xmlns:ds="http://schemas.openxmlformats.org/officeDocument/2006/customXml" ds:itemID="{2B13B49A-735A-4AFC-A080-7E7F5C61042A}">
   <ds:schemaRefs>
     <ds:schemaRef ds:uri="http://schemas.openxmlformats.org/officeDocument/2006/bibliography"/>
   </ds:schemaRefs>

</xml_diff>